<commit_message>
se agrega proceso cru y algunas pantallas
</commit_message>
<xml_diff>
--- a/Desarrollo de proyecto.docx
+++ b/Desarrollo de proyecto.docx
@@ -52,7 +52,25 @@
           <w:color w:val="1D2125"/>
           <w:lang w:eastAsia="es-EC"/>
         </w:rPr>
-        <w:t> Tuesday, 16 de August de 2022, 13:20</w:t>
+        <w:t> </w:t>
+      </w:r>
+      <w:proofErr w:type="spellStart"/>
+      <w:r>
+        <w:rPr>
+          <w:rFonts w:ascii="Segoe UI" w:eastAsia="Times New Roman" w:hAnsi="Segoe UI" w:cs="Segoe UI"/>
+          <w:color w:val="1D2125"/>
+          <w:lang w:eastAsia="es-EC"/>
+        </w:rPr>
+        <w:t>Tuesday</w:t>
+      </w:r>
+      <w:proofErr w:type="spellEnd"/>
+      <w:r>
+        <w:rPr>
+          <w:rFonts w:ascii="Segoe UI" w:eastAsia="Times New Roman" w:hAnsi="Segoe UI" w:cs="Segoe UI"/>
+          <w:color w:val="1D2125"/>
+          <w:lang w:eastAsia="es-EC"/>
+        </w:rPr>
+        <w:t>, 16 de August de 2022, 13:20</w:t>
       </w:r>
     </w:p>
     <w:p>
@@ -81,7 +99,25 @@
           <w:color w:val="1D2125"/>
           <w:lang w:eastAsia="es-EC"/>
         </w:rPr>
-        <w:t> Friday, 9 de September de 2022, 23:59</w:t>
+        <w:t xml:space="preserve"> Friday, 9 de </w:t>
+      </w:r>
+      <w:proofErr w:type="spellStart"/>
+      <w:r>
+        <w:rPr>
+          <w:rFonts w:ascii="Segoe UI" w:eastAsia="Times New Roman" w:hAnsi="Segoe UI" w:cs="Segoe UI"/>
+          <w:color w:val="1D2125"/>
+          <w:lang w:eastAsia="es-EC"/>
+        </w:rPr>
+        <w:t>September</w:t>
+      </w:r>
+      <w:proofErr w:type="spellEnd"/>
+      <w:r>
+        <w:rPr>
+          <w:rFonts w:ascii="Segoe UI" w:eastAsia="Times New Roman" w:hAnsi="Segoe UI" w:cs="Segoe UI"/>
+          <w:color w:val="1D2125"/>
+          <w:lang w:eastAsia="es-EC"/>
+        </w:rPr>
+        <w:t xml:space="preserve"> de 2022, 23:59</w:t>
       </w:r>
     </w:p>
     <w:p>
@@ -128,7 +164,47 @@
           <w:u w:val="single"/>
           <w:lang w:eastAsia="es-EC"/>
         </w:rPr>
-        <w:t>HTML5, estilos css, manipulación de eventos, validaciones javascript, Manejo de estado: cookies y sesiones; </w:t>
+        <w:t xml:space="preserve">HTML5, estilos </w:t>
+      </w:r>
+      <w:proofErr w:type="spellStart"/>
+      <w:r>
+        <w:rPr>
+          <w:rFonts w:ascii="Segoe UI" w:eastAsia="Times New Roman" w:hAnsi="Segoe UI" w:cs="Segoe UI"/>
+          <w:color w:val="1D2125"/>
+          <w:u w:val="single"/>
+          <w:lang w:eastAsia="es-EC"/>
+        </w:rPr>
+        <w:t>css</w:t>
+      </w:r>
+      <w:proofErr w:type="spellEnd"/>
+      <w:r>
+        <w:rPr>
+          <w:rFonts w:ascii="Segoe UI" w:eastAsia="Times New Roman" w:hAnsi="Segoe UI" w:cs="Segoe UI"/>
+          <w:color w:val="1D2125"/>
+          <w:u w:val="single"/>
+          <w:lang w:eastAsia="es-EC"/>
+        </w:rPr>
+        <w:t xml:space="preserve">, manipulación de eventos, validaciones </w:t>
+      </w:r>
+      <w:proofErr w:type="spellStart"/>
+      <w:r>
+        <w:rPr>
+          <w:rFonts w:ascii="Segoe UI" w:eastAsia="Times New Roman" w:hAnsi="Segoe UI" w:cs="Segoe UI"/>
+          <w:color w:val="1D2125"/>
+          <w:u w:val="single"/>
+          <w:lang w:eastAsia="es-EC"/>
+        </w:rPr>
+        <w:t>javascript</w:t>
+      </w:r>
+      <w:proofErr w:type="spellEnd"/>
+      <w:r>
+        <w:rPr>
+          <w:rFonts w:ascii="Segoe UI" w:eastAsia="Times New Roman" w:hAnsi="Segoe UI" w:cs="Segoe UI"/>
+          <w:color w:val="1D2125"/>
+          <w:u w:val="single"/>
+          <w:lang w:eastAsia="es-EC"/>
+        </w:rPr>
+        <w:t>, Manejo de estado: cookies y sesiones; </w:t>
       </w:r>
       <w:hyperlink r:id="rId4" w:tooltip="Interacción con Base de Datos" w:history="1">
         <w:r>
@@ -241,7 +317,25 @@
           <w:lang w:eastAsia="es-EC"/>
         </w:rPr>
         <w:br/>
-        <w:t>- NO se debe utilizar plantillas pre-realizadas y/o descargadas.</w:t>
+        <w:t xml:space="preserve">- NO se debe utilizar plantillas </w:t>
+      </w:r>
+      <w:proofErr w:type="spellStart"/>
+      <w:r>
+        <w:rPr>
+          <w:rFonts w:ascii="Segoe UI" w:eastAsia="Times New Roman" w:hAnsi="Segoe UI" w:cs="Segoe UI"/>
+          <w:color w:val="1D2125"/>
+          <w:lang w:eastAsia="es-EC"/>
+        </w:rPr>
+        <w:t>pre-realizadas</w:t>
+      </w:r>
+      <w:proofErr w:type="spellEnd"/>
+      <w:r>
+        <w:rPr>
+          <w:rFonts w:ascii="Segoe UI" w:eastAsia="Times New Roman" w:hAnsi="Segoe UI" w:cs="Segoe UI"/>
+          <w:color w:val="1D2125"/>
+          <w:lang w:eastAsia="es-EC"/>
+        </w:rPr>
+        <w:t xml:space="preserve"> y/o descargadas.</w:t>
       </w:r>
     </w:p>
     <w:p>
@@ -319,7 +413,133 @@
           <w:color w:val="1D2125"/>
           <w:lang w:eastAsia="es-EC"/>
         </w:rPr>
-        <w:t>Crear el código, con páginas .html o PHP, archivos .css, .js, realizar las capturas del interprete en donde se visualice el código y las pruebas que generan la pagina web. No olvidarse de las observaciones del caso. Tambien es muy importante los script de la base de datos (.sql).</w:t>
+        <w:t>Crear el código, con páginas .</w:t>
+      </w:r>
+      <w:proofErr w:type="spellStart"/>
+      <w:r>
+        <w:rPr>
+          <w:rFonts w:ascii="Segoe UI" w:eastAsia="Times New Roman" w:hAnsi="Segoe UI" w:cs="Segoe UI"/>
+          <w:color w:val="1D2125"/>
+          <w:lang w:eastAsia="es-EC"/>
+        </w:rPr>
+        <w:t>html</w:t>
+      </w:r>
+      <w:proofErr w:type="spellEnd"/>
+      <w:r>
+        <w:rPr>
+          <w:rFonts w:ascii="Segoe UI" w:eastAsia="Times New Roman" w:hAnsi="Segoe UI" w:cs="Segoe UI"/>
+          <w:color w:val="1D2125"/>
+          <w:lang w:eastAsia="es-EC"/>
+        </w:rPr>
+        <w:t xml:space="preserve"> o PHP, archivos .</w:t>
+      </w:r>
+      <w:proofErr w:type="spellStart"/>
+      <w:r>
+        <w:rPr>
+          <w:rFonts w:ascii="Segoe UI" w:eastAsia="Times New Roman" w:hAnsi="Segoe UI" w:cs="Segoe UI"/>
+          <w:color w:val="1D2125"/>
+          <w:lang w:eastAsia="es-EC"/>
+        </w:rPr>
+        <w:t>css</w:t>
+      </w:r>
+      <w:proofErr w:type="spellEnd"/>
+      <w:r>
+        <w:rPr>
+          <w:rFonts w:ascii="Segoe UI" w:eastAsia="Times New Roman" w:hAnsi="Segoe UI" w:cs="Segoe UI"/>
+          <w:color w:val="1D2125"/>
+          <w:lang w:eastAsia="es-EC"/>
+        </w:rPr>
+        <w:t>, .</w:t>
+      </w:r>
+      <w:proofErr w:type="spellStart"/>
+      <w:r>
+        <w:rPr>
+          <w:rFonts w:ascii="Segoe UI" w:eastAsia="Times New Roman" w:hAnsi="Segoe UI" w:cs="Segoe UI"/>
+          <w:color w:val="1D2125"/>
+          <w:lang w:eastAsia="es-EC"/>
+        </w:rPr>
+        <w:t>js</w:t>
+      </w:r>
+      <w:proofErr w:type="spellEnd"/>
+      <w:r>
+        <w:rPr>
+          <w:rFonts w:ascii="Segoe UI" w:eastAsia="Times New Roman" w:hAnsi="Segoe UI" w:cs="Segoe UI"/>
+          <w:color w:val="1D2125"/>
+          <w:lang w:eastAsia="es-EC"/>
+        </w:rPr>
+        <w:t xml:space="preserve">, realizar las capturas del interprete en donde se visualice el código y las pruebas que generan la </w:t>
+      </w:r>
+      <w:proofErr w:type="spellStart"/>
+      <w:r>
+        <w:rPr>
+          <w:rFonts w:ascii="Segoe UI" w:eastAsia="Times New Roman" w:hAnsi="Segoe UI" w:cs="Segoe UI"/>
+          <w:color w:val="1D2125"/>
+          <w:lang w:eastAsia="es-EC"/>
+        </w:rPr>
+        <w:t>pagina</w:t>
+      </w:r>
+      <w:proofErr w:type="spellEnd"/>
+      <w:r>
+        <w:rPr>
+          <w:rFonts w:ascii="Segoe UI" w:eastAsia="Times New Roman" w:hAnsi="Segoe UI" w:cs="Segoe UI"/>
+          <w:color w:val="1D2125"/>
+          <w:lang w:eastAsia="es-EC"/>
+        </w:rPr>
+        <w:t xml:space="preserve"> web. No olvidarse de las observaciones del caso. </w:t>
+      </w:r>
+      <w:proofErr w:type="spellStart"/>
+      <w:r>
+        <w:rPr>
+          <w:rFonts w:ascii="Segoe UI" w:eastAsia="Times New Roman" w:hAnsi="Segoe UI" w:cs="Segoe UI"/>
+          <w:color w:val="1D2125"/>
+          <w:lang w:eastAsia="es-EC"/>
+        </w:rPr>
+        <w:t>Tambien</w:t>
+      </w:r>
+      <w:proofErr w:type="spellEnd"/>
+      <w:r>
+        <w:rPr>
+          <w:rFonts w:ascii="Segoe UI" w:eastAsia="Times New Roman" w:hAnsi="Segoe UI" w:cs="Segoe UI"/>
+          <w:color w:val="1D2125"/>
+          <w:lang w:eastAsia="es-EC"/>
+        </w:rPr>
+        <w:t xml:space="preserve"> es muy importante </w:t>
+      </w:r>
+      <w:proofErr w:type="gramStart"/>
+      <w:r>
+        <w:rPr>
+          <w:rFonts w:ascii="Segoe UI" w:eastAsia="Times New Roman" w:hAnsi="Segoe UI" w:cs="Segoe UI"/>
+          <w:color w:val="1D2125"/>
+          <w:lang w:eastAsia="es-EC"/>
+        </w:rPr>
+        <w:t>los script</w:t>
+      </w:r>
+      <w:proofErr w:type="gramEnd"/>
+      <w:r>
+        <w:rPr>
+          <w:rFonts w:ascii="Segoe UI" w:eastAsia="Times New Roman" w:hAnsi="Segoe UI" w:cs="Segoe UI"/>
+          <w:color w:val="1D2125"/>
+          <w:lang w:eastAsia="es-EC"/>
+        </w:rPr>
+        <w:t xml:space="preserve"> de la base de datos (.</w:t>
+      </w:r>
+      <w:proofErr w:type="spellStart"/>
+      <w:r>
+        <w:rPr>
+          <w:rFonts w:ascii="Segoe UI" w:eastAsia="Times New Roman" w:hAnsi="Segoe UI" w:cs="Segoe UI"/>
+          <w:color w:val="1D2125"/>
+          <w:lang w:eastAsia="es-EC"/>
+        </w:rPr>
+        <w:t>sql</w:t>
+      </w:r>
+      <w:proofErr w:type="spellEnd"/>
+      <w:r>
+        <w:rPr>
+          <w:rFonts w:ascii="Segoe UI" w:eastAsia="Times New Roman" w:hAnsi="Segoe UI" w:cs="Segoe UI"/>
+          <w:color w:val="1D2125"/>
+          <w:lang w:eastAsia="es-EC"/>
+        </w:rPr>
+        <w:t>).</w:t>
       </w:r>
     </w:p>
     <w:p>
@@ -351,26 +571,84 @@
           <w:u w:val="single"/>
           <w:lang w:eastAsia="es-EC"/>
         </w:rPr>
-        <w:t>. (12 paginas con maquetacion y configuraciones de cookies)</w:t>
-      </w:r>
-    </w:p>
-    <w:p>
-      <w:pPr>
-        <w:shd w:val="clear" w:color="auto" w:fill="FFFFFF"/>
-        <w:spacing w:after="100" w:afterAutospacing="1" w:line="240" w:lineRule="auto"/>
-        <w:rPr>
-          <w:rFonts w:ascii="Segoe UI" w:eastAsia="Times New Roman" w:hAnsi="Segoe UI" w:cs="Segoe UI"/>
-          <w:color w:val="1D2125"/>
-          <w:lang w:eastAsia="es-EC"/>
-        </w:rPr>
-      </w:pPr>
-      <w:r>
-        <w:rPr>
-          <w:rFonts w:ascii="Segoe UI" w:eastAsia="Times New Roman" w:hAnsi="Segoe UI" w:cs="Segoe UI"/>
-          <w:color w:val="1D2125"/>
-          <w:lang w:eastAsia="es-EC"/>
-        </w:rPr>
-        <w:t xml:space="preserve">Pagina 1. Igual a </w:t>
+        <w:t xml:space="preserve">. (12 </w:t>
+      </w:r>
+      <w:proofErr w:type="spellStart"/>
+      <w:r>
+        <w:rPr>
+          <w:rFonts w:ascii="Segoe UI" w:eastAsia="Times New Roman" w:hAnsi="Segoe UI" w:cs="Segoe UI"/>
+          <w:b/>
+          <w:bCs/>
+          <w:color w:val="1D2125"/>
+          <w:u w:val="single"/>
+          <w:lang w:eastAsia="es-EC"/>
+        </w:rPr>
+        <w:t>paginas</w:t>
+      </w:r>
+      <w:proofErr w:type="spellEnd"/>
+      <w:r>
+        <w:rPr>
+          <w:rFonts w:ascii="Segoe UI" w:eastAsia="Times New Roman" w:hAnsi="Segoe UI" w:cs="Segoe UI"/>
+          <w:b/>
+          <w:bCs/>
+          <w:color w:val="1D2125"/>
+          <w:u w:val="single"/>
+          <w:lang w:eastAsia="es-EC"/>
+        </w:rPr>
+        <w:t xml:space="preserve"> con </w:t>
+      </w:r>
+      <w:proofErr w:type="spellStart"/>
+      <w:r>
+        <w:rPr>
+          <w:rFonts w:ascii="Segoe UI" w:eastAsia="Times New Roman" w:hAnsi="Segoe UI" w:cs="Segoe UI"/>
+          <w:b/>
+          <w:bCs/>
+          <w:color w:val="1D2125"/>
+          <w:u w:val="single"/>
+          <w:lang w:eastAsia="es-EC"/>
+        </w:rPr>
+        <w:t>maquetacion</w:t>
+      </w:r>
+      <w:proofErr w:type="spellEnd"/>
+      <w:r>
+        <w:rPr>
+          <w:rFonts w:ascii="Segoe UI" w:eastAsia="Times New Roman" w:hAnsi="Segoe UI" w:cs="Segoe UI"/>
+          <w:b/>
+          <w:bCs/>
+          <w:color w:val="1D2125"/>
+          <w:u w:val="single"/>
+          <w:lang w:eastAsia="es-EC"/>
+        </w:rPr>
+        <w:t xml:space="preserve"> y configuraciones de cookies)</w:t>
+      </w:r>
+    </w:p>
+    <w:p>
+      <w:pPr>
+        <w:shd w:val="clear" w:color="auto" w:fill="FFFFFF"/>
+        <w:spacing w:after="100" w:afterAutospacing="1" w:line="240" w:lineRule="auto"/>
+        <w:rPr>
+          <w:rFonts w:ascii="Segoe UI" w:eastAsia="Times New Roman" w:hAnsi="Segoe UI" w:cs="Segoe UI"/>
+          <w:color w:val="1D2125"/>
+          <w:lang w:eastAsia="es-EC"/>
+        </w:rPr>
+      </w:pPr>
+      <w:proofErr w:type="spellStart"/>
+      <w:r>
+        <w:rPr>
+          <w:rFonts w:ascii="Segoe UI" w:eastAsia="Times New Roman" w:hAnsi="Segoe UI" w:cs="Segoe UI"/>
+          <w:color w:val="1D2125"/>
+          <w:lang w:eastAsia="es-EC"/>
+        </w:rPr>
+        <w:t>Pagina</w:t>
+      </w:r>
+      <w:proofErr w:type="spellEnd"/>
+      <w:r>
+        <w:rPr>
+          <w:rFonts w:ascii="Segoe UI" w:eastAsia="Times New Roman" w:hAnsi="Segoe UI" w:cs="Segoe UI"/>
+          <w:color w:val="1D2125"/>
+          <w:lang w:eastAsia="es-EC"/>
+        </w:rPr>
+        <w:t xml:space="preserve"> 1. Igual a </w:t>
       </w:r>
       <w:r>
         <w:rPr>
@@ -402,6 +680,7 @@
       <w:r>
         <w:rPr>
           <w:rFonts w:ascii="Segoe UI" w:eastAsia="Times New Roman" w:hAnsi="Segoe UI" w:cs="Segoe UI"/>
+          <w:noProof/>
           <w:color w:val="1D2125"/>
           <w:lang w:eastAsia="es-EC"/>
         </w:rPr>
@@ -453,13 +732,23 @@
           <w:lang w:eastAsia="es-EC"/>
         </w:rPr>
       </w:pPr>
-      <w:r>
-        <w:rPr>
-          <w:rFonts w:ascii="Segoe UI" w:eastAsia="Times New Roman" w:hAnsi="Segoe UI" w:cs="Segoe UI"/>
-          <w:color w:val="1D2125"/>
-          <w:lang w:eastAsia="es-EC"/>
-        </w:rPr>
-        <w:t>Pagina 2</w:t>
+      <w:proofErr w:type="spellStart"/>
+      <w:r>
+        <w:rPr>
+          <w:rFonts w:ascii="Segoe UI" w:eastAsia="Times New Roman" w:hAnsi="Segoe UI" w:cs="Segoe UI"/>
+          <w:color w:val="1D2125"/>
+          <w:lang w:eastAsia="es-EC"/>
+        </w:rPr>
+        <w:t>Pagina</w:t>
+      </w:r>
+      <w:proofErr w:type="spellEnd"/>
+      <w:r>
+        <w:rPr>
+          <w:rFonts w:ascii="Segoe UI" w:eastAsia="Times New Roman" w:hAnsi="Segoe UI" w:cs="Segoe UI"/>
+          <w:color w:val="1D2125"/>
+          <w:lang w:eastAsia="es-EC"/>
+        </w:rPr>
+        <w:t xml:space="preserve"> 2</w:t>
       </w:r>
       <w:r>
         <w:rPr>
@@ -477,79 +766,264 @@
           <w:color w:val="1D2125"/>
           <w:lang w:eastAsia="es-EC"/>
         </w:rPr>
-        <w:t>Colocar informacion de la base de datos y poner la imagen de su diagrama entidad-relacion.</w:t>
-      </w:r>
-    </w:p>
-    <w:p>
-      <w:pPr>
-        <w:shd w:val="clear" w:color="auto" w:fill="FFFFFF"/>
-        <w:spacing w:after="100" w:afterAutospacing="1" w:line="240" w:lineRule="auto"/>
-        <w:rPr>
-          <w:rFonts w:ascii="Segoe UI" w:eastAsia="Times New Roman" w:hAnsi="Segoe UI" w:cs="Segoe UI"/>
-          <w:color w:val="1D2125"/>
-          <w:lang w:eastAsia="es-EC"/>
-        </w:rPr>
-      </w:pPr>
-      <w:r>
-        <w:rPr>
-          <w:rFonts w:ascii="Segoe UI" w:eastAsia="Times New Roman" w:hAnsi="Segoe UI" w:cs="Segoe UI"/>
-          <w:color w:val="1D2125"/>
-          <w:lang w:eastAsia="es-EC"/>
-        </w:rPr>
-        <w:t>Pagina 3. Crear una agenda de negocio como la practica 5, en donde coloque la informacion de las ventas de petroleo de los paises de Ecuador, Colombia, Peru, Brasil y Argentina de los años 2020, 2021, 2022 por mes. Conceptos CRUD.   </w:t>
-      </w:r>
-    </w:p>
-    <w:p>
-      <w:pPr>
-        <w:shd w:val="clear" w:color="auto" w:fill="FFFFFF"/>
-        <w:spacing w:after="100" w:afterAutospacing="1" w:line="240" w:lineRule="auto"/>
-        <w:rPr>
-          <w:rFonts w:ascii="Segoe UI" w:eastAsia="Times New Roman" w:hAnsi="Segoe UI" w:cs="Segoe UI"/>
-          <w:color w:val="1D2125"/>
-          <w:lang w:eastAsia="es-EC"/>
-        </w:rPr>
-      </w:pPr>
-      <w:r>
-        <w:rPr>
-          <w:rFonts w:ascii="Segoe UI" w:eastAsia="Times New Roman" w:hAnsi="Segoe UI" w:cs="Segoe UI"/>
-          <w:color w:val="1D2125"/>
-          <w:lang w:eastAsia="es-EC"/>
-        </w:rPr>
-        <w:t>Pagina 4. Crear un Formulario de contacto con acceso a la base de datos. (50 registros)</w:t>
-      </w:r>
-    </w:p>
-    <w:p>
-      <w:pPr>
-        <w:shd w:val="clear" w:color="auto" w:fill="FFFFFF"/>
-        <w:spacing w:after="100" w:afterAutospacing="1" w:line="240" w:lineRule="auto"/>
-        <w:rPr>
-          <w:rFonts w:ascii="Segoe UI" w:eastAsia="Times New Roman" w:hAnsi="Segoe UI" w:cs="Segoe UI"/>
-          <w:color w:val="1D2125"/>
-          <w:lang w:eastAsia="es-EC"/>
-        </w:rPr>
-      </w:pPr>
-      <w:r>
-        <w:rPr>
-          <w:rFonts w:ascii="Segoe UI" w:eastAsia="Times New Roman" w:hAnsi="Segoe UI" w:cs="Segoe UI"/>
-          <w:color w:val="1D2125"/>
-          <w:lang w:eastAsia="es-EC"/>
-        </w:rPr>
-        <w:t>Pagina 5. Realizar por cada seccion de la maquetacion las siguientes consultas a la base de datos y poner el resultado en una tabla con sus 10 mejores valores.</w:t>
-      </w:r>
-    </w:p>
-    <w:p>
-      <w:pPr>
-        <w:shd w:val="clear" w:color="auto" w:fill="FFFFFF"/>
-        <w:spacing w:after="100" w:afterAutospacing="1" w:line="240" w:lineRule="auto"/>
-        <w:rPr>
-          <w:rFonts w:ascii="Segoe UI" w:eastAsia="Times New Roman" w:hAnsi="Segoe UI" w:cs="Segoe UI"/>
-          <w:color w:val="1D2125"/>
-          <w:lang w:eastAsia="es-EC"/>
-        </w:rPr>
-      </w:pPr>
-      <w:r>
-        <w:rPr>
-          <w:rFonts w:ascii="Segoe UI" w:eastAsia="Times New Roman" w:hAnsi="Segoe UI" w:cs="Segoe UI"/>
+        <w:t xml:space="preserve">Colocar </w:t>
+      </w:r>
+      <w:proofErr w:type="spellStart"/>
+      <w:r>
+        <w:rPr>
+          <w:rFonts w:ascii="Segoe UI" w:eastAsia="Times New Roman" w:hAnsi="Segoe UI" w:cs="Segoe UI"/>
+          <w:color w:val="1D2125"/>
+          <w:lang w:eastAsia="es-EC"/>
+        </w:rPr>
+        <w:t>informacion</w:t>
+      </w:r>
+      <w:proofErr w:type="spellEnd"/>
+      <w:r>
+        <w:rPr>
+          <w:rFonts w:ascii="Segoe UI" w:eastAsia="Times New Roman" w:hAnsi="Segoe UI" w:cs="Segoe UI"/>
+          <w:color w:val="1D2125"/>
+          <w:lang w:eastAsia="es-EC"/>
+        </w:rPr>
+        <w:t xml:space="preserve"> de la base de datos y poner la imagen de su diagrama entidad-</w:t>
+      </w:r>
+      <w:proofErr w:type="spellStart"/>
+      <w:r>
+        <w:rPr>
+          <w:rFonts w:ascii="Segoe UI" w:eastAsia="Times New Roman" w:hAnsi="Segoe UI" w:cs="Segoe UI"/>
+          <w:color w:val="1D2125"/>
+          <w:lang w:eastAsia="es-EC"/>
+        </w:rPr>
+        <w:t>relacion</w:t>
+      </w:r>
+      <w:proofErr w:type="spellEnd"/>
+      <w:r>
+        <w:rPr>
+          <w:rFonts w:ascii="Segoe UI" w:eastAsia="Times New Roman" w:hAnsi="Segoe UI" w:cs="Segoe UI"/>
+          <w:color w:val="1D2125"/>
+          <w:lang w:eastAsia="es-EC"/>
+        </w:rPr>
+        <w:t>.</w:t>
+      </w:r>
+    </w:p>
+    <w:p>
+      <w:pPr>
+        <w:shd w:val="clear" w:color="auto" w:fill="FFFFFF"/>
+        <w:spacing w:after="100" w:afterAutospacing="1" w:line="240" w:lineRule="auto"/>
+        <w:rPr>
+          <w:rFonts w:ascii="Segoe UI" w:eastAsia="Times New Roman" w:hAnsi="Segoe UI" w:cs="Segoe UI"/>
+          <w:color w:val="1D2125"/>
+          <w:lang w:eastAsia="es-EC"/>
+        </w:rPr>
+      </w:pPr>
+      <w:proofErr w:type="spellStart"/>
+      <w:r>
+        <w:rPr>
+          <w:rFonts w:ascii="Segoe UI" w:eastAsia="Times New Roman" w:hAnsi="Segoe UI" w:cs="Segoe UI"/>
+          <w:color w:val="1D2125"/>
+          <w:lang w:eastAsia="es-EC"/>
+        </w:rPr>
+        <w:t>Pagina</w:t>
+      </w:r>
+      <w:proofErr w:type="spellEnd"/>
+      <w:r>
+        <w:rPr>
+          <w:rFonts w:ascii="Segoe UI" w:eastAsia="Times New Roman" w:hAnsi="Segoe UI" w:cs="Segoe UI"/>
+          <w:color w:val="1D2125"/>
+          <w:lang w:eastAsia="es-EC"/>
+        </w:rPr>
+        <w:t xml:space="preserve"> 3. Crear una agenda de negocio como la practica 5, en donde coloque la </w:t>
+      </w:r>
+      <w:proofErr w:type="spellStart"/>
+      <w:r>
+        <w:rPr>
+          <w:rFonts w:ascii="Segoe UI" w:eastAsia="Times New Roman" w:hAnsi="Segoe UI" w:cs="Segoe UI"/>
+          <w:color w:val="1D2125"/>
+          <w:lang w:eastAsia="es-EC"/>
+        </w:rPr>
+        <w:t>informacion</w:t>
+      </w:r>
+      <w:proofErr w:type="spellEnd"/>
+      <w:r>
+        <w:rPr>
+          <w:rFonts w:ascii="Segoe UI" w:eastAsia="Times New Roman" w:hAnsi="Segoe UI" w:cs="Segoe UI"/>
+          <w:color w:val="1D2125"/>
+          <w:lang w:eastAsia="es-EC"/>
+        </w:rPr>
+        <w:t xml:space="preserve"> de las ventas de </w:t>
+      </w:r>
+      <w:proofErr w:type="spellStart"/>
+      <w:r>
+        <w:rPr>
+          <w:rFonts w:ascii="Segoe UI" w:eastAsia="Times New Roman" w:hAnsi="Segoe UI" w:cs="Segoe UI"/>
+          <w:color w:val="1D2125"/>
+          <w:lang w:eastAsia="es-EC"/>
+        </w:rPr>
+        <w:t>petroleo</w:t>
+      </w:r>
+      <w:proofErr w:type="spellEnd"/>
+      <w:r>
+        <w:rPr>
+          <w:rFonts w:ascii="Segoe UI" w:eastAsia="Times New Roman" w:hAnsi="Segoe UI" w:cs="Segoe UI"/>
+          <w:color w:val="1D2125"/>
+          <w:lang w:eastAsia="es-EC"/>
+        </w:rPr>
+        <w:t xml:space="preserve"> de los </w:t>
+      </w:r>
+      <w:proofErr w:type="spellStart"/>
+      <w:r>
+        <w:rPr>
+          <w:rFonts w:ascii="Segoe UI" w:eastAsia="Times New Roman" w:hAnsi="Segoe UI" w:cs="Segoe UI"/>
+          <w:color w:val="1D2125"/>
+          <w:lang w:eastAsia="es-EC"/>
+        </w:rPr>
+        <w:t>paises</w:t>
+      </w:r>
+      <w:proofErr w:type="spellEnd"/>
+      <w:r>
+        <w:rPr>
+          <w:rFonts w:ascii="Segoe UI" w:eastAsia="Times New Roman" w:hAnsi="Segoe UI" w:cs="Segoe UI"/>
+          <w:color w:val="1D2125"/>
+          <w:lang w:eastAsia="es-EC"/>
+        </w:rPr>
+        <w:t xml:space="preserve"> de Ecuador, Colombia, </w:t>
+      </w:r>
+      <w:proofErr w:type="spellStart"/>
+      <w:r>
+        <w:rPr>
+          <w:rFonts w:ascii="Segoe UI" w:eastAsia="Times New Roman" w:hAnsi="Segoe UI" w:cs="Segoe UI"/>
+          <w:color w:val="1D2125"/>
+          <w:lang w:eastAsia="es-EC"/>
+        </w:rPr>
+        <w:t>Peru</w:t>
+      </w:r>
+      <w:proofErr w:type="spellEnd"/>
+      <w:r>
+        <w:rPr>
+          <w:rFonts w:ascii="Segoe UI" w:eastAsia="Times New Roman" w:hAnsi="Segoe UI" w:cs="Segoe UI"/>
+          <w:color w:val="1D2125"/>
+          <w:lang w:eastAsia="es-EC"/>
+        </w:rPr>
+        <w:t>, Brasil y Argentina de los años 2020, 2021, 2022 por mes. Conceptos CRUD.   </w:t>
+      </w:r>
+    </w:p>
+    <w:p>
+      <w:pPr>
+        <w:shd w:val="clear" w:color="auto" w:fill="FFFFFF"/>
+        <w:spacing w:after="100" w:afterAutospacing="1" w:line="240" w:lineRule="auto"/>
+        <w:rPr>
+          <w:rFonts w:ascii="Segoe UI" w:eastAsia="Times New Roman" w:hAnsi="Segoe UI" w:cs="Segoe UI"/>
+          <w:color w:val="1D2125"/>
+          <w:lang w:eastAsia="es-EC"/>
+        </w:rPr>
+      </w:pPr>
+      <w:proofErr w:type="spellStart"/>
+      <w:r>
+        <w:rPr>
+          <w:rFonts w:ascii="Segoe UI" w:eastAsia="Times New Roman" w:hAnsi="Segoe UI" w:cs="Segoe UI"/>
+          <w:color w:val="1D2125"/>
+          <w:highlight w:val="yellow"/>
+          <w:lang w:eastAsia="es-EC"/>
+        </w:rPr>
+        <w:t>Pagina</w:t>
+      </w:r>
+      <w:proofErr w:type="spellEnd"/>
+      <w:r>
+        <w:rPr>
+          <w:rFonts w:ascii="Segoe UI" w:eastAsia="Times New Roman" w:hAnsi="Segoe UI" w:cs="Segoe UI"/>
+          <w:color w:val="1D2125"/>
+          <w:highlight w:val="yellow"/>
+          <w:lang w:eastAsia="es-EC"/>
+        </w:rPr>
+        <w:t xml:space="preserve"> 4</w:t>
+      </w:r>
+      <w:r>
+        <w:rPr>
+          <w:rFonts w:ascii="Segoe UI" w:eastAsia="Times New Roman" w:hAnsi="Segoe UI" w:cs="Segoe UI"/>
+          <w:color w:val="1D2125"/>
+          <w:lang w:eastAsia="es-EC"/>
+        </w:rPr>
+        <w:t>. Crear un Formulario de contacto con acceso a la base de datos. (50 registros)</w:t>
+      </w:r>
+    </w:p>
+    <w:p>
+      <w:pPr>
+        <w:shd w:val="clear" w:color="auto" w:fill="FFFFFF"/>
+        <w:spacing w:after="100" w:afterAutospacing="1" w:line="240" w:lineRule="auto"/>
+        <w:rPr>
+          <w:rFonts w:ascii="Segoe UI" w:eastAsia="Times New Roman" w:hAnsi="Segoe UI" w:cs="Segoe UI"/>
+          <w:color w:val="1D2125"/>
+          <w:lang w:eastAsia="es-EC"/>
+        </w:rPr>
+      </w:pPr>
+      <w:proofErr w:type="spellStart"/>
+      <w:r>
+        <w:rPr>
+          <w:rFonts w:ascii="Segoe UI" w:eastAsia="Times New Roman" w:hAnsi="Segoe UI" w:cs="Segoe UI"/>
+          <w:color w:val="1D2125"/>
+          <w:lang w:eastAsia="es-EC"/>
+        </w:rPr>
+        <w:t>Pagina</w:t>
+      </w:r>
+      <w:proofErr w:type="spellEnd"/>
+      <w:r>
+        <w:rPr>
+          <w:rFonts w:ascii="Segoe UI" w:eastAsia="Times New Roman" w:hAnsi="Segoe UI" w:cs="Segoe UI"/>
+          <w:color w:val="1D2125"/>
+          <w:lang w:eastAsia="es-EC"/>
+        </w:rPr>
+        <w:t xml:space="preserve"> 5. Realizar por cada </w:t>
+      </w:r>
+      <w:proofErr w:type="spellStart"/>
+      <w:r>
+        <w:rPr>
+          <w:rFonts w:ascii="Segoe UI" w:eastAsia="Times New Roman" w:hAnsi="Segoe UI" w:cs="Segoe UI"/>
+          <w:color w:val="1D2125"/>
+          <w:lang w:eastAsia="es-EC"/>
+        </w:rPr>
+        <w:t>seccion</w:t>
+      </w:r>
+      <w:proofErr w:type="spellEnd"/>
+      <w:r>
+        <w:rPr>
+          <w:rFonts w:ascii="Segoe UI" w:eastAsia="Times New Roman" w:hAnsi="Segoe UI" w:cs="Segoe UI"/>
+          <w:color w:val="1D2125"/>
+          <w:lang w:eastAsia="es-EC"/>
+        </w:rPr>
+        <w:t xml:space="preserve"> de la </w:t>
+      </w:r>
+      <w:proofErr w:type="spellStart"/>
+      <w:r>
+        <w:rPr>
+          <w:rFonts w:ascii="Segoe UI" w:eastAsia="Times New Roman" w:hAnsi="Segoe UI" w:cs="Segoe UI"/>
+          <w:color w:val="1D2125"/>
+          <w:lang w:eastAsia="es-EC"/>
+        </w:rPr>
+        <w:t>maquetacion</w:t>
+      </w:r>
+      <w:proofErr w:type="spellEnd"/>
+      <w:r>
+        <w:rPr>
+          <w:rFonts w:ascii="Segoe UI" w:eastAsia="Times New Roman" w:hAnsi="Segoe UI" w:cs="Segoe UI"/>
+          <w:color w:val="1D2125"/>
+          <w:lang w:eastAsia="es-EC"/>
+        </w:rPr>
+        <w:t xml:space="preserve"> las siguientes consultas a la base de datos y poner el resultado en una tabla con sus 10 mejores valores.</w:t>
+      </w:r>
+    </w:p>
+    <w:p>
+      <w:pPr>
+        <w:shd w:val="clear" w:color="auto" w:fill="FFFFFF"/>
+        <w:spacing w:after="100" w:afterAutospacing="1" w:line="240" w:lineRule="auto"/>
+        <w:rPr>
+          <w:rFonts w:ascii="Segoe UI" w:eastAsia="Times New Roman" w:hAnsi="Segoe UI" w:cs="Segoe UI"/>
+          <w:color w:val="1D2125"/>
+          <w:lang w:eastAsia="es-EC"/>
+        </w:rPr>
+      </w:pPr>
+      <w:r>
+        <w:rPr>
+          <w:rFonts w:ascii="Segoe UI" w:eastAsia="Times New Roman" w:hAnsi="Segoe UI" w:cs="Segoe UI"/>
+          <w:noProof/>
           <w:color w:val="1D2125"/>
           <w:lang w:eastAsia="es-EC"/>
         </w:rPr>
@@ -686,13 +1160,41 @@
           <w:lang w:eastAsia="es-EC"/>
         </w:rPr>
       </w:pPr>
-      <w:r>
-        <w:rPr>
-          <w:rFonts w:ascii="Segoe UI" w:eastAsia="Times New Roman" w:hAnsi="Segoe UI" w:cs="Segoe UI"/>
-          <w:color w:val="1D2125"/>
-          <w:lang w:eastAsia="es-EC"/>
-        </w:rPr>
-        <w:t>Analisis de perpectivas:</w:t>
+      <w:proofErr w:type="spellStart"/>
+      <w:r>
+        <w:rPr>
+          <w:rFonts w:ascii="Segoe UI" w:eastAsia="Times New Roman" w:hAnsi="Segoe UI" w:cs="Segoe UI"/>
+          <w:color w:val="1D2125"/>
+          <w:lang w:eastAsia="es-EC"/>
+        </w:rPr>
+        <w:t>Analisis</w:t>
+      </w:r>
+      <w:proofErr w:type="spellEnd"/>
+      <w:r>
+        <w:rPr>
+          <w:rFonts w:ascii="Segoe UI" w:eastAsia="Times New Roman" w:hAnsi="Segoe UI" w:cs="Segoe UI"/>
+          <w:color w:val="1D2125"/>
+          <w:lang w:eastAsia="es-EC"/>
+        </w:rPr>
+        <w:t xml:space="preserve"> de </w:t>
+      </w:r>
+      <w:proofErr w:type="spellStart"/>
+      <w:r>
+        <w:rPr>
+          <w:rFonts w:ascii="Segoe UI" w:eastAsia="Times New Roman" w:hAnsi="Segoe UI" w:cs="Segoe UI"/>
+          <w:color w:val="1D2125"/>
+          <w:lang w:eastAsia="es-EC"/>
+        </w:rPr>
+        <w:t>perpectivas</w:t>
+      </w:r>
+      <w:proofErr w:type="spellEnd"/>
+      <w:r>
+        <w:rPr>
+          <w:rFonts w:ascii="Segoe UI" w:eastAsia="Times New Roman" w:hAnsi="Segoe UI" w:cs="Segoe UI"/>
+          <w:color w:val="1D2125"/>
+          <w:lang w:eastAsia="es-EC"/>
+        </w:rPr>
+        <w:t>:</w:t>
       </w:r>
     </w:p>
     <w:p>
@@ -813,28 +1315,111 @@
           <w:lang w:eastAsia="es-EC"/>
         </w:rPr>
       </w:pPr>
-      <w:r>
-        <w:rPr>
-          <w:rFonts w:ascii="Segoe UI" w:eastAsia="Times New Roman" w:hAnsi="Segoe UI" w:cs="Segoe UI"/>
-          <w:color w:val="1D2125"/>
-          <w:lang w:eastAsia="es-EC"/>
-        </w:rPr>
-        <w:t>Pagina 6. Bajo el contexto de la pagina 5 de interaccion de la base de datos mediante consultas y maquetacion. Constestar las siguientes preguntas:</w:t>
-      </w:r>
-    </w:p>
-    <w:p>
-      <w:pPr>
-        <w:shd w:val="clear" w:color="auto" w:fill="FFFFFF"/>
-        <w:spacing w:after="100" w:afterAutospacing="1" w:line="240" w:lineRule="auto"/>
-        <w:rPr>
-          <w:rFonts w:ascii="Segoe UI" w:eastAsia="Times New Roman" w:hAnsi="Segoe UI" w:cs="Segoe UI"/>
-          <w:color w:val="1D2125"/>
-          <w:lang w:eastAsia="es-EC"/>
-        </w:rPr>
-      </w:pPr>
-      <w:r>
-        <w:rPr>
-          <w:rFonts w:ascii="Segoe UI" w:eastAsia="Times New Roman" w:hAnsi="Segoe UI" w:cs="Segoe UI"/>
+      <w:proofErr w:type="spellStart"/>
+      <w:r>
+        <w:rPr>
+          <w:rFonts w:ascii="Segoe UI" w:eastAsia="Times New Roman" w:hAnsi="Segoe UI" w:cs="Segoe UI"/>
+          <w:color w:val="1D2125"/>
+          <w:lang w:eastAsia="es-EC"/>
+        </w:rPr>
+        <w:t>Pagina</w:t>
+      </w:r>
+      <w:proofErr w:type="spellEnd"/>
+      <w:r>
+        <w:rPr>
+          <w:rFonts w:ascii="Segoe UI" w:eastAsia="Times New Roman" w:hAnsi="Segoe UI" w:cs="Segoe UI"/>
+          <w:color w:val="1D2125"/>
+          <w:lang w:eastAsia="es-EC"/>
+        </w:rPr>
+        <w:t xml:space="preserve"> 6. Bajo el contexto de la </w:t>
+      </w:r>
+      <w:proofErr w:type="spellStart"/>
+      <w:r>
+        <w:rPr>
+          <w:rFonts w:ascii="Segoe UI" w:eastAsia="Times New Roman" w:hAnsi="Segoe UI" w:cs="Segoe UI"/>
+          <w:color w:val="1D2125"/>
+          <w:lang w:eastAsia="es-EC"/>
+        </w:rPr>
+        <w:t>pagina</w:t>
+      </w:r>
+      <w:proofErr w:type="spellEnd"/>
+      <w:r>
+        <w:rPr>
+          <w:rFonts w:ascii="Segoe UI" w:eastAsia="Times New Roman" w:hAnsi="Segoe UI" w:cs="Segoe UI"/>
+          <w:color w:val="1D2125"/>
+          <w:lang w:eastAsia="es-EC"/>
+        </w:rPr>
+        <w:t xml:space="preserve"> 5 de </w:t>
+      </w:r>
+      <w:proofErr w:type="spellStart"/>
+      <w:r>
+        <w:rPr>
+          <w:rFonts w:ascii="Segoe UI" w:eastAsia="Times New Roman" w:hAnsi="Segoe UI" w:cs="Segoe UI"/>
+          <w:color w:val="1D2125"/>
+          <w:lang w:eastAsia="es-EC"/>
+        </w:rPr>
+        <w:t>interaccion</w:t>
+      </w:r>
+      <w:proofErr w:type="spellEnd"/>
+      <w:r>
+        <w:rPr>
+          <w:rFonts w:ascii="Segoe UI" w:eastAsia="Times New Roman" w:hAnsi="Segoe UI" w:cs="Segoe UI"/>
+          <w:color w:val="1D2125"/>
+          <w:lang w:eastAsia="es-EC"/>
+        </w:rPr>
+        <w:t xml:space="preserve"> de la base de datos mediante consultas y </w:t>
+      </w:r>
+      <w:proofErr w:type="spellStart"/>
+      <w:r>
+        <w:rPr>
+          <w:rFonts w:ascii="Segoe UI" w:eastAsia="Times New Roman" w:hAnsi="Segoe UI" w:cs="Segoe UI"/>
+          <w:color w:val="1D2125"/>
+          <w:lang w:eastAsia="es-EC"/>
+        </w:rPr>
+        <w:t>maquetacion</w:t>
+      </w:r>
+      <w:proofErr w:type="spellEnd"/>
+      <w:r>
+        <w:rPr>
+          <w:rFonts w:ascii="Segoe UI" w:eastAsia="Times New Roman" w:hAnsi="Segoe UI" w:cs="Segoe UI"/>
+          <w:color w:val="1D2125"/>
+          <w:lang w:eastAsia="es-EC"/>
+        </w:rPr>
+        <w:t xml:space="preserve">. </w:t>
+      </w:r>
+      <w:proofErr w:type="spellStart"/>
+      <w:r>
+        <w:rPr>
+          <w:rFonts w:ascii="Segoe UI" w:eastAsia="Times New Roman" w:hAnsi="Segoe UI" w:cs="Segoe UI"/>
+          <w:color w:val="1D2125"/>
+          <w:lang w:eastAsia="es-EC"/>
+        </w:rPr>
+        <w:t>Constestar</w:t>
+      </w:r>
+      <w:proofErr w:type="spellEnd"/>
+      <w:r>
+        <w:rPr>
+          <w:rFonts w:ascii="Segoe UI" w:eastAsia="Times New Roman" w:hAnsi="Segoe UI" w:cs="Segoe UI"/>
+          <w:color w:val="1D2125"/>
+          <w:lang w:eastAsia="es-EC"/>
+        </w:rPr>
+        <w:t xml:space="preserve"> las siguientes preguntas:</w:t>
+      </w:r>
+    </w:p>
+    <w:p>
+      <w:pPr>
+        <w:shd w:val="clear" w:color="auto" w:fill="FFFFFF"/>
+        <w:spacing w:after="100" w:afterAutospacing="1" w:line="240" w:lineRule="auto"/>
+        <w:rPr>
+          <w:rFonts w:ascii="Segoe UI" w:eastAsia="Times New Roman" w:hAnsi="Segoe UI" w:cs="Segoe UI"/>
+          <w:color w:val="1D2125"/>
+          <w:lang w:eastAsia="es-EC"/>
+        </w:rPr>
+      </w:pPr>
+      <w:r>
+        <w:rPr>
+          <w:rFonts w:ascii="Segoe UI" w:eastAsia="Times New Roman" w:hAnsi="Segoe UI" w:cs="Segoe UI"/>
+          <w:noProof/>
           <w:color w:val="1D2125"/>
           <w:lang w:eastAsia="es-EC"/>
         </w:rPr>
@@ -885,13 +1470,41 @@
           <w:lang w:eastAsia="es-EC"/>
         </w:rPr>
       </w:pPr>
-      <w:r>
-        <w:rPr>
-          <w:rFonts w:ascii="Segoe UI" w:eastAsia="Times New Roman" w:hAnsi="Segoe UI" w:cs="Segoe UI"/>
-          <w:color w:val="1D2125"/>
-          <w:lang w:eastAsia="es-EC"/>
-        </w:rPr>
-        <w:t>Pagina 7. Nuevas consultas mara esta maquetacion.</w:t>
+      <w:proofErr w:type="spellStart"/>
+      <w:r>
+        <w:rPr>
+          <w:rFonts w:ascii="Segoe UI" w:eastAsia="Times New Roman" w:hAnsi="Segoe UI" w:cs="Segoe UI"/>
+          <w:color w:val="1D2125"/>
+          <w:lang w:eastAsia="es-EC"/>
+        </w:rPr>
+        <w:t>Pagina</w:t>
+      </w:r>
+      <w:proofErr w:type="spellEnd"/>
+      <w:r>
+        <w:rPr>
+          <w:rFonts w:ascii="Segoe UI" w:eastAsia="Times New Roman" w:hAnsi="Segoe UI" w:cs="Segoe UI"/>
+          <w:color w:val="1D2125"/>
+          <w:lang w:eastAsia="es-EC"/>
+        </w:rPr>
+        <w:t xml:space="preserve"> 7. Nuevas consultas mara esta </w:t>
+      </w:r>
+      <w:proofErr w:type="spellStart"/>
+      <w:r>
+        <w:rPr>
+          <w:rFonts w:ascii="Segoe UI" w:eastAsia="Times New Roman" w:hAnsi="Segoe UI" w:cs="Segoe UI"/>
+          <w:color w:val="1D2125"/>
+          <w:lang w:eastAsia="es-EC"/>
+        </w:rPr>
+        <w:t>maquetacion</w:t>
+      </w:r>
+      <w:proofErr w:type="spellEnd"/>
+      <w:r>
+        <w:rPr>
+          <w:rFonts w:ascii="Segoe UI" w:eastAsia="Times New Roman" w:hAnsi="Segoe UI" w:cs="Segoe UI"/>
+          <w:color w:val="1D2125"/>
+          <w:lang w:eastAsia="es-EC"/>
+        </w:rPr>
+        <w:t>.</w:t>
       </w:r>
     </w:p>
     <w:p>
@@ -982,6 +1595,7 @@
       <w:r>
         <w:rPr>
           <w:rFonts w:ascii="Segoe UI" w:eastAsia="Times New Roman" w:hAnsi="Segoe UI" w:cs="Segoe UI"/>
+          <w:noProof/>
           <w:color w:val="1D2125"/>
           <w:lang w:eastAsia="es-EC"/>
         </w:rPr>
@@ -1035,6 +1649,7 @@
       <w:r>
         <w:rPr>
           <w:rFonts w:ascii="Segoe UI" w:eastAsia="Times New Roman" w:hAnsi="Segoe UI" w:cs="Segoe UI"/>
+          <w:noProof/>
           <w:color w:val="1D2125"/>
           <w:lang w:eastAsia="es-EC"/>
         </w:rPr>
@@ -1078,6 +1693,7 @@
       <w:r>
         <w:rPr>
           <w:rFonts w:ascii="Segoe UI" w:eastAsia="Times New Roman" w:hAnsi="Segoe UI" w:cs="Segoe UI"/>
+          <w:noProof/>
           <w:color w:val="1D2125"/>
           <w:lang w:eastAsia="es-EC"/>
         </w:rPr>
@@ -1128,28 +1744,113 @@
           <w:lang w:eastAsia="es-EC"/>
         </w:rPr>
       </w:pPr>
-      <w:r>
-        <w:rPr>
-          <w:rFonts w:ascii="Segoe UI" w:eastAsia="Times New Roman" w:hAnsi="Segoe UI" w:cs="Segoe UI"/>
-          <w:color w:val="1D2125"/>
-          <w:lang w:eastAsia="es-EC"/>
-        </w:rPr>
-        <w:t>Pagina 8. Crear la siguiente suscripcion pero con datos energeticos de su proyecto. Sin duda podra utilizar el taller 4 para la culminar esta pagina.</w:t>
-      </w:r>
-    </w:p>
-    <w:p>
-      <w:pPr>
-        <w:shd w:val="clear" w:color="auto" w:fill="FFFFFF"/>
-        <w:spacing w:after="100" w:afterAutospacing="1" w:line="240" w:lineRule="auto"/>
-        <w:rPr>
-          <w:rFonts w:ascii="Segoe UI" w:eastAsia="Times New Roman" w:hAnsi="Segoe UI" w:cs="Segoe UI"/>
-          <w:color w:val="1D2125"/>
-          <w:lang w:eastAsia="es-EC"/>
-        </w:rPr>
-      </w:pPr>
-      <w:r>
-        <w:rPr>
-          <w:rFonts w:ascii="Segoe UI" w:eastAsia="Times New Roman" w:hAnsi="Segoe UI" w:cs="Segoe UI"/>
+      <w:proofErr w:type="spellStart"/>
+      <w:r>
+        <w:rPr>
+          <w:rFonts w:ascii="Segoe UI" w:eastAsia="Times New Roman" w:hAnsi="Segoe UI" w:cs="Segoe UI"/>
+          <w:color w:val="1D2125"/>
+          <w:lang w:eastAsia="es-EC"/>
+        </w:rPr>
+        <w:t>Pagina</w:t>
+      </w:r>
+      <w:proofErr w:type="spellEnd"/>
+      <w:r>
+        <w:rPr>
+          <w:rFonts w:ascii="Segoe UI" w:eastAsia="Times New Roman" w:hAnsi="Segoe UI" w:cs="Segoe UI"/>
+          <w:color w:val="1D2125"/>
+          <w:lang w:eastAsia="es-EC"/>
+        </w:rPr>
+        <w:t xml:space="preserve"> 8. Crear la siguiente </w:t>
+      </w:r>
+      <w:proofErr w:type="spellStart"/>
+      <w:proofErr w:type="gramStart"/>
+      <w:r>
+        <w:rPr>
+          <w:rFonts w:ascii="Segoe UI" w:eastAsia="Times New Roman" w:hAnsi="Segoe UI" w:cs="Segoe UI"/>
+          <w:color w:val="1D2125"/>
+          <w:lang w:eastAsia="es-EC"/>
+        </w:rPr>
+        <w:t>suscripcion</w:t>
+      </w:r>
+      <w:proofErr w:type="spellEnd"/>
+      <w:proofErr w:type="gramEnd"/>
+      <w:r>
+        <w:rPr>
+          <w:rFonts w:ascii="Segoe UI" w:eastAsia="Times New Roman" w:hAnsi="Segoe UI" w:cs="Segoe UI"/>
+          <w:color w:val="1D2125"/>
+          <w:lang w:eastAsia="es-EC"/>
+        </w:rPr>
+        <w:t xml:space="preserve"> pero con datos </w:t>
+      </w:r>
+      <w:proofErr w:type="spellStart"/>
+      <w:r>
+        <w:rPr>
+          <w:rFonts w:ascii="Segoe UI" w:eastAsia="Times New Roman" w:hAnsi="Segoe UI" w:cs="Segoe UI"/>
+          <w:color w:val="1D2125"/>
+          <w:lang w:eastAsia="es-EC"/>
+        </w:rPr>
+        <w:t>energeticos</w:t>
+      </w:r>
+      <w:proofErr w:type="spellEnd"/>
+      <w:r>
+        <w:rPr>
+          <w:rFonts w:ascii="Segoe UI" w:eastAsia="Times New Roman" w:hAnsi="Segoe UI" w:cs="Segoe UI"/>
+          <w:color w:val="1D2125"/>
+          <w:lang w:eastAsia="es-EC"/>
+        </w:rPr>
+        <w:t xml:space="preserve"> de su proyecto. Sin duda </w:t>
+      </w:r>
+      <w:proofErr w:type="spellStart"/>
+      <w:r>
+        <w:rPr>
+          <w:rFonts w:ascii="Segoe UI" w:eastAsia="Times New Roman" w:hAnsi="Segoe UI" w:cs="Segoe UI"/>
+          <w:color w:val="1D2125"/>
+          <w:lang w:eastAsia="es-EC"/>
+        </w:rPr>
+        <w:t>podra</w:t>
+      </w:r>
+      <w:proofErr w:type="spellEnd"/>
+      <w:r>
+        <w:rPr>
+          <w:rFonts w:ascii="Segoe UI" w:eastAsia="Times New Roman" w:hAnsi="Segoe UI" w:cs="Segoe UI"/>
+          <w:color w:val="1D2125"/>
+          <w:lang w:eastAsia="es-EC"/>
+        </w:rPr>
+        <w:t xml:space="preserve"> utilizar el taller 4 para la culminar esta </w:t>
+      </w:r>
+      <w:proofErr w:type="spellStart"/>
+      <w:r>
+        <w:rPr>
+          <w:rFonts w:ascii="Segoe UI" w:eastAsia="Times New Roman" w:hAnsi="Segoe UI" w:cs="Segoe UI"/>
+          <w:color w:val="1D2125"/>
+          <w:lang w:eastAsia="es-EC"/>
+        </w:rPr>
+        <w:t>pagina</w:t>
+      </w:r>
+      <w:proofErr w:type="spellEnd"/>
+      <w:r>
+        <w:rPr>
+          <w:rFonts w:ascii="Segoe UI" w:eastAsia="Times New Roman" w:hAnsi="Segoe UI" w:cs="Segoe UI"/>
+          <w:color w:val="1D2125"/>
+          <w:lang w:eastAsia="es-EC"/>
+        </w:rPr>
+        <w:t>.</w:t>
+      </w:r>
+    </w:p>
+    <w:p>
+      <w:pPr>
+        <w:shd w:val="clear" w:color="auto" w:fill="FFFFFF"/>
+        <w:spacing w:after="100" w:afterAutospacing="1" w:line="240" w:lineRule="auto"/>
+        <w:rPr>
+          <w:rFonts w:ascii="Segoe UI" w:eastAsia="Times New Roman" w:hAnsi="Segoe UI" w:cs="Segoe UI"/>
+          <w:color w:val="1D2125"/>
+          <w:lang w:eastAsia="es-EC"/>
+        </w:rPr>
+      </w:pPr>
+      <w:r>
+        <w:rPr>
+          <w:rFonts w:ascii="Segoe UI" w:eastAsia="Times New Roman" w:hAnsi="Segoe UI" w:cs="Segoe UI"/>
+          <w:noProof/>
           <w:color w:val="1D2125"/>
           <w:lang w:eastAsia="es-EC"/>
         </w:rPr>
@@ -1204,6 +1905,7 @@
       <w:r>
         <w:rPr>
           <w:rFonts w:ascii="Segoe UI" w:eastAsia="Times New Roman" w:hAnsi="Segoe UI" w:cs="Segoe UI"/>
+          <w:noProof/>
           <w:color w:val="1D2125"/>
           <w:lang w:eastAsia="es-EC"/>
         </w:rPr>
@@ -1251,54 +1953,89 @@
         <w:rPr>
           <w:rFonts w:ascii="Segoe UI" w:eastAsia="Times New Roman" w:hAnsi="Segoe UI" w:cs="Segoe UI"/>
           <w:color w:val="1D2125"/>
-          <w:lang w:eastAsia="es-EC"/>
-        </w:rPr>
-      </w:pPr>
-      <w:r>
-        <w:rPr>
-          <w:rFonts w:ascii="Segoe UI" w:eastAsia="Times New Roman" w:hAnsi="Segoe UI" w:cs="Segoe UI"/>
-          <w:color w:val="1D2125"/>
-          <w:lang w:eastAsia="es-EC"/>
-        </w:rPr>
-        <w:t>Pagina 9.</w:t>
-      </w:r>
-    </w:p>
-    <w:p>
-      <w:pPr>
-        <w:shd w:val="clear" w:color="auto" w:fill="FFFFFF"/>
-        <w:spacing w:after="100" w:afterAutospacing="1" w:line="240" w:lineRule="auto"/>
-        <w:rPr>
-          <w:rFonts w:ascii="Segoe UI" w:eastAsia="Times New Roman" w:hAnsi="Segoe UI" w:cs="Segoe UI"/>
-          <w:color w:val="1D2125"/>
-          <w:lang w:eastAsia="es-EC"/>
-        </w:rPr>
-      </w:pPr>
-      <w:r>
-        <w:rPr>
-          <w:rFonts w:ascii="Segoe UI" w:eastAsia="Times New Roman" w:hAnsi="Segoe UI" w:cs="Segoe UI"/>
-          <w:color w:val="1D2125"/>
-          <w:lang w:eastAsia="es-EC"/>
-        </w:rPr>
-        <w:t>Pagina 10.</w:t>
-      </w:r>
-    </w:p>
-    <w:p>
-      <w:pPr>
-        <w:shd w:val="clear" w:color="auto" w:fill="FFFFFF"/>
-        <w:spacing w:after="100" w:afterAutospacing="1" w:line="240" w:lineRule="auto"/>
-        <w:rPr>
-          <w:rFonts w:ascii="Segoe UI" w:eastAsia="Times New Roman" w:hAnsi="Segoe UI" w:cs="Segoe UI"/>
-          <w:color w:val="1D2125"/>
-          <w:lang w:eastAsia="es-EC"/>
-        </w:rPr>
-      </w:pPr>
-      <w:r>
-        <w:rPr>
-          <w:rFonts w:ascii="Segoe UI" w:eastAsia="Times New Roman" w:hAnsi="Segoe UI" w:cs="Segoe UI"/>
-          <w:color w:val="1D2125"/>
-          <w:lang w:eastAsia="es-EC"/>
-        </w:rPr>
-        <w:t>Pagina 11. </w:t>
+          <w:highlight w:val="yellow"/>
+          <w:lang w:eastAsia="es-EC"/>
+        </w:rPr>
+      </w:pPr>
+      <w:proofErr w:type="spellStart"/>
+      <w:r>
+        <w:rPr>
+          <w:rFonts w:ascii="Segoe UI" w:eastAsia="Times New Roman" w:hAnsi="Segoe UI" w:cs="Segoe UI"/>
+          <w:color w:val="1D2125"/>
+          <w:highlight w:val="yellow"/>
+          <w:lang w:eastAsia="es-EC"/>
+        </w:rPr>
+        <w:t>Pagina</w:t>
+      </w:r>
+      <w:proofErr w:type="spellEnd"/>
+      <w:r>
+        <w:rPr>
+          <w:rFonts w:ascii="Segoe UI" w:eastAsia="Times New Roman" w:hAnsi="Segoe UI" w:cs="Segoe UI"/>
+          <w:color w:val="1D2125"/>
+          <w:highlight w:val="yellow"/>
+          <w:lang w:eastAsia="es-EC"/>
+        </w:rPr>
+        <w:t xml:space="preserve"> 9.</w:t>
+      </w:r>
+    </w:p>
+    <w:p>
+      <w:pPr>
+        <w:shd w:val="clear" w:color="auto" w:fill="FFFFFF"/>
+        <w:spacing w:after="100" w:afterAutospacing="1" w:line="240" w:lineRule="auto"/>
+        <w:rPr>
+          <w:rFonts w:ascii="Segoe UI" w:eastAsia="Times New Roman" w:hAnsi="Segoe UI" w:cs="Segoe UI"/>
+          <w:color w:val="1D2125"/>
+          <w:lang w:eastAsia="es-EC"/>
+        </w:rPr>
+      </w:pPr>
+      <w:proofErr w:type="spellStart"/>
+      <w:r>
+        <w:rPr>
+          <w:rFonts w:ascii="Segoe UI" w:eastAsia="Times New Roman" w:hAnsi="Segoe UI" w:cs="Segoe UI"/>
+          <w:color w:val="1D2125"/>
+          <w:highlight w:val="yellow"/>
+          <w:lang w:eastAsia="es-EC"/>
+        </w:rPr>
+        <w:t>Pagina</w:t>
+      </w:r>
+      <w:proofErr w:type="spellEnd"/>
+      <w:r>
+        <w:rPr>
+          <w:rFonts w:ascii="Segoe UI" w:eastAsia="Times New Roman" w:hAnsi="Segoe UI" w:cs="Segoe UI"/>
+          <w:color w:val="1D2125"/>
+          <w:highlight w:val="yellow"/>
+          <w:lang w:eastAsia="es-EC"/>
+        </w:rPr>
+        <w:t xml:space="preserve"> 10.</w:t>
+      </w:r>
+    </w:p>
+    <w:p>
+      <w:pPr>
+        <w:shd w:val="clear" w:color="auto" w:fill="FFFFFF"/>
+        <w:spacing w:after="100" w:afterAutospacing="1" w:line="240" w:lineRule="auto"/>
+        <w:rPr>
+          <w:rFonts w:ascii="Segoe UI" w:eastAsia="Times New Roman" w:hAnsi="Segoe UI" w:cs="Segoe UI"/>
+          <w:color w:val="1D2125"/>
+          <w:lang w:eastAsia="es-EC"/>
+        </w:rPr>
+      </w:pPr>
+      <w:proofErr w:type="spellStart"/>
+      <w:r>
+        <w:rPr>
+          <w:rFonts w:ascii="Segoe UI" w:eastAsia="Times New Roman" w:hAnsi="Segoe UI" w:cs="Segoe UI"/>
+          <w:color w:val="1D2125"/>
+          <w:lang w:eastAsia="es-EC"/>
+        </w:rPr>
+        <w:t>Pagina</w:t>
+      </w:r>
+      <w:proofErr w:type="spellEnd"/>
+      <w:r>
+        <w:rPr>
+          <w:rFonts w:ascii="Segoe UI" w:eastAsia="Times New Roman" w:hAnsi="Segoe UI" w:cs="Segoe UI"/>
+          <w:color w:val="1D2125"/>
+          <w:lang w:eastAsia="es-EC"/>
+        </w:rPr>
+        <w:t xml:space="preserve"> 11. </w:t>
       </w:r>
       <w:hyperlink r:id="rId15" w:tooltip="MVC" w:history="1">
         <w:r>
@@ -1333,6 +2070,7 @@
       <w:r>
         <w:rPr>
           <w:rFonts w:ascii="Segoe UI" w:eastAsia="Times New Roman" w:hAnsi="Segoe UI" w:cs="Segoe UI"/>
+          <w:noProof/>
           <w:color w:val="1D2125"/>
           <w:lang w:eastAsia="es-EC"/>
         </w:rPr>
@@ -1384,13 +2122,41 @@
           <w:lang w:eastAsia="es-EC"/>
         </w:rPr>
       </w:pPr>
-      <w:r>
-        <w:rPr>
-          <w:rFonts w:ascii="Segoe UI" w:eastAsia="Times New Roman" w:hAnsi="Segoe UI" w:cs="Segoe UI"/>
-          <w:color w:val="1D2125"/>
-          <w:lang w:eastAsia="es-EC"/>
-        </w:rPr>
-        <w:t>Pagina 12. Dashboard de datos con taller 7.</w:t>
+      <w:proofErr w:type="spellStart"/>
+      <w:r>
+        <w:rPr>
+          <w:rFonts w:ascii="Segoe UI" w:eastAsia="Times New Roman" w:hAnsi="Segoe UI" w:cs="Segoe UI"/>
+          <w:color w:val="1D2125"/>
+          <w:lang w:eastAsia="es-EC"/>
+        </w:rPr>
+        <w:t>Pagina</w:t>
+      </w:r>
+      <w:proofErr w:type="spellEnd"/>
+      <w:r>
+        <w:rPr>
+          <w:rFonts w:ascii="Segoe UI" w:eastAsia="Times New Roman" w:hAnsi="Segoe UI" w:cs="Segoe UI"/>
+          <w:color w:val="1D2125"/>
+          <w:lang w:eastAsia="es-EC"/>
+        </w:rPr>
+        <w:t xml:space="preserve"> 12. </w:t>
+      </w:r>
+      <w:proofErr w:type="spellStart"/>
+      <w:r>
+        <w:rPr>
+          <w:rFonts w:ascii="Segoe UI" w:eastAsia="Times New Roman" w:hAnsi="Segoe UI" w:cs="Segoe UI"/>
+          <w:color w:val="1D2125"/>
+          <w:lang w:eastAsia="es-EC"/>
+        </w:rPr>
+        <w:t>Dashboard</w:t>
+      </w:r>
+      <w:proofErr w:type="spellEnd"/>
+      <w:r>
+        <w:rPr>
+          <w:rFonts w:ascii="Segoe UI" w:eastAsia="Times New Roman" w:hAnsi="Segoe UI" w:cs="Segoe UI"/>
+          <w:color w:val="1D2125"/>
+          <w:lang w:eastAsia="es-EC"/>
+        </w:rPr>
+        <w:t xml:space="preserve"> de datos con taller 7.</w:t>
       </w:r>
     </w:p>
     <w:p>
@@ -1456,70 +2222,217 @@
           <w:lang w:eastAsia="es-EC"/>
         </w:rPr>
         <w:br/>
-        <w:t>1.-Realizar un documento en word, no escatimar en el numero de hojas con tal de discernir bien el tema. </w:t>
-      </w:r>
-    </w:p>
-    <w:p>
-      <w:pPr>
-        <w:shd w:val="clear" w:color="auto" w:fill="FFFFFF"/>
-        <w:spacing w:after="100" w:afterAutospacing="1" w:line="240" w:lineRule="auto"/>
-        <w:rPr>
-          <w:rFonts w:ascii="Segoe UI" w:eastAsia="Times New Roman" w:hAnsi="Segoe UI" w:cs="Segoe UI"/>
-          <w:color w:val="1D2125"/>
-          <w:lang w:eastAsia="es-EC"/>
-        </w:rPr>
-      </w:pPr>
-      <w:r>
-        <w:rPr>
-          <w:rFonts w:ascii="Segoe UI" w:eastAsia="Times New Roman" w:hAnsi="Segoe UI" w:cs="Segoe UI"/>
-          <w:color w:val="1D2125"/>
-          <w:lang w:eastAsia="es-EC"/>
-        </w:rPr>
-        <w:t>2.- Pasar el documento word a pdf.</w:t>
-      </w:r>
-    </w:p>
-    <w:p>
-      <w:pPr>
-        <w:shd w:val="clear" w:color="auto" w:fill="FFFFFF"/>
-        <w:spacing w:after="100" w:afterAutospacing="1" w:line="240" w:lineRule="auto"/>
-        <w:rPr>
-          <w:rFonts w:ascii="Segoe UI" w:eastAsia="Times New Roman" w:hAnsi="Segoe UI" w:cs="Segoe UI"/>
-          <w:color w:val="1D2125"/>
-          <w:lang w:eastAsia="es-EC"/>
-        </w:rPr>
-      </w:pPr>
-      <w:r>
-        <w:rPr>
-          <w:rFonts w:ascii="Segoe UI" w:eastAsia="Times New Roman" w:hAnsi="Segoe UI" w:cs="Segoe UI"/>
-          <w:color w:val="1D2125"/>
-          <w:lang w:eastAsia="es-EC"/>
-        </w:rPr>
-        <w:t>3.-Elaborar una presentación de power point del tema.</w:t>
-      </w:r>
-    </w:p>
-    <w:p>
-      <w:pPr>
-        <w:shd w:val="clear" w:color="auto" w:fill="FFFFFF"/>
-        <w:spacing w:after="100" w:afterAutospacing="1" w:line="240" w:lineRule="auto"/>
-        <w:rPr>
-          <w:rFonts w:ascii="Segoe UI" w:eastAsia="Times New Roman" w:hAnsi="Segoe UI" w:cs="Segoe UI"/>
-          <w:color w:val="1D2125"/>
-          <w:lang w:eastAsia="es-EC"/>
-        </w:rPr>
-      </w:pPr>
-      <w:r>
-        <w:rPr>
-          <w:rFonts w:ascii="Segoe UI" w:eastAsia="Times New Roman" w:hAnsi="Segoe UI" w:cs="Segoe UI"/>
-          <w:color w:val="1D2125"/>
-          <w:lang w:eastAsia="es-EC"/>
-        </w:rPr>
-        <w:t>Subir los tres archivos en la carpeta de trabajo en Onedrive y enviar link.</w:t>
+        <w:t xml:space="preserve">1.-Realizar un documento en </w:t>
+      </w:r>
+      <w:proofErr w:type="spellStart"/>
+      <w:r>
+        <w:rPr>
+          <w:rFonts w:ascii="Segoe UI" w:eastAsia="Times New Roman" w:hAnsi="Segoe UI" w:cs="Segoe UI"/>
+          <w:color w:val="1D2125"/>
+          <w:lang w:eastAsia="es-EC"/>
+        </w:rPr>
+        <w:t>word</w:t>
+      </w:r>
+      <w:proofErr w:type="spellEnd"/>
+      <w:r>
+        <w:rPr>
+          <w:rFonts w:ascii="Segoe UI" w:eastAsia="Times New Roman" w:hAnsi="Segoe UI" w:cs="Segoe UI"/>
+          <w:color w:val="1D2125"/>
+          <w:lang w:eastAsia="es-EC"/>
+        </w:rPr>
+        <w:t xml:space="preserve">, no escatimar en el </w:t>
+      </w:r>
+      <w:proofErr w:type="spellStart"/>
+      <w:r>
+        <w:rPr>
+          <w:rFonts w:ascii="Segoe UI" w:eastAsia="Times New Roman" w:hAnsi="Segoe UI" w:cs="Segoe UI"/>
+          <w:color w:val="1D2125"/>
+          <w:lang w:eastAsia="es-EC"/>
+        </w:rPr>
+        <w:t>numero</w:t>
+      </w:r>
+      <w:proofErr w:type="spellEnd"/>
+      <w:r>
+        <w:rPr>
+          <w:rFonts w:ascii="Segoe UI" w:eastAsia="Times New Roman" w:hAnsi="Segoe UI" w:cs="Segoe UI"/>
+          <w:color w:val="1D2125"/>
+          <w:lang w:eastAsia="es-EC"/>
+        </w:rPr>
+        <w:t xml:space="preserve"> de hojas con tal de discernir bien el tema. </w:t>
+      </w:r>
+    </w:p>
+    <w:p>
+      <w:pPr>
+        <w:shd w:val="clear" w:color="auto" w:fill="FFFFFF"/>
+        <w:spacing w:after="100" w:afterAutospacing="1" w:line="240" w:lineRule="auto"/>
+        <w:rPr>
+          <w:rFonts w:ascii="Segoe UI" w:eastAsia="Times New Roman" w:hAnsi="Segoe UI" w:cs="Segoe UI"/>
+          <w:color w:val="1D2125"/>
+          <w:lang w:eastAsia="es-EC"/>
+        </w:rPr>
+      </w:pPr>
+      <w:r>
+        <w:rPr>
+          <w:rFonts w:ascii="Segoe UI" w:eastAsia="Times New Roman" w:hAnsi="Segoe UI" w:cs="Segoe UI"/>
+          <w:color w:val="1D2125"/>
+          <w:lang w:eastAsia="es-EC"/>
+        </w:rPr>
+        <w:t xml:space="preserve">2.- Pasar el documento </w:t>
+      </w:r>
+      <w:proofErr w:type="spellStart"/>
+      <w:r>
+        <w:rPr>
+          <w:rFonts w:ascii="Segoe UI" w:eastAsia="Times New Roman" w:hAnsi="Segoe UI" w:cs="Segoe UI"/>
+          <w:color w:val="1D2125"/>
+          <w:lang w:eastAsia="es-EC"/>
+        </w:rPr>
+        <w:t>word</w:t>
+      </w:r>
+      <w:proofErr w:type="spellEnd"/>
+      <w:r>
+        <w:rPr>
+          <w:rFonts w:ascii="Segoe UI" w:eastAsia="Times New Roman" w:hAnsi="Segoe UI" w:cs="Segoe UI"/>
+          <w:color w:val="1D2125"/>
+          <w:lang w:eastAsia="es-EC"/>
+        </w:rPr>
+        <w:t xml:space="preserve"> a </w:t>
+      </w:r>
+      <w:proofErr w:type="spellStart"/>
+      <w:r>
+        <w:rPr>
+          <w:rFonts w:ascii="Segoe UI" w:eastAsia="Times New Roman" w:hAnsi="Segoe UI" w:cs="Segoe UI"/>
+          <w:color w:val="1D2125"/>
+          <w:lang w:eastAsia="es-EC"/>
+        </w:rPr>
+        <w:t>pdf</w:t>
+      </w:r>
+      <w:proofErr w:type="spellEnd"/>
+      <w:r>
+        <w:rPr>
+          <w:rFonts w:ascii="Segoe UI" w:eastAsia="Times New Roman" w:hAnsi="Segoe UI" w:cs="Segoe UI"/>
+          <w:color w:val="1D2125"/>
+          <w:lang w:eastAsia="es-EC"/>
+        </w:rPr>
+        <w:t>.</w:t>
+      </w:r>
+    </w:p>
+    <w:p>
+      <w:pPr>
+        <w:shd w:val="clear" w:color="auto" w:fill="FFFFFF"/>
+        <w:spacing w:after="100" w:afterAutospacing="1" w:line="240" w:lineRule="auto"/>
+        <w:rPr>
+          <w:rFonts w:ascii="Segoe UI" w:eastAsia="Times New Roman" w:hAnsi="Segoe UI" w:cs="Segoe UI"/>
+          <w:color w:val="1D2125"/>
+          <w:lang w:eastAsia="es-EC"/>
+        </w:rPr>
+      </w:pPr>
+      <w:r>
+        <w:rPr>
+          <w:rFonts w:ascii="Segoe UI" w:eastAsia="Times New Roman" w:hAnsi="Segoe UI" w:cs="Segoe UI"/>
+          <w:color w:val="1D2125"/>
+          <w:lang w:eastAsia="es-EC"/>
+        </w:rPr>
+        <w:t xml:space="preserve">3.-Elaborar una presentación de </w:t>
+      </w:r>
+      <w:proofErr w:type="spellStart"/>
+      <w:r>
+        <w:rPr>
+          <w:rFonts w:ascii="Segoe UI" w:eastAsia="Times New Roman" w:hAnsi="Segoe UI" w:cs="Segoe UI"/>
+          <w:color w:val="1D2125"/>
+          <w:lang w:eastAsia="es-EC"/>
+        </w:rPr>
+        <w:t>power</w:t>
+      </w:r>
+      <w:proofErr w:type="spellEnd"/>
+      <w:r>
+        <w:rPr>
+          <w:rFonts w:ascii="Segoe UI" w:eastAsia="Times New Roman" w:hAnsi="Segoe UI" w:cs="Segoe UI"/>
+          <w:color w:val="1D2125"/>
+          <w:lang w:eastAsia="es-EC"/>
+        </w:rPr>
+        <w:t xml:space="preserve"> </w:t>
+      </w:r>
+      <w:proofErr w:type="spellStart"/>
+      <w:r>
+        <w:rPr>
+          <w:rFonts w:ascii="Segoe UI" w:eastAsia="Times New Roman" w:hAnsi="Segoe UI" w:cs="Segoe UI"/>
+          <w:color w:val="1D2125"/>
+          <w:lang w:eastAsia="es-EC"/>
+        </w:rPr>
+        <w:t>point</w:t>
+      </w:r>
+      <w:proofErr w:type="spellEnd"/>
+      <w:r>
+        <w:rPr>
+          <w:rFonts w:ascii="Segoe UI" w:eastAsia="Times New Roman" w:hAnsi="Segoe UI" w:cs="Segoe UI"/>
+          <w:color w:val="1D2125"/>
+          <w:lang w:eastAsia="es-EC"/>
+        </w:rPr>
+        <w:t xml:space="preserve"> del tema.</w:t>
+      </w:r>
+    </w:p>
+    <w:p>
+      <w:pPr>
+        <w:shd w:val="clear" w:color="auto" w:fill="FFFFFF"/>
+        <w:spacing w:after="100" w:afterAutospacing="1" w:line="240" w:lineRule="auto"/>
+        <w:rPr>
+          <w:rFonts w:ascii="Segoe UI" w:eastAsia="Times New Roman" w:hAnsi="Segoe UI" w:cs="Segoe UI"/>
+          <w:color w:val="1D2125"/>
+          <w:lang w:eastAsia="es-EC"/>
+        </w:rPr>
+      </w:pPr>
+      <w:r>
+        <w:rPr>
+          <w:rFonts w:ascii="Segoe UI" w:eastAsia="Times New Roman" w:hAnsi="Segoe UI" w:cs="Segoe UI"/>
+          <w:color w:val="1D2125"/>
+          <w:lang w:eastAsia="es-EC"/>
+        </w:rPr>
+        <w:t xml:space="preserve">Subir los tres archivos en la carpeta de trabajo en </w:t>
+      </w:r>
+      <w:proofErr w:type="spellStart"/>
+      <w:r>
+        <w:rPr>
+          <w:rFonts w:ascii="Segoe UI" w:eastAsia="Times New Roman" w:hAnsi="Segoe UI" w:cs="Segoe UI"/>
+          <w:color w:val="1D2125"/>
+          <w:lang w:eastAsia="es-EC"/>
+        </w:rPr>
+        <w:t>Onedrive</w:t>
+      </w:r>
+      <w:proofErr w:type="spellEnd"/>
+      <w:r>
+        <w:rPr>
+          <w:rFonts w:ascii="Segoe UI" w:eastAsia="Times New Roman" w:hAnsi="Segoe UI" w:cs="Segoe UI"/>
+          <w:color w:val="1D2125"/>
+          <w:lang w:eastAsia="es-EC"/>
+        </w:rPr>
+        <w:t xml:space="preserve"> y enviar </w:t>
+      </w:r>
+      <w:proofErr w:type="gramStart"/>
+      <w:r>
+        <w:rPr>
+          <w:rFonts w:ascii="Segoe UI" w:eastAsia="Times New Roman" w:hAnsi="Segoe UI" w:cs="Segoe UI"/>
+          <w:color w:val="1D2125"/>
+          <w:lang w:eastAsia="es-EC"/>
+        </w:rPr>
+        <w:t>link</w:t>
+      </w:r>
+      <w:proofErr w:type="gramEnd"/>
+      <w:r>
+        <w:rPr>
+          <w:rFonts w:ascii="Segoe UI" w:eastAsia="Times New Roman" w:hAnsi="Segoe UI" w:cs="Segoe UI"/>
+          <w:color w:val="1D2125"/>
+          <w:lang w:eastAsia="es-EC"/>
+        </w:rPr>
+        <w:t>.</w:t>
       </w:r>
     </w:p>
     <w:p/>
     <w:p/>
     <w:p>
       <w:r>
+        <w:rPr>
+          <w:noProof/>
+        </w:rPr>
         <w:lastRenderedPageBreak/>
         <w:drawing>
           <wp:inline distT="0" distB="0" distL="0" distR="0" wp14:anchorId="5D488C79" wp14:editId="6D6567BE">
@@ -1691,6 +2604,7 @@
     <w:lsdException w:name="HTML Sample" w:semiHidden="1" w:unhideWhenUsed="1"/>
     <w:lsdException w:name="HTML Typewriter" w:semiHidden="1" w:unhideWhenUsed="1"/>
     <w:lsdException w:name="HTML Variable" w:semiHidden="1" w:unhideWhenUsed="1"/>
+    <w:lsdException w:name="Normal Table" w:semiHidden="1" w:unhideWhenUsed="1"/>
     <w:lsdException w:name="annotation subject" w:semiHidden="1" w:unhideWhenUsed="1"/>
     <w:lsdException w:name="No List" w:semiHidden="1" w:unhideWhenUsed="1"/>
     <w:lsdException w:name="Outline List 1" w:semiHidden="1" w:unhideWhenUsed="1"/>
@@ -1737,8 +2651,10 @@
     <w:lsdException w:name="Table Subtle 2" w:semiHidden="1" w:unhideWhenUsed="1"/>
     <w:lsdException w:name="Table Web 1" w:semiHidden="1" w:unhideWhenUsed="1"/>
     <w:lsdException w:name="Table Web 2" w:semiHidden="1" w:unhideWhenUsed="1"/>
+    <w:lsdException w:name="Table Web 3" w:semiHidden="1" w:unhideWhenUsed="1"/>
     <w:lsdException w:name="Balloon Text" w:semiHidden="1" w:unhideWhenUsed="1"/>
     <w:lsdException w:name="Table Grid" w:uiPriority="39"/>
+    <w:lsdException w:name="Table Theme" w:semiHidden="1" w:unhideWhenUsed="1"/>
     <w:lsdException w:name="Placeholder Text" w:semiHidden="1"/>
     <w:lsdException w:name="No Spacing" w:uiPriority="1" w:qFormat="1"/>
     <w:lsdException w:name="Light Shading" w:uiPriority="60"/>

</xml_diff>

<commit_message>
se enlazan las pantallas y se crean llink y se agregan estilos a las paginas
</commit_message>
<xml_diff>
--- a/Desarrollo de proyecto.docx
+++ b/Desarrollo de proyecto.docx
@@ -52,25 +52,7 @@
           <w:color w:val="1D2125"/>
           <w:lang w:eastAsia="es-EC"/>
         </w:rPr>
-        <w:t> </w:t>
-      </w:r>
-      <w:proofErr w:type="spellStart"/>
-      <w:r>
-        <w:rPr>
-          <w:rFonts w:ascii="Segoe UI" w:eastAsia="Times New Roman" w:hAnsi="Segoe UI" w:cs="Segoe UI"/>
-          <w:color w:val="1D2125"/>
-          <w:lang w:eastAsia="es-EC"/>
-        </w:rPr>
-        <w:t>Tuesday</w:t>
-      </w:r>
-      <w:proofErr w:type="spellEnd"/>
-      <w:r>
-        <w:rPr>
-          <w:rFonts w:ascii="Segoe UI" w:eastAsia="Times New Roman" w:hAnsi="Segoe UI" w:cs="Segoe UI"/>
-          <w:color w:val="1D2125"/>
-          <w:lang w:eastAsia="es-EC"/>
-        </w:rPr>
-        <w:t>, 16 de August de 2022, 13:20</w:t>
+        <w:t> Tuesday, 16 de August de 2022, 13:20</w:t>
       </w:r>
     </w:p>
     <w:p>
@@ -99,25 +81,7 @@
           <w:color w:val="1D2125"/>
           <w:lang w:eastAsia="es-EC"/>
         </w:rPr>
-        <w:t xml:space="preserve"> Friday, 9 de </w:t>
-      </w:r>
-      <w:proofErr w:type="spellStart"/>
-      <w:r>
-        <w:rPr>
-          <w:rFonts w:ascii="Segoe UI" w:eastAsia="Times New Roman" w:hAnsi="Segoe UI" w:cs="Segoe UI"/>
-          <w:color w:val="1D2125"/>
-          <w:lang w:eastAsia="es-EC"/>
-        </w:rPr>
-        <w:t>September</w:t>
-      </w:r>
-      <w:proofErr w:type="spellEnd"/>
-      <w:r>
-        <w:rPr>
-          <w:rFonts w:ascii="Segoe UI" w:eastAsia="Times New Roman" w:hAnsi="Segoe UI" w:cs="Segoe UI"/>
-          <w:color w:val="1D2125"/>
-          <w:lang w:eastAsia="es-EC"/>
-        </w:rPr>
-        <w:t xml:space="preserve"> de 2022, 23:59</w:t>
+        <w:t> Friday, 9 de September de 2022, 23:59</w:t>
       </w:r>
     </w:p>
     <w:p>
@@ -164,47 +128,7 @@
           <w:u w:val="single"/>
           <w:lang w:eastAsia="es-EC"/>
         </w:rPr>
-        <w:t xml:space="preserve">HTML5, estilos </w:t>
-      </w:r>
-      <w:proofErr w:type="spellStart"/>
-      <w:r>
-        <w:rPr>
-          <w:rFonts w:ascii="Segoe UI" w:eastAsia="Times New Roman" w:hAnsi="Segoe UI" w:cs="Segoe UI"/>
-          <w:color w:val="1D2125"/>
-          <w:u w:val="single"/>
-          <w:lang w:eastAsia="es-EC"/>
-        </w:rPr>
-        <w:t>css</w:t>
-      </w:r>
-      <w:proofErr w:type="spellEnd"/>
-      <w:r>
-        <w:rPr>
-          <w:rFonts w:ascii="Segoe UI" w:eastAsia="Times New Roman" w:hAnsi="Segoe UI" w:cs="Segoe UI"/>
-          <w:color w:val="1D2125"/>
-          <w:u w:val="single"/>
-          <w:lang w:eastAsia="es-EC"/>
-        </w:rPr>
-        <w:t xml:space="preserve">, manipulación de eventos, validaciones </w:t>
-      </w:r>
-      <w:proofErr w:type="spellStart"/>
-      <w:r>
-        <w:rPr>
-          <w:rFonts w:ascii="Segoe UI" w:eastAsia="Times New Roman" w:hAnsi="Segoe UI" w:cs="Segoe UI"/>
-          <w:color w:val="1D2125"/>
-          <w:u w:val="single"/>
-          <w:lang w:eastAsia="es-EC"/>
-        </w:rPr>
-        <w:t>javascript</w:t>
-      </w:r>
-      <w:proofErr w:type="spellEnd"/>
-      <w:r>
-        <w:rPr>
-          <w:rFonts w:ascii="Segoe UI" w:eastAsia="Times New Roman" w:hAnsi="Segoe UI" w:cs="Segoe UI"/>
-          <w:color w:val="1D2125"/>
-          <w:u w:val="single"/>
-          <w:lang w:eastAsia="es-EC"/>
-        </w:rPr>
-        <w:t>, Manejo de estado: cookies y sesiones; </w:t>
+        <w:t>HTML5, estilos css, manipulación de eventos, validaciones javascript, Manejo de estado: cookies y sesiones; </w:t>
       </w:r>
       <w:hyperlink r:id="rId4" w:tooltip="Interacción con Base de Datos" w:history="1">
         <w:r>
@@ -317,25 +241,7 @@
           <w:lang w:eastAsia="es-EC"/>
         </w:rPr>
         <w:br/>
-        <w:t xml:space="preserve">- NO se debe utilizar plantillas </w:t>
-      </w:r>
-      <w:proofErr w:type="spellStart"/>
-      <w:r>
-        <w:rPr>
-          <w:rFonts w:ascii="Segoe UI" w:eastAsia="Times New Roman" w:hAnsi="Segoe UI" w:cs="Segoe UI"/>
-          <w:color w:val="1D2125"/>
-          <w:lang w:eastAsia="es-EC"/>
-        </w:rPr>
-        <w:t>pre-realizadas</w:t>
-      </w:r>
-      <w:proofErr w:type="spellEnd"/>
-      <w:r>
-        <w:rPr>
-          <w:rFonts w:ascii="Segoe UI" w:eastAsia="Times New Roman" w:hAnsi="Segoe UI" w:cs="Segoe UI"/>
-          <w:color w:val="1D2125"/>
-          <w:lang w:eastAsia="es-EC"/>
-        </w:rPr>
-        <w:t xml:space="preserve"> y/o descargadas.</w:t>
+        <w:t>- NO se debe utilizar plantillas pre-realizadas y/o descargadas.</w:t>
       </w:r>
     </w:p>
     <w:p>
@@ -413,133 +319,7 @@
           <w:color w:val="1D2125"/>
           <w:lang w:eastAsia="es-EC"/>
         </w:rPr>
-        <w:t>Crear el código, con páginas .</w:t>
-      </w:r>
-      <w:proofErr w:type="spellStart"/>
-      <w:r>
-        <w:rPr>
-          <w:rFonts w:ascii="Segoe UI" w:eastAsia="Times New Roman" w:hAnsi="Segoe UI" w:cs="Segoe UI"/>
-          <w:color w:val="1D2125"/>
-          <w:lang w:eastAsia="es-EC"/>
-        </w:rPr>
-        <w:t>html</w:t>
-      </w:r>
-      <w:proofErr w:type="spellEnd"/>
-      <w:r>
-        <w:rPr>
-          <w:rFonts w:ascii="Segoe UI" w:eastAsia="Times New Roman" w:hAnsi="Segoe UI" w:cs="Segoe UI"/>
-          <w:color w:val="1D2125"/>
-          <w:lang w:eastAsia="es-EC"/>
-        </w:rPr>
-        <w:t xml:space="preserve"> o PHP, archivos .</w:t>
-      </w:r>
-      <w:proofErr w:type="spellStart"/>
-      <w:r>
-        <w:rPr>
-          <w:rFonts w:ascii="Segoe UI" w:eastAsia="Times New Roman" w:hAnsi="Segoe UI" w:cs="Segoe UI"/>
-          <w:color w:val="1D2125"/>
-          <w:lang w:eastAsia="es-EC"/>
-        </w:rPr>
-        <w:t>css</w:t>
-      </w:r>
-      <w:proofErr w:type="spellEnd"/>
-      <w:r>
-        <w:rPr>
-          <w:rFonts w:ascii="Segoe UI" w:eastAsia="Times New Roman" w:hAnsi="Segoe UI" w:cs="Segoe UI"/>
-          <w:color w:val="1D2125"/>
-          <w:lang w:eastAsia="es-EC"/>
-        </w:rPr>
-        <w:t>, .</w:t>
-      </w:r>
-      <w:proofErr w:type="spellStart"/>
-      <w:r>
-        <w:rPr>
-          <w:rFonts w:ascii="Segoe UI" w:eastAsia="Times New Roman" w:hAnsi="Segoe UI" w:cs="Segoe UI"/>
-          <w:color w:val="1D2125"/>
-          <w:lang w:eastAsia="es-EC"/>
-        </w:rPr>
-        <w:t>js</w:t>
-      </w:r>
-      <w:proofErr w:type="spellEnd"/>
-      <w:r>
-        <w:rPr>
-          <w:rFonts w:ascii="Segoe UI" w:eastAsia="Times New Roman" w:hAnsi="Segoe UI" w:cs="Segoe UI"/>
-          <w:color w:val="1D2125"/>
-          <w:lang w:eastAsia="es-EC"/>
-        </w:rPr>
-        <w:t xml:space="preserve">, realizar las capturas del interprete en donde se visualice el código y las pruebas que generan la </w:t>
-      </w:r>
-      <w:proofErr w:type="spellStart"/>
-      <w:r>
-        <w:rPr>
-          <w:rFonts w:ascii="Segoe UI" w:eastAsia="Times New Roman" w:hAnsi="Segoe UI" w:cs="Segoe UI"/>
-          <w:color w:val="1D2125"/>
-          <w:lang w:eastAsia="es-EC"/>
-        </w:rPr>
-        <w:t>pagina</w:t>
-      </w:r>
-      <w:proofErr w:type="spellEnd"/>
-      <w:r>
-        <w:rPr>
-          <w:rFonts w:ascii="Segoe UI" w:eastAsia="Times New Roman" w:hAnsi="Segoe UI" w:cs="Segoe UI"/>
-          <w:color w:val="1D2125"/>
-          <w:lang w:eastAsia="es-EC"/>
-        </w:rPr>
-        <w:t xml:space="preserve"> web. No olvidarse de las observaciones del caso. </w:t>
-      </w:r>
-      <w:proofErr w:type="spellStart"/>
-      <w:r>
-        <w:rPr>
-          <w:rFonts w:ascii="Segoe UI" w:eastAsia="Times New Roman" w:hAnsi="Segoe UI" w:cs="Segoe UI"/>
-          <w:color w:val="1D2125"/>
-          <w:lang w:eastAsia="es-EC"/>
-        </w:rPr>
-        <w:t>Tambien</w:t>
-      </w:r>
-      <w:proofErr w:type="spellEnd"/>
-      <w:r>
-        <w:rPr>
-          <w:rFonts w:ascii="Segoe UI" w:eastAsia="Times New Roman" w:hAnsi="Segoe UI" w:cs="Segoe UI"/>
-          <w:color w:val="1D2125"/>
-          <w:lang w:eastAsia="es-EC"/>
-        </w:rPr>
-        <w:t xml:space="preserve"> es muy importante </w:t>
-      </w:r>
-      <w:proofErr w:type="gramStart"/>
-      <w:r>
-        <w:rPr>
-          <w:rFonts w:ascii="Segoe UI" w:eastAsia="Times New Roman" w:hAnsi="Segoe UI" w:cs="Segoe UI"/>
-          <w:color w:val="1D2125"/>
-          <w:lang w:eastAsia="es-EC"/>
-        </w:rPr>
-        <w:t>los script</w:t>
-      </w:r>
-      <w:proofErr w:type="gramEnd"/>
-      <w:r>
-        <w:rPr>
-          <w:rFonts w:ascii="Segoe UI" w:eastAsia="Times New Roman" w:hAnsi="Segoe UI" w:cs="Segoe UI"/>
-          <w:color w:val="1D2125"/>
-          <w:lang w:eastAsia="es-EC"/>
-        </w:rPr>
-        <w:t xml:space="preserve"> de la base de datos (.</w:t>
-      </w:r>
-      <w:proofErr w:type="spellStart"/>
-      <w:r>
-        <w:rPr>
-          <w:rFonts w:ascii="Segoe UI" w:eastAsia="Times New Roman" w:hAnsi="Segoe UI" w:cs="Segoe UI"/>
-          <w:color w:val="1D2125"/>
-          <w:lang w:eastAsia="es-EC"/>
-        </w:rPr>
-        <w:t>sql</w:t>
-      </w:r>
-      <w:proofErr w:type="spellEnd"/>
-      <w:r>
-        <w:rPr>
-          <w:rFonts w:ascii="Segoe UI" w:eastAsia="Times New Roman" w:hAnsi="Segoe UI" w:cs="Segoe UI"/>
-          <w:color w:val="1D2125"/>
-          <w:lang w:eastAsia="es-EC"/>
-        </w:rPr>
-        <w:t>).</w:t>
+        <w:t>Crear el código, con páginas .html o PHP, archivos .css, .js, realizar las capturas del interprete en donde se visualice el código y las pruebas que generan la pagina web. No olvidarse de las observaciones del caso. Tambien es muy importante los script de la base de datos (.sql).</w:t>
       </w:r>
     </w:p>
     <w:p>
@@ -571,84 +351,26 @@
           <w:u w:val="single"/>
           <w:lang w:eastAsia="es-EC"/>
         </w:rPr>
-        <w:t xml:space="preserve">. (12 </w:t>
-      </w:r>
-      <w:proofErr w:type="spellStart"/>
-      <w:r>
-        <w:rPr>
-          <w:rFonts w:ascii="Segoe UI" w:eastAsia="Times New Roman" w:hAnsi="Segoe UI" w:cs="Segoe UI"/>
-          <w:b/>
-          <w:bCs/>
-          <w:color w:val="1D2125"/>
-          <w:u w:val="single"/>
-          <w:lang w:eastAsia="es-EC"/>
-        </w:rPr>
-        <w:t>paginas</w:t>
-      </w:r>
-      <w:proofErr w:type="spellEnd"/>
-      <w:r>
-        <w:rPr>
-          <w:rFonts w:ascii="Segoe UI" w:eastAsia="Times New Roman" w:hAnsi="Segoe UI" w:cs="Segoe UI"/>
-          <w:b/>
-          <w:bCs/>
-          <w:color w:val="1D2125"/>
-          <w:u w:val="single"/>
-          <w:lang w:eastAsia="es-EC"/>
-        </w:rPr>
-        <w:t xml:space="preserve"> con </w:t>
-      </w:r>
-      <w:proofErr w:type="spellStart"/>
-      <w:r>
-        <w:rPr>
-          <w:rFonts w:ascii="Segoe UI" w:eastAsia="Times New Roman" w:hAnsi="Segoe UI" w:cs="Segoe UI"/>
-          <w:b/>
-          <w:bCs/>
-          <w:color w:val="1D2125"/>
-          <w:u w:val="single"/>
-          <w:lang w:eastAsia="es-EC"/>
-        </w:rPr>
-        <w:t>maquetacion</w:t>
-      </w:r>
-      <w:proofErr w:type="spellEnd"/>
-      <w:r>
-        <w:rPr>
-          <w:rFonts w:ascii="Segoe UI" w:eastAsia="Times New Roman" w:hAnsi="Segoe UI" w:cs="Segoe UI"/>
-          <w:b/>
-          <w:bCs/>
-          <w:color w:val="1D2125"/>
-          <w:u w:val="single"/>
-          <w:lang w:eastAsia="es-EC"/>
-        </w:rPr>
-        <w:t xml:space="preserve"> y configuraciones de cookies)</w:t>
-      </w:r>
-    </w:p>
-    <w:p>
-      <w:pPr>
-        <w:shd w:val="clear" w:color="auto" w:fill="FFFFFF"/>
-        <w:spacing w:after="100" w:afterAutospacing="1" w:line="240" w:lineRule="auto"/>
-        <w:rPr>
-          <w:rFonts w:ascii="Segoe UI" w:eastAsia="Times New Roman" w:hAnsi="Segoe UI" w:cs="Segoe UI"/>
-          <w:color w:val="1D2125"/>
-          <w:lang w:eastAsia="es-EC"/>
-        </w:rPr>
-      </w:pPr>
-      <w:proofErr w:type="spellStart"/>
-      <w:r>
-        <w:rPr>
-          <w:rFonts w:ascii="Segoe UI" w:eastAsia="Times New Roman" w:hAnsi="Segoe UI" w:cs="Segoe UI"/>
-          <w:color w:val="1D2125"/>
-          <w:lang w:eastAsia="es-EC"/>
-        </w:rPr>
-        <w:t>Pagina</w:t>
-      </w:r>
-      <w:proofErr w:type="spellEnd"/>
-      <w:r>
-        <w:rPr>
-          <w:rFonts w:ascii="Segoe UI" w:eastAsia="Times New Roman" w:hAnsi="Segoe UI" w:cs="Segoe UI"/>
-          <w:color w:val="1D2125"/>
-          <w:lang w:eastAsia="es-EC"/>
-        </w:rPr>
-        <w:t xml:space="preserve"> 1. Igual a </w:t>
+        <w:t>. (12 paginas con maquetacion y configuraciones de cookies)</w:t>
+      </w:r>
+    </w:p>
+    <w:p>
+      <w:pPr>
+        <w:shd w:val="clear" w:color="auto" w:fill="FFFFFF"/>
+        <w:spacing w:after="100" w:afterAutospacing="1" w:line="240" w:lineRule="auto"/>
+        <w:rPr>
+          <w:rFonts w:ascii="Segoe UI" w:eastAsia="Times New Roman" w:hAnsi="Segoe UI" w:cs="Segoe UI"/>
+          <w:color w:val="1D2125"/>
+          <w:lang w:eastAsia="es-EC"/>
+        </w:rPr>
+      </w:pPr>
+      <w:r>
+        <w:rPr>
+          <w:rFonts w:ascii="Segoe UI" w:eastAsia="Times New Roman" w:hAnsi="Segoe UI" w:cs="Segoe UI"/>
+          <w:color w:val="1D2125"/>
+          <w:lang w:eastAsia="es-EC"/>
+        </w:rPr>
+        <w:t xml:space="preserve">Pagina 1. Igual a </w:t>
       </w:r>
       <w:r>
         <w:rPr>
@@ -732,23 +454,13 @@
           <w:lang w:eastAsia="es-EC"/>
         </w:rPr>
       </w:pPr>
-      <w:proofErr w:type="spellStart"/>
-      <w:r>
-        <w:rPr>
-          <w:rFonts w:ascii="Segoe UI" w:eastAsia="Times New Roman" w:hAnsi="Segoe UI" w:cs="Segoe UI"/>
-          <w:color w:val="1D2125"/>
-          <w:lang w:eastAsia="es-EC"/>
-        </w:rPr>
-        <w:t>Pagina</w:t>
-      </w:r>
-      <w:proofErr w:type="spellEnd"/>
-      <w:r>
-        <w:rPr>
-          <w:rFonts w:ascii="Segoe UI" w:eastAsia="Times New Roman" w:hAnsi="Segoe UI" w:cs="Segoe UI"/>
-          <w:color w:val="1D2125"/>
-          <w:lang w:eastAsia="es-EC"/>
-        </w:rPr>
-        <w:t xml:space="preserve"> 2</w:t>
+      <w:r>
+        <w:rPr>
+          <w:rFonts w:ascii="Segoe UI" w:eastAsia="Times New Roman" w:hAnsi="Segoe UI" w:cs="Segoe UI"/>
+          <w:color w:val="1D2125"/>
+          <w:lang w:eastAsia="es-EC"/>
+        </w:rPr>
+        <w:t>Pagina 2</w:t>
       </w:r>
       <w:r>
         <w:rPr>
@@ -766,157 +478,38 @@
           <w:color w:val="1D2125"/>
           <w:lang w:eastAsia="es-EC"/>
         </w:rPr>
-        <w:t xml:space="preserve">Colocar </w:t>
-      </w:r>
-      <w:proofErr w:type="spellStart"/>
-      <w:r>
-        <w:rPr>
-          <w:rFonts w:ascii="Segoe UI" w:eastAsia="Times New Roman" w:hAnsi="Segoe UI" w:cs="Segoe UI"/>
-          <w:color w:val="1D2125"/>
-          <w:lang w:eastAsia="es-EC"/>
-        </w:rPr>
-        <w:t>informacion</w:t>
-      </w:r>
-      <w:proofErr w:type="spellEnd"/>
-      <w:r>
-        <w:rPr>
-          <w:rFonts w:ascii="Segoe UI" w:eastAsia="Times New Roman" w:hAnsi="Segoe UI" w:cs="Segoe UI"/>
-          <w:color w:val="1D2125"/>
-          <w:lang w:eastAsia="es-EC"/>
-        </w:rPr>
-        <w:t xml:space="preserve"> de la base de datos y poner la imagen de su diagrama entidad-</w:t>
-      </w:r>
-      <w:proofErr w:type="spellStart"/>
-      <w:r>
-        <w:rPr>
-          <w:rFonts w:ascii="Segoe UI" w:eastAsia="Times New Roman" w:hAnsi="Segoe UI" w:cs="Segoe UI"/>
-          <w:color w:val="1D2125"/>
-          <w:lang w:eastAsia="es-EC"/>
-        </w:rPr>
-        <w:t>relacion</w:t>
-      </w:r>
-      <w:proofErr w:type="spellEnd"/>
-      <w:r>
-        <w:rPr>
-          <w:rFonts w:ascii="Segoe UI" w:eastAsia="Times New Roman" w:hAnsi="Segoe UI" w:cs="Segoe UI"/>
-          <w:color w:val="1D2125"/>
-          <w:lang w:eastAsia="es-EC"/>
-        </w:rPr>
-        <w:t>.</w:t>
-      </w:r>
-    </w:p>
-    <w:p>
-      <w:pPr>
-        <w:shd w:val="clear" w:color="auto" w:fill="FFFFFF"/>
-        <w:spacing w:after="100" w:afterAutospacing="1" w:line="240" w:lineRule="auto"/>
-        <w:rPr>
-          <w:rFonts w:ascii="Segoe UI" w:eastAsia="Times New Roman" w:hAnsi="Segoe UI" w:cs="Segoe UI"/>
-          <w:color w:val="1D2125"/>
-          <w:lang w:eastAsia="es-EC"/>
-        </w:rPr>
-      </w:pPr>
-      <w:proofErr w:type="spellStart"/>
-      <w:r>
-        <w:rPr>
-          <w:rFonts w:ascii="Segoe UI" w:eastAsia="Times New Roman" w:hAnsi="Segoe UI" w:cs="Segoe UI"/>
-          <w:color w:val="1D2125"/>
-          <w:lang w:eastAsia="es-EC"/>
-        </w:rPr>
-        <w:t>Pagina</w:t>
-      </w:r>
-      <w:proofErr w:type="spellEnd"/>
-      <w:r>
-        <w:rPr>
-          <w:rFonts w:ascii="Segoe UI" w:eastAsia="Times New Roman" w:hAnsi="Segoe UI" w:cs="Segoe UI"/>
-          <w:color w:val="1D2125"/>
-          <w:lang w:eastAsia="es-EC"/>
-        </w:rPr>
-        <w:t xml:space="preserve"> 3. Crear una agenda de negocio como la practica 5, en donde coloque la </w:t>
-      </w:r>
-      <w:proofErr w:type="spellStart"/>
-      <w:r>
-        <w:rPr>
-          <w:rFonts w:ascii="Segoe UI" w:eastAsia="Times New Roman" w:hAnsi="Segoe UI" w:cs="Segoe UI"/>
-          <w:color w:val="1D2125"/>
-          <w:lang w:eastAsia="es-EC"/>
-        </w:rPr>
-        <w:t>informacion</w:t>
-      </w:r>
-      <w:proofErr w:type="spellEnd"/>
-      <w:r>
-        <w:rPr>
-          <w:rFonts w:ascii="Segoe UI" w:eastAsia="Times New Roman" w:hAnsi="Segoe UI" w:cs="Segoe UI"/>
-          <w:color w:val="1D2125"/>
-          <w:lang w:eastAsia="es-EC"/>
-        </w:rPr>
-        <w:t xml:space="preserve"> de las ventas de </w:t>
-      </w:r>
-      <w:proofErr w:type="spellStart"/>
-      <w:r>
-        <w:rPr>
-          <w:rFonts w:ascii="Segoe UI" w:eastAsia="Times New Roman" w:hAnsi="Segoe UI" w:cs="Segoe UI"/>
-          <w:color w:val="1D2125"/>
-          <w:lang w:eastAsia="es-EC"/>
-        </w:rPr>
-        <w:t>petroleo</w:t>
-      </w:r>
-      <w:proofErr w:type="spellEnd"/>
-      <w:r>
-        <w:rPr>
-          <w:rFonts w:ascii="Segoe UI" w:eastAsia="Times New Roman" w:hAnsi="Segoe UI" w:cs="Segoe UI"/>
-          <w:color w:val="1D2125"/>
-          <w:lang w:eastAsia="es-EC"/>
-        </w:rPr>
-        <w:t xml:space="preserve"> de los </w:t>
-      </w:r>
-      <w:proofErr w:type="spellStart"/>
-      <w:r>
-        <w:rPr>
-          <w:rFonts w:ascii="Segoe UI" w:eastAsia="Times New Roman" w:hAnsi="Segoe UI" w:cs="Segoe UI"/>
-          <w:color w:val="1D2125"/>
-          <w:lang w:eastAsia="es-EC"/>
-        </w:rPr>
-        <w:t>paises</w:t>
-      </w:r>
-      <w:proofErr w:type="spellEnd"/>
-      <w:r>
-        <w:rPr>
-          <w:rFonts w:ascii="Segoe UI" w:eastAsia="Times New Roman" w:hAnsi="Segoe UI" w:cs="Segoe UI"/>
-          <w:color w:val="1D2125"/>
-          <w:lang w:eastAsia="es-EC"/>
-        </w:rPr>
-        <w:t xml:space="preserve"> de Ecuador, Colombia, </w:t>
-      </w:r>
-      <w:proofErr w:type="spellStart"/>
-      <w:r>
-        <w:rPr>
-          <w:rFonts w:ascii="Segoe UI" w:eastAsia="Times New Roman" w:hAnsi="Segoe UI" w:cs="Segoe UI"/>
-          <w:color w:val="1D2125"/>
-          <w:lang w:eastAsia="es-EC"/>
-        </w:rPr>
-        <w:t>Peru</w:t>
-      </w:r>
-      <w:proofErr w:type="spellEnd"/>
-      <w:r>
-        <w:rPr>
-          <w:rFonts w:ascii="Segoe UI" w:eastAsia="Times New Roman" w:hAnsi="Segoe UI" w:cs="Segoe UI"/>
-          <w:color w:val="1D2125"/>
-          <w:lang w:eastAsia="es-EC"/>
-        </w:rPr>
-        <w:t>, Brasil y Argentina de los años 2020, 2021, 2022 por mes. Conceptos CRUD.   </w:t>
-      </w:r>
-    </w:p>
-    <w:p>
-      <w:pPr>
-        <w:shd w:val="clear" w:color="auto" w:fill="FFFFFF"/>
-        <w:spacing w:after="100" w:afterAutospacing="1" w:line="240" w:lineRule="auto"/>
-        <w:rPr>
-          <w:rFonts w:ascii="Segoe UI" w:eastAsia="Times New Roman" w:hAnsi="Segoe UI" w:cs="Segoe UI"/>
-          <w:color w:val="1D2125"/>
-          <w:lang w:eastAsia="es-EC"/>
-        </w:rPr>
-      </w:pPr>
-      <w:proofErr w:type="spellStart"/>
+        <w:t>Colocar informacion de la base de datos y poner la imagen de su diagrama entidad-relacion.</w:t>
+      </w:r>
+    </w:p>
+    <w:p>
+      <w:pPr>
+        <w:shd w:val="clear" w:color="auto" w:fill="FFFFFF"/>
+        <w:spacing w:after="100" w:afterAutospacing="1" w:line="240" w:lineRule="auto"/>
+        <w:rPr>
+          <w:rFonts w:ascii="Segoe UI" w:eastAsia="Times New Roman" w:hAnsi="Segoe UI" w:cs="Segoe UI"/>
+          <w:color w:val="1D2125"/>
+          <w:lang w:eastAsia="es-EC"/>
+        </w:rPr>
+      </w:pPr>
+      <w:r>
+        <w:rPr>
+          <w:rFonts w:ascii="Segoe UI" w:eastAsia="Times New Roman" w:hAnsi="Segoe UI" w:cs="Segoe UI"/>
+          <w:color w:val="1D2125"/>
+          <w:lang w:eastAsia="es-EC"/>
+        </w:rPr>
+        <w:t>Pagina 3. Crear una agenda de negocio como la practica 5, en donde coloque la informacion de las ventas de petroleo de los paises de Ecuador, Colombia, Peru, Brasil y Argentina de los años 2020, 2021, 2022 por mes. Conceptos CRUD.   </w:t>
+      </w:r>
+    </w:p>
+    <w:p>
+      <w:pPr>
+        <w:shd w:val="clear" w:color="auto" w:fill="FFFFFF"/>
+        <w:spacing w:after="100" w:afterAutospacing="1" w:line="240" w:lineRule="auto"/>
+        <w:rPr>
+          <w:rFonts w:ascii="Segoe UI" w:eastAsia="Times New Roman" w:hAnsi="Segoe UI" w:cs="Segoe UI"/>
+          <w:color w:val="1D2125"/>
+          <w:lang w:eastAsia="es-EC"/>
+        </w:rPr>
+      </w:pPr>
       <w:r>
         <w:rPr>
           <w:rFonts w:ascii="Segoe UI" w:eastAsia="Times New Roman" w:hAnsi="Segoe UI" w:cs="Segoe UI"/>
@@ -924,9 +517,8 @@
           <w:highlight w:val="yellow"/>
           <w:lang w:eastAsia="es-EC"/>
         </w:rPr>
-        <w:t>Pagina</w:t>
-      </w:r>
-      <w:proofErr w:type="spellEnd"/>
+        <w:t>Pagina 4</w:t>
+      </w:r>
       <w:r>
         <w:rPr>
           <w:rFonts w:ascii="Segoe UI" w:eastAsia="Times New Roman" w:hAnsi="Segoe UI" w:cs="Segoe UI"/>
@@ -934,80 +526,34 @@
           <w:highlight w:val="yellow"/>
           <w:lang w:eastAsia="es-EC"/>
         </w:rPr>
-        <w:t xml:space="preserve"> 4</w:t>
-      </w:r>
-      <w:r>
-        <w:rPr>
-          <w:rFonts w:ascii="Segoe UI" w:eastAsia="Times New Roman" w:hAnsi="Segoe UI" w:cs="Segoe UI"/>
-          <w:color w:val="1D2125"/>
-          <w:lang w:eastAsia="es-EC"/>
-        </w:rPr>
-        <w:t>. Crear un Formulario de contacto con acceso a la base de datos. (50 registros)</w:t>
-      </w:r>
-    </w:p>
-    <w:p>
-      <w:pPr>
-        <w:shd w:val="clear" w:color="auto" w:fill="FFFFFF"/>
-        <w:spacing w:after="100" w:afterAutospacing="1" w:line="240" w:lineRule="auto"/>
-        <w:rPr>
-          <w:rFonts w:ascii="Segoe UI" w:eastAsia="Times New Roman" w:hAnsi="Segoe UI" w:cs="Segoe UI"/>
-          <w:color w:val="1D2125"/>
-          <w:lang w:eastAsia="es-EC"/>
-        </w:rPr>
-      </w:pPr>
-      <w:proofErr w:type="spellStart"/>
-      <w:r>
-        <w:rPr>
-          <w:rFonts w:ascii="Segoe UI" w:eastAsia="Times New Roman" w:hAnsi="Segoe UI" w:cs="Segoe UI"/>
-          <w:color w:val="1D2125"/>
-          <w:lang w:eastAsia="es-EC"/>
-        </w:rPr>
-        <w:t>Pagina</w:t>
-      </w:r>
-      <w:proofErr w:type="spellEnd"/>
-      <w:r>
-        <w:rPr>
-          <w:rFonts w:ascii="Segoe UI" w:eastAsia="Times New Roman" w:hAnsi="Segoe UI" w:cs="Segoe UI"/>
-          <w:color w:val="1D2125"/>
-          <w:lang w:eastAsia="es-EC"/>
-        </w:rPr>
-        <w:t xml:space="preserve"> 5. Realizar por cada </w:t>
-      </w:r>
-      <w:proofErr w:type="spellStart"/>
-      <w:r>
-        <w:rPr>
-          <w:rFonts w:ascii="Segoe UI" w:eastAsia="Times New Roman" w:hAnsi="Segoe UI" w:cs="Segoe UI"/>
-          <w:color w:val="1D2125"/>
-          <w:lang w:eastAsia="es-EC"/>
-        </w:rPr>
-        <w:t>seccion</w:t>
-      </w:r>
-      <w:proofErr w:type="spellEnd"/>
-      <w:r>
-        <w:rPr>
-          <w:rFonts w:ascii="Segoe UI" w:eastAsia="Times New Roman" w:hAnsi="Segoe UI" w:cs="Segoe UI"/>
-          <w:color w:val="1D2125"/>
-          <w:lang w:eastAsia="es-EC"/>
-        </w:rPr>
-        <w:t xml:space="preserve"> de la </w:t>
-      </w:r>
-      <w:proofErr w:type="spellStart"/>
-      <w:r>
-        <w:rPr>
-          <w:rFonts w:ascii="Segoe UI" w:eastAsia="Times New Roman" w:hAnsi="Segoe UI" w:cs="Segoe UI"/>
-          <w:color w:val="1D2125"/>
-          <w:lang w:eastAsia="es-EC"/>
-        </w:rPr>
-        <w:t>maquetacion</w:t>
-      </w:r>
-      <w:proofErr w:type="spellEnd"/>
-      <w:r>
-        <w:rPr>
-          <w:rFonts w:ascii="Segoe UI" w:eastAsia="Times New Roman" w:hAnsi="Segoe UI" w:cs="Segoe UI"/>
-          <w:color w:val="1D2125"/>
-          <w:lang w:eastAsia="es-EC"/>
-        </w:rPr>
-        <w:t xml:space="preserve"> las siguientes consultas a la base de datos y poner el resultado en una tabla con sus 10 mejores valores.</w:t>
+        <w:t>. Crear un Formulario de contacto con acceso a la base de datos.</w:t>
+      </w:r>
+      <w:r>
+        <w:rPr>
+          <w:rFonts w:ascii="Segoe UI" w:eastAsia="Times New Roman" w:hAnsi="Segoe UI" w:cs="Segoe UI"/>
+          <w:color w:val="1D2125"/>
+          <w:lang w:eastAsia="es-EC"/>
+        </w:rPr>
+        <w:t xml:space="preserve"> (50 registros)</w:t>
+      </w:r>
+    </w:p>
+    <w:p>
+      <w:pPr>
+        <w:shd w:val="clear" w:color="auto" w:fill="FFFFFF"/>
+        <w:spacing w:after="100" w:afterAutospacing="1" w:line="240" w:lineRule="auto"/>
+        <w:rPr>
+          <w:rFonts w:ascii="Segoe UI" w:eastAsia="Times New Roman" w:hAnsi="Segoe UI" w:cs="Segoe UI"/>
+          <w:color w:val="1D2125"/>
+          <w:lang w:eastAsia="es-EC"/>
+        </w:rPr>
+      </w:pPr>
+      <w:r>
+        <w:rPr>
+          <w:rFonts w:ascii="Segoe UI" w:eastAsia="Times New Roman" w:hAnsi="Segoe UI" w:cs="Segoe UI"/>
+          <w:color w:val="1D2125"/>
+          <w:lang w:eastAsia="es-EC"/>
+        </w:rPr>
+        <w:t>Pagina 5. Realizar por cada seccion de la maquetacion las siguientes consultas a la base de datos y poner el resultado en una tabla con sus 10 mejores valores.</w:t>
       </w:r>
     </w:p>
     <w:p>
@@ -1160,41 +706,13 @@
           <w:lang w:eastAsia="es-EC"/>
         </w:rPr>
       </w:pPr>
-      <w:proofErr w:type="spellStart"/>
-      <w:r>
-        <w:rPr>
-          <w:rFonts w:ascii="Segoe UI" w:eastAsia="Times New Roman" w:hAnsi="Segoe UI" w:cs="Segoe UI"/>
-          <w:color w:val="1D2125"/>
-          <w:lang w:eastAsia="es-EC"/>
-        </w:rPr>
-        <w:t>Analisis</w:t>
-      </w:r>
-      <w:proofErr w:type="spellEnd"/>
-      <w:r>
-        <w:rPr>
-          <w:rFonts w:ascii="Segoe UI" w:eastAsia="Times New Roman" w:hAnsi="Segoe UI" w:cs="Segoe UI"/>
-          <w:color w:val="1D2125"/>
-          <w:lang w:eastAsia="es-EC"/>
-        </w:rPr>
-        <w:t xml:space="preserve"> de </w:t>
-      </w:r>
-      <w:proofErr w:type="spellStart"/>
-      <w:r>
-        <w:rPr>
-          <w:rFonts w:ascii="Segoe UI" w:eastAsia="Times New Roman" w:hAnsi="Segoe UI" w:cs="Segoe UI"/>
-          <w:color w:val="1D2125"/>
-          <w:lang w:eastAsia="es-EC"/>
-        </w:rPr>
-        <w:t>perpectivas</w:t>
-      </w:r>
-      <w:proofErr w:type="spellEnd"/>
-      <w:r>
-        <w:rPr>
-          <w:rFonts w:ascii="Segoe UI" w:eastAsia="Times New Roman" w:hAnsi="Segoe UI" w:cs="Segoe UI"/>
-          <w:color w:val="1D2125"/>
-          <w:lang w:eastAsia="es-EC"/>
-        </w:rPr>
-        <w:t>:</w:t>
+      <w:r>
+        <w:rPr>
+          <w:rFonts w:ascii="Segoe UI" w:eastAsia="Times New Roman" w:hAnsi="Segoe UI" w:cs="Segoe UI"/>
+          <w:color w:val="1D2125"/>
+          <w:lang w:eastAsia="es-EC"/>
+        </w:rPr>
+        <w:t>Analisis de perpectivas:</w:t>
       </w:r>
     </w:p>
     <w:p>
@@ -1315,95 +833,13 @@
           <w:lang w:eastAsia="es-EC"/>
         </w:rPr>
       </w:pPr>
-      <w:proofErr w:type="spellStart"/>
-      <w:r>
-        <w:rPr>
-          <w:rFonts w:ascii="Segoe UI" w:eastAsia="Times New Roman" w:hAnsi="Segoe UI" w:cs="Segoe UI"/>
-          <w:color w:val="1D2125"/>
-          <w:lang w:eastAsia="es-EC"/>
-        </w:rPr>
-        <w:t>Pagina</w:t>
-      </w:r>
-      <w:proofErr w:type="spellEnd"/>
-      <w:r>
-        <w:rPr>
-          <w:rFonts w:ascii="Segoe UI" w:eastAsia="Times New Roman" w:hAnsi="Segoe UI" w:cs="Segoe UI"/>
-          <w:color w:val="1D2125"/>
-          <w:lang w:eastAsia="es-EC"/>
-        </w:rPr>
-        <w:t xml:space="preserve"> 6. Bajo el contexto de la </w:t>
-      </w:r>
-      <w:proofErr w:type="spellStart"/>
-      <w:r>
-        <w:rPr>
-          <w:rFonts w:ascii="Segoe UI" w:eastAsia="Times New Roman" w:hAnsi="Segoe UI" w:cs="Segoe UI"/>
-          <w:color w:val="1D2125"/>
-          <w:lang w:eastAsia="es-EC"/>
-        </w:rPr>
-        <w:t>pagina</w:t>
-      </w:r>
-      <w:proofErr w:type="spellEnd"/>
-      <w:r>
-        <w:rPr>
-          <w:rFonts w:ascii="Segoe UI" w:eastAsia="Times New Roman" w:hAnsi="Segoe UI" w:cs="Segoe UI"/>
-          <w:color w:val="1D2125"/>
-          <w:lang w:eastAsia="es-EC"/>
-        </w:rPr>
-        <w:t xml:space="preserve"> 5 de </w:t>
-      </w:r>
-      <w:proofErr w:type="spellStart"/>
-      <w:r>
-        <w:rPr>
-          <w:rFonts w:ascii="Segoe UI" w:eastAsia="Times New Roman" w:hAnsi="Segoe UI" w:cs="Segoe UI"/>
-          <w:color w:val="1D2125"/>
-          <w:lang w:eastAsia="es-EC"/>
-        </w:rPr>
-        <w:t>interaccion</w:t>
-      </w:r>
-      <w:proofErr w:type="spellEnd"/>
-      <w:r>
-        <w:rPr>
-          <w:rFonts w:ascii="Segoe UI" w:eastAsia="Times New Roman" w:hAnsi="Segoe UI" w:cs="Segoe UI"/>
-          <w:color w:val="1D2125"/>
-          <w:lang w:eastAsia="es-EC"/>
-        </w:rPr>
-        <w:t xml:space="preserve"> de la base de datos mediante consultas y </w:t>
-      </w:r>
-      <w:proofErr w:type="spellStart"/>
-      <w:r>
-        <w:rPr>
-          <w:rFonts w:ascii="Segoe UI" w:eastAsia="Times New Roman" w:hAnsi="Segoe UI" w:cs="Segoe UI"/>
-          <w:color w:val="1D2125"/>
-          <w:lang w:eastAsia="es-EC"/>
-        </w:rPr>
-        <w:t>maquetacion</w:t>
-      </w:r>
-      <w:proofErr w:type="spellEnd"/>
-      <w:r>
-        <w:rPr>
-          <w:rFonts w:ascii="Segoe UI" w:eastAsia="Times New Roman" w:hAnsi="Segoe UI" w:cs="Segoe UI"/>
-          <w:color w:val="1D2125"/>
-          <w:lang w:eastAsia="es-EC"/>
-        </w:rPr>
-        <w:t xml:space="preserve">. </w:t>
-      </w:r>
-      <w:proofErr w:type="spellStart"/>
-      <w:r>
-        <w:rPr>
-          <w:rFonts w:ascii="Segoe UI" w:eastAsia="Times New Roman" w:hAnsi="Segoe UI" w:cs="Segoe UI"/>
-          <w:color w:val="1D2125"/>
-          <w:lang w:eastAsia="es-EC"/>
-        </w:rPr>
-        <w:t>Constestar</w:t>
-      </w:r>
-      <w:proofErr w:type="spellEnd"/>
-      <w:r>
-        <w:rPr>
-          <w:rFonts w:ascii="Segoe UI" w:eastAsia="Times New Roman" w:hAnsi="Segoe UI" w:cs="Segoe UI"/>
-          <w:color w:val="1D2125"/>
-          <w:lang w:eastAsia="es-EC"/>
-        </w:rPr>
-        <w:t xml:space="preserve"> las siguientes preguntas:</w:t>
+      <w:r>
+        <w:rPr>
+          <w:rFonts w:ascii="Segoe UI" w:eastAsia="Times New Roman" w:hAnsi="Segoe UI" w:cs="Segoe UI"/>
+          <w:color w:val="1D2125"/>
+          <w:lang w:eastAsia="es-EC"/>
+        </w:rPr>
+        <w:t>Pagina 6. Bajo el contexto de la pagina 5 de interaccion de la base de datos mediante consultas y maquetacion. Constestar las siguientes preguntas:</w:t>
       </w:r>
     </w:p>
     <w:p>
@@ -1470,41 +906,13 @@
           <w:lang w:eastAsia="es-EC"/>
         </w:rPr>
       </w:pPr>
-      <w:proofErr w:type="spellStart"/>
-      <w:r>
-        <w:rPr>
-          <w:rFonts w:ascii="Segoe UI" w:eastAsia="Times New Roman" w:hAnsi="Segoe UI" w:cs="Segoe UI"/>
-          <w:color w:val="1D2125"/>
-          <w:lang w:eastAsia="es-EC"/>
-        </w:rPr>
-        <w:t>Pagina</w:t>
-      </w:r>
-      <w:proofErr w:type="spellEnd"/>
-      <w:r>
-        <w:rPr>
-          <w:rFonts w:ascii="Segoe UI" w:eastAsia="Times New Roman" w:hAnsi="Segoe UI" w:cs="Segoe UI"/>
-          <w:color w:val="1D2125"/>
-          <w:lang w:eastAsia="es-EC"/>
-        </w:rPr>
-        <w:t xml:space="preserve"> 7. Nuevas consultas mara esta </w:t>
-      </w:r>
-      <w:proofErr w:type="spellStart"/>
-      <w:r>
-        <w:rPr>
-          <w:rFonts w:ascii="Segoe UI" w:eastAsia="Times New Roman" w:hAnsi="Segoe UI" w:cs="Segoe UI"/>
-          <w:color w:val="1D2125"/>
-          <w:lang w:eastAsia="es-EC"/>
-        </w:rPr>
-        <w:t>maquetacion</w:t>
-      </w:r>
-      <w:proofErr w:type="spellEnd"/>
-      <w:r>
-        <w:rPr>
-          <w:rFonts w:ascii="Segoe UI" w:eastAsia="Times New Roman" w:hAnsi="Segoe UI" w:cs="Segoe UI"/>
-          <w:color w:val="1D2125"/>
-          <w:lang w:eastAsia="es-EC"/>
-        </w:rPr>
-        <w:t>.</w:t>
+      <w:r>
+        <w:rPr>
+          <w:rFonts w:ascii="Segoe UI" w:eastAsia="Times New Roman" w:hAnsi="Segoe UI" w:cs="Segoe UI"/>
+          <w:color w:val="1D2125"/>
+          <w:lang w:eastAsia="es-EC"/>
+        </w:rPr>
+        <w:t>Pagina 7. Nuevas consultas mara esta maquetacion.</w:t>
       </w:r>
     </w:p>
     <w:p>
@@ -1744,97 +1152,13 @@
           <w:lang w:eastAsia="es-EC"/>
         </w:rPr>
       </w:pPr>
-      <w:proofErr w:type="spellStart"/>
-      <w:r>
-        <w:rPr>
-          <w:rFonts w:ascii="Segoe UI" w:eastAsia="Times New Roman" w:hAnsi="Segoe UI" w:cs="Segoe UI"/>
-          <w:color w:val="1D2125"/>
-          <w:lang w:eastAsia="es-EC"/>
-        </w:rPr>
-        <w:t>Pagina</w:t>
-      </w:r>
-      <w:proofErr w:type="spellEnd"/>
-      <w:r>
-        <w:rPr>
-          <w:rFonts w:ascii="Segoe UI" w:eastAsia="Times New Roman" w:hAnsi="Segoe UI" w:cs="Segoe UI"/>
-          <w:color w:val="1D2125"/>
-          <w:lang w:eastAsia="es-EC"/>
-        </w:rPr>
-        <w:t xml:space="preserve"> 8. Crear la siguiente </w:t>
-      </w:r>
-      <w:proofErr w:type="spellStart"/>
-      <w:proofErr w:type="gramStart"/>
-      <w:r>
-        <w:rPr>
-          <w:rFonts w:ascii="Segoe UI" w:eastAsia="Times New Roman" w:hAnsi="Segoe UI" w:cs="Segoe UI"/>
-          <w:color w:val="1D2125"/>
-          <w:lang w:eastAsia="es-EC"/>
-        </w:rPr>
-        <w:t>suscripcion</w:t>
-      </w:r>
-      <w:proofErr w:type="spellEnd"/>
-      <w:proofErr w:type="gramEnd"/>
-      <w:r>
-        <w:rPr>
-          <w:rFonts w:ascii="Segoe UI" w:eastAsia="Times New Roman" w:hAnsi="Segoe UI" w:cs="Segoe UI"/>
-          <w:color w:val="1D2125"/>
-          <w:lang w:eastAsia="es-EC"/>
-        </w:rPr>
-        <w:t xml:space="preserve"> pero con datos </w:t>
-      </w:r>
-      <w:proofErr w:type="spellStart"/>
-      <w:r>
-        <w:rPr>
-          <w:rFonts w:ascii="Segoe UI" w:eastAsia="Times New Roman" w:hAnsi="Segoe UI" w:cs="Segoe UI"/>
-          <w:color w:val="1D2125"/>
-          <w:lang w:eastAsia="es-EC"/>
-        </w:rPr>
-        <w:t>energeticos</w:t>
-      </w:r>
-      <w:proofErr w:type="spellEnd"/>
-      <w:r>
-        <w:rPr>
-          <w:rFonts w:ascii="Segoe UI" w:eastAsia="Times New Roman" w:hAnsi="Segoe UI" w:cs="Segoe UI"/>
-          <w:color w:val="1D2125"/>
-          <w:lang w:eastAsia="es-EC"/>
-        </w:rPr>
-        <w:t xml:space="preserve"> de su proyecto. Sin duda </w:t>
-      </w:r>
-      <w:proofErr w:type="spellStart"/>
-      <w:r>
-        <w:rPr>
-          <w:rFonts w:ascii="Segoe UI" w:eastAsia="Times New Roman" w:hAnsi="Segoe UI" w:cs="Segoe UI"/>
-          <w:color w:val="1D2125"/>
-          <w:lang w:eastAsia="es-EC"/>
-        </w:rPr>
-        <w:t>podra</w:t>
-      </w:r>
-      <w:proofErr w:type="spellEnd"/>
-      <w:r>
-        <w:rPr>
-          <w:rFonts w:ascii="Segoe UI" w:eastAsia="Times New Roman" w:hAnsi="Segoe UI" w:cs="Segoe UI"/>
-          <w:color w:val="1D2125"/>
-          <w:lang w:eastAsia="es-EC"/>
-        </w:rPr>
-        <w:t xml:space="preserve"> utilizar el taller 4 para la culminar esta </w:t>
-      </w:r>
-      <w:proofErr w:type="spellStart"/>
-      <w:r>
-        <w:rPr>
-          <w:rFonts w:ascii="Segoe UI" w:eastAsia="Times New Roman" w:hAnsi="Segoe UI" w:cs="Segoe UI"/>
-          <w:color w:val="1D2125"/>
-          <w:lang w:eastAsia="es-EC"/>
-        </w:rPr>
-        <w:t>pagina</w:t>
-      </w:r>
-      <w:proofErr w:type="spellEnd"/>
-      <w:r>
-        <w:rPr>
-          <w:rFonts w:ascii="Segoe UI" w:eastAsia="Times New Roman" w:hAnsi="Segoe UI" w:cs="Segoe UI"/>
-          <w:color w:val="1D2125"/>
-          <w:lang w:eastAsia="es-EC"/>
-        </w:rPr>
-        <w:t>.</w:t>
+      <w:r>
+        <w:rPr>
+          <w:rFonts w:ascii="Segoe UI" w:eastAsia="Times New Roman" w:hAnsi="Segoe UI" w:cs="Segoe UI"/>
+          <w:color w:val="1D2125"/>
+          <w:lang w:eastAsia="es-EC"/>
+        </w:rPr>
+        <w:t>Pagina 8. Crear la siguiente suscripcion pero con datos energeticos de su proyecto. Sin duda podra utilizar el taller 4 para la culminar esta pagina.</w:t>
       </w:r>
     </w:p>
     <w:p>
@@ -1954,10 +1278,10 @@
           <w:rFonts w:ascii="Segoe UI" w:eastAsia="Times New Roman" w:hAnsi="Segoe UI" w:cs="Segoe UI"/>
           <w:color w:val="1D2125"/>
           <w:highlight w:val="yellow"/>
-          <w:lang w:eastAsia="es-EC"/>
-        </w:rPr>
-      </w:pPr>
-      <w:proofErr w:type="spellStart"/>
+          <w:u w:val="single"/>
+          <w:lang w:eastAsia="es-EC"/>
+        </w:rPr>
+      </w:pPr>
       <w:r>
         <w:rPr>
           <w:rFonts w:ascii="Segoe UI" w:eastAsia="Times New Roman" w:hAnsi="Segoe UI" w:cs="Segoe UI"/>
@@ -1965,9 +1289,8 @@
           <w:highlight w:val="yellow"/>
           <w:lang w:eastAsia="es-EC"/>
         </w:rPr>
-        <w:t>Pagina</w:t>
-      </w:r>
-      <w:proofErr w:type="spellEnd"/>
+        <w:t>Pagina 9.</w:t>
+      </w:r>
       <w:r>
         <w:rPr>
           <w:rFonts w:ascii="Segoe UI" w:eastAsia="Times New Roman" w:hAnsi="Segoe UI" w:cs="Segoe UI"/>
@@ -1975,20 +1298,19 @@
           <w:highlight w:val="yellow"/>
           <w:lang w:eastAsia="es-EC"/>
         </w:rPr>
-        <w:t xml:space="preserve"> 9.</w:t>
-      </w:r>
-    </w:p>
-    <w:p>
-      <w:pPr>
-        <w:shd w:val="clear" w:color="auto" w:fill="FFFFFF"/>
-        <w:spacing w:after="100" w:afterAutospacing="1" w:line="240" w:lineRule="auto"/>
-        <w:rPr>
-          <w:rFonts w:ascii="Segoe UI" w:eastAsia="Times New Roman" w:hAnsi="Segoe UI" w:cs="Segoe UI"/>
-          <w:color w:val="1D2125"/>
-          <w:lang w:eastAsia="es-EC"/>
-        </w:rPr>
-      </w:pPr>
-      <w:proofErr w:type="spellStart"/>
+        <w:t xml:space="preserve"> servicio</w:t>
+      </w:r>
+    </w:p>
+    <w:p>
+      <w:pPr>
+        <w:shd w:val="clear" w:color="auto" w:fill="FFFFFF"/>
+        <w:spacing w:after="100" w:afterAutospacing="1" w:line="240" w:lineRule="auto"/>
+        <w:rPr>
+          <w:rFonts w:ascii="Segoe UI" w:eastAsia="Times New Roman" w:hAnsi="Segoe UI" w:cs="Segoe UI"/>
+          <w:color w:val="1D2125"/>
+          <w:lang w:eastAsia="es-EC"/>
+        </w:rPr>
+      </w:pPr>
       <w:r>
         <w:rPr>
           <w:rFonts w:ascii="Segoe UI" w:eastAsia="Times New Roman" w:hAnsi="Segoe UI" w:cs="Segoe UI"/>
@@ -1996,46 +1318,26 @@
           <w:highlight w:val="yellow"/>
           <w:lang w:eastAsia="es-EC"/>
         </w:rPr>
-        <w:t>Pagina</w:t>
-      </w:r>
-      <w:proofErr w:type="spellEnd"/>
-      <w:r>
-        <w:rPr>
-          <w:rFonts w:ascii="Segoe UI" w:eastAsia="Times New Roman" w:hAnsi="Segoe UI" w:cs="Segoe UI"/>
-          <w:color w:val="1D2125"/>
-          <w:highlight w:val="yellow"/>
-          <w:lang w:eastAsia="es-EC"/>
-        </w:rPr>
-        <w:t xml:space="preserve"> 10.</w:t>
-      </w:r>
-    </w:p>
-    <w:p>
-      <w:pPr>
-        <w:shd w:val="clear" w:color="auto" w:fill="FFFFFF"/>
-        <w:spacing w:after="100" w:afterAutospacing="1" w:line="240" w:lineRule="auto"/>
-        <w:rPr>
-          <w:rFonts w:ascii="Segoe UI" w:eastAsia="Times New Roman" w:hAnsi="Segoe UI" w:cs="Segoe UI"/>
-          <w:color w:val="1D2125"/>
-          <w:lang w:eastAsia="es-EC"/>
-        </w:rPr>
-      </w:pPr>
-      <w:proofErr w:type="spellStart"/>
-      <w:r>
-        <w:rPr>
-          <w:rFonts w:ascii="Segoe UI" w:eastAsia="Times New Roman" w:hAnsi="Segoe UI" w:cs="Segoe UI"/>
-          <w:color w:val="1D2125"/>
-          <w:lang w:eastAsia="es-EC"/>
-        </w:rPr>
-        <w:t>Pagina</w:t>
-      </w:r>
-      <w:proofErr w:type="spellEnd"/>
-      <w:r>
-        <w:rPr>
-          <w:rFonts w:ascii="Segoe UI" w:eastAsia="Times New Roman" w:hAnsi="Segoe UI" w:cs="Segoe UI"/>
-          <w:color w:val="1D2125"/>
-          <w:lang w:eastAsia="es-EC"/>
-        </w:rPr>
-        <w:t xml:space="preserve"> 11. </w:t>
+        <w:t>Pagina 10.</w:t>
+      </w:r>
+    </w:p>
+    <w:p>
+      <w:pPr>
+        <w:shd w:val="clear" w:color="auto" w:fill="FFFFFF"/>
+        <w:spacing w:after="100" w:afterAutospacing="1" w:line="240" w:lineRule="auto"/>
+        <w:rPr>
+          <w:rFonts w:ascii="Segoe UI" w:eastAsia="Times New Roman" w:hAnsi="Segoe UI" w:cs="Segoe UI"/>
+          <w:color w:val="1D2125"/>
+          <w:lang w:eastAsia="es-EC"/>
+        </w:rPr>
+      </w:pPr>
+      <w:r>
+        <w:rPr>
+          <w:rFonts w:ascii="Segoe UI" w:eastAsia="Times New Roman" w:hAnsi="Segoe UI" w:cs="Segoe UI"/>
+          <w:color w:val="1D2125"/>
+          <w:lang w:eastAsia="es-EC"/>
+        </w:rPr>
+        <w:t>Pagina 11. </w:t>
       </w:r>
       <w:hyperlink r:id="rId15" w:tooltip="MVC" w:history="1">
         <w:r>
@@ -2122,41 +1424,13 @@
           <w:lang w:eastAsia="es-EC"/>
         </w:rPr>
       </w:pPr>
-      <w:proofErr w:type="spellStart"/>
-      <w:r>
-        <w:rPr>
-          <w:rFonts w:ascii="Segoe UI" w:eastAsia="Times New Roman" w:hAnsi="Segoe UI" w:cs="Segoe UI"/>
-          <w:color w:val="1D2125"/>
-          <w:lang w:eastAsia="es-EC"/>
-        </w:rPr>
-        <w:t>Pagina</w:t>
-      </w:r>
-      <w:proofErr w:type="spellEnd"/>
-      <w:r>
-        <w:rPr>
-          <w:rFonts w:ascii="Segoe UI" w:eastAsia="Times New Roman" w:hAnsi="Segoe UI" w:cs="Segoe UI"/>
-          <w:color w:val="1D2125"/>
-          <w:lang w:eastAsia="es-EC"/>
-        </w:rPr>
-        <w:t xml:space="preserve"> 12. </w:t>
-      </w:r>
-      <w:proofErr w:type="spellStart"/>
-      <w:r>
-        <w:rPr>
-          <w:rFonts w:ascii="Segoe UI" w:eastAsia="Times New Roman" w:hAnsi="Segoe UI" w:cs="Segoe UI"/>
-          <w:color w:val="1D2125"/>
-          <w:lang w:eastAsia="es-EC"/>
-        </w:rPr>
-        <w:t>Dashboard</w:t>
-      </w:r>
-      <w:proofErr w:type="spellEnd"/>
-      <w:r>
-        <w:rPr>
-          <w:rFonts w:ascii="Segoe UI" w:eastAsia="Times New Roman" w:hAnsi="Segoe UI" w:cs="Segoe UI"/>
-          <w:color w:val="1D2125"/>
-          <w:lang w:eastAsia="es-EC"/>
-        </w:rPr>
-        <w:t xml:space="preserve"> de datos con taller 7.</w:t>
+      <w:r>
+        <w:rPr>
+          <w:rFonts w:ascii="Segoe UI" w:eastAsia="Times New Roman" w:hAnsi="Segoe UI" w:cs="Segoe UI"/>
+          <w:color w:val="1D2125"/>
+          <w:lang w:eastAsia="es-EC"/>
+        </w:rPr>
+        <w:t>Pagina 12. Dashboard de datos con taller 7.</w:t>
       </w:r>
     </w:p>
     <w:p>
@@ -2222,208 +1496,64 @@
           <w:lang w:eastAsia="es-EC"/>
         </w:rPr>
         <w:br/>
-        <w:t xml:space="preserve">1.-Realizar un documento en </w:t>
-      </w:r>
-      <w:proofErr w:type="spellStart"/>
-      <w:r>
-        <w:rPr>
-          <w:rFonts w:ascii="Segoe UI" w:eastAsia="Times New Roman" w:hAnsi="Segoe UI" w:cs="Segoe UI"/>
-          <w:color w:val="1D2125"/>
-          <w:lang w:eastAsia="es-EC"/>
-        </w:rPr>
-        <w:t>word</w:t>
-      </w:r>
-      <w:proofErr w:type="spellEnd"/>
-      <w:r>
-        <w:rPr>
-          <w:rFonts w:ascii="Segoe UI" w:eastAsia="Times New Roman" w:hAnsi="Segoe UI" w:cs="Segoe UI"/>
-          <w:color w:val="1D2125"/>
-          <w:lang w:eastAsia="es-EC"/>
-        </w:rPr>
-        <w:t xml:space="preserve">, no escatimar en el </w:t>
-      </w:r>
-      <w:proofErr w:type="spellStart"/>
-      <w:r>
-        <w:rPr>
-          <w:rFonts w:ascii="Segoe UI" w:eastAsia="Times New Roman" w:hAnsi="Segoe UI" w:cs="Segoe UI"/>
-          <w:color w:val="1D2125"/>
-          <w:lang w:eastAsia="es-EC"/>
-        </w:rPr>
-        <w:t>numero</w:t>
-      </w:r>
-      <w:proofErr w:type="spellEnd"/>
-      <w:r>
-        <w:rPr>
-          <w:rFonts w:ascii="Segoe UI" w:eastAsia="Times New Roman" w:hAnsi="Segoe UI" w:cs="Segoe UI"/>
-          <w:color w:val="1D2125"/>
-          <w:lang w:eastAsia="es-EC"/>
-        </w:rPr>
-        <w:t xml:space="preserve"> de hojas con tal de discernir bien el tema. </w:t>
-      </w:r>
-    </w:p>
-    <w:p>
-      <w:pPr>
-        <w:shd w:val="clear" w:color="auto" w:fill="FFFFFF"/>
-        <w:spacing w:after="100" w:afterAutospacing="1" w:line="240" w:lineRule="auto"/>
-        <w:rPr>
-          <w:rFonts w:ascii="Segoe UI" w:eastAsia="Times New Roman" w:hAnsi="Segoe UI" w:cs="Segoe UI"/>
-          <w:color w:val="1D2125"/>
-          <w:lang w:eastAsia="es-EC"/>
-        </w:rPr>
-      </w:pPr>
-      <w:r>
-        <w:rPr>
-          <w:rFonts w:ascii="Segoe UI" w:eastAsia="Times New Roman" w:hAnsi="Segoe UI" w:cs="Segoe UI"/>
-          <w:color w:val="1D2125"/>
-          <w:lang w:eastAsia="es-EC"/>
-        </w:rPr>
-        <w:t xml:space="preserve">2.- Pasar el documento </w:t>
-      </w:r>
-      <w:proofErr w:type="spellStart"/>
-      <w:r>
-        <w:rPr>
-          <w:rFonts w:ascii="Segoe UI" w:eastAsia="Times New Roman" w:hAnsi="Segoe UI" w:cs="Segoe UI"/>
-          <w:color w:val="1D2125"/>
-          <w:lang w:eastAsia="es-EC"/>
-        </w:rPr>
-        <w:t>word</w:t>
-      </w:r>
-      <w:proofErr w:type="spellEnd"/>
-      <w:r>
-        <w:rPr>
-          <w:rFonts w:ascii="Segoe UI" w:eastAsia="Times New Roman" w:hAnsi="Segoe UI" w:cs="Segoe UI"/>
-          <w:color w:val="1D2125"/>
-          <w:lang w:eastAsia="es-EC"/>
-        </w:rPr>
-        <w:t xml:space="preserve"> a </w:t>
-      </w:r>
-      <w:proofErr w:type="spellStart"/>
-      <w:r>
-        <w:rPr>
-          <w:rFonts w:ascii="Segoe UI" w:eastAsia="Times New Roman" w:hAnsi="Segoe UI" w:cs="Segoe UI"/>
-          <w:color w:val="1D2125"/>
-          <w:lang w:eastAsia="es-EC"/>
-        </w:rPr>
-        <w:t>pdf</w:t>
-      </w:r>
-      <w:proofErr w:type="spellEnd"/>
-      <w:r>
-        <w:rPr>
-          <w:rFonts w:ascii="Segoe UI" w:eastAsia="Times New Roman" w:hAnsi="Segoe UI" w:cs="Segoe UI"/>
-          <w:color w:val="1D2125"/>
-          <w:lang w:eastAsia="es-EC"/>
-        </w:rPr>
-        <w:t>.</w:t>
-      </w:r>
-    </w:p>
-    <w:p>
-      <w:pPr>
-        <w:shd w:val="clear" w:color="auto" w:fill="FFFFFF"/>
-        <w:spacing w:after="100" w:afterAutospacing="1" w:line="240" w:lineRule="auto"/>
-        <w:rPr>
-          <w:rFonts w:ascii="Segoe UI" w:eastAsia="Times New Roman" w:hAnsi="Segoe UI" w:cs="Segoe UI"/>
-          <w:color w:val="1D2125"/>
-          <w:lang w:eastAsia="es-EC"/>
-        </w:rPr>
-      </w:pPr>
-      <w:r>
-        <w:rPr>
-          <w:rFonts w:ascii="Segoe UI" w:eastAsia="Times New Roman" w:hAnsi="Segoe UI" w:cs="Segoe UI"/>
-          <w:color w:val="1D2125"/>
-          <w:lang w:eastAsia="es-EC"/>
-        </w:rPr>
-        <w:t xml:space="preserve">3.-Elaborar una presentación de </w:t>
-      </w:r>
-      <w:proofErr w:type="spellStart"/>
-      <w:r>
-        <w:rPr>
-          <w:rFonts w:ascii="Segoe UI" w:eastAsia="Times New Roman" w:hAnsi="Segoe UI" w:cs="Segoe UI"/>
-          <w:color w:val="1D2125"/>
-          <w:lang w:eastAsia="es-EC"/>
-        </w:rPr>
-        <w:t>power</w:t>
-      </w:r>
-      <w:proofErr w:type="spellEnd"/>
-      <w:r>
-        <w:rPr>
-          <w:rFonts w:ascii="Segoe UI" w:eastAsia="Times New Roman" w:hAnsi="Segoe UI" w:cs="Segoe UI"/>
-          <w:color w:val="1D2125"/>
-          <w:lang w:eastAsia="es-EC"/>
-        </w:rPr>
-        <w:t xml:space="preserve"> </w:t>
-      </w:r>
-      <w:proofErr w:type="spellStart"/>
-      <w:r>
-        <w:rPr>
-          <w:rFonts w:ascii="Segoe UI" w:eastAsia="Times New Roman" w:hAnsi="Segoe UI" w:cs="Segoe UI"/>
-          <w:color w:val="1D2125"/>
-          <w:lang w:eastAsia="es-EC"/>
-        </w:rPr>
-        <w:t>point</w:t>
-      </w:r>
-      <w:proofErr w:type="spellEnd"/>
-      <w:r>
-        <w:rPr>
-          <w:rFonts w:ascii="Segoe UI" w:eastAsia="Times New Roman" w:hAnsi="Segoe UI" w:cs="Segoe UI"/>
-          <w:color w:val="1D2125"/>
-          <w:lang w:eastAsia="es-EC"/>
-        </w:rPr>
-        <w:t xml:space="preserve"> del tema.</w:t>
-      </w:r>
-    </w:p>
-    <w:p>
-      <w:pPr>
-        <w:shd w:val="clear" w:color="auto" w:fill="FFFFFF"/>
-        <w:spacing w:after="100" w:afterAutospacing="1" w:line="240" w:lineRule="auto"/>
-        <w:rPr>
-          <w:rFonts w:ascii="Segoe UI" w:eastAsia="Times New Roman" w:hAnsi="Segoe UI" w:cs="Segoe UI"/>
-          <w:color w:val="1D2125"/>
-          <w:lang w:eastAsia="es-EC"/>
-        </w:rPr>
-      </w:pPr>
-      <w:r>
-        <w:rPr>
-          <w:rFonts w:ascii="Segoe UI" w:eastAsia="Times New Roman" w:hAnsi="Segoe UI" w:cs="Segoe UI"/>
-          <w:color w:val="1D2125"/>
-          <w:lang w:eastAsia="es-EC"/>
-        </w:rPr>
-        <w:t xml:space="preserve">Subir los tres archivos en la carpeta de trabajo en </w:t>
-      </w:r>
-      <w:proofErr w:type="spellStart"/>
-      <w:r>
-        <w:rPr>
-          <w:rFonts w:ascii="Segoe UI" w:eastAsia="Times New Roman" w:hAnsi="Segoe UI" w:cs="Segoe UI"/>
-          <w:color w:val="1D2125"/>
-          <w:lang w:eastAsia="es-EC"/>
-        </w:rPr>
-        <w:t>Onedrive</w:t>
-      </w:r>
-      <w:proofErr w:type="spellEnd"/>
-      <w:r>
-        <w:rPr>
-          <w:rFonts w:ascii="Segoe UI" w:eastAsia="Times New Roman" w:hAnsi="Segoe UI" w:cs="Segoe UI"/>
-          <w:color w:val="1D2125"/>
-          <w:lang w:eastAsia="es-EC"/>
-        </w:rPr>
-        <w:t xml:space="preserve"> y enviar </w:t>
-      </w:r>
-      <w:proofErr w:type="gramStart"/>
-      <w:r>
-        <w:rPr>
-          <w:rFonts w:ascii="Segoe UI" w:eastAsia="Times New Roman" w:hAnsi="Segoe UI" w:cs="Segoe UI"/>
-          <w:color w:val="1D2125"/>
-          <w:lang w:eastAsia="es-EC"/>
-        </w:rPr>
-        <w:t>link</w:t>
-      </w:r>
-      <w:proofErr w:type="gramEnd"/>
-      <w:r>
-        <w:rPr>
-          <w:rFonts w:ascii="Segoe UI" w:eastAsia="Times New Roman" w:hAnsi="Segoe UI" w:cs="Segoe UI"/>
-          <w:color w:val="1D2125"/>
-          <w:lang w:eastAsia="es-EC"/>
-        </w:rPr>
-        <w:t>.</w:t>
+        <w:t>1.-Realizar un documento en word, no escatimar en el numero de hojas con tal de discernir bien el tema. </w:t>
+      </w:r>
+    </w:p>
+    <w:p>
+      <w:pPr>
+        <w:shd w:val="clear" w:color="auto" w:fill="FFFFFF"/>
+        <w:spacing w:after="100" w:afterAutospacing="1" w:line="240" w:lineRule="auto"/>
+        <w:rPr>
+          <w:rFonts w:ascii="Segoe UI" w:eastAsia="Times New Roman" w:hAnsi="Segoe UI" w:cs="Segoe UI"/>
+          <w:color w:val="1D2125"/>
+          <w:lang w:eastAsia="es-EC"/>
+        </w:rPr>
+      </w:pPr>
+      <w:r>
+        <w:rPr>
+          <w:rFonts w:ascii="Segoe UI" w:eastAsia="Times New Roman" w:hAnsi="Segoe UI" w:cs="Segoe UI"/>
+          <w:color w:val="1D2125"/>
+          <w:lang w:eastAsia="es-EC"/>
+        </w:rPr>
+        <w:t>2.- Pasar el documento word a pdf.</w:t>
+      </w:r>
+    </w:p>
+    <w:p>
+      <w:pPr>
+        <w:shd w:val="clear" w:color="auto" w:fill="FFFFFF"/>
+        <w:spacing w:after="100" w:afterAutospacing="1" w:line="240" w:lineRule="auto"/>
+        <w:rPr>
+          <w:rFonts w:ascii="Segoe UI" w:eastAsia="Times New Roman" w:hAnsi="Segoe UI" w:cs="Segoe UI"/>
+          <w:color w:val="1D2125"/>
+          <w:lang w:eastAsia="es-EC"/>
+        </w:rPr>
+      </w:pPr>
+      <w:r>
+        <w:rPr>
+          <w:rFonts w:ascii="Segoe UI" w:eastAsia="Times New Roman" w:hAnsi="Segoe UI" w:cs="Segoe UI"/>
+          <w:color w:val="1D2125"/>
+          <w:lang w:eastAsia="es-EC"/>
+        </w:rPr>
+        <w:t>3.-Elaborar una presentación de power point del tema.</w:t>
+      </w:r>
+    </w:p>
+    <w:p>
+      <w:pPr>
+        <w:shd w:val="clear" w:color="auto" w:fill="FFFFFF"/>
+        <w:spacing w:after="100" w:afterAutospacing="1" w:line="240" w:lineRule="auto"/>
+        <w:rPr>
+          <w:rFonts w:ascii="Segoe UI" w:eastAsia="Times New Roman" w:hAnsi="Segoe UI" w:cs="Segoe UI"/>
+          <w:color w:val="1D2125"/>
+          <w:lang w:eastAsia="es-EC"/>
+        </w:rPr>
+      </w:pPr>
+      <w:r>
+        <w:rPr>
+          <w:rFonts w:ascii="Segoe UI" w:eastAsia="Times New Roman" w:hAnsi="Segoe UI" w:cs="Segoe UI"/>
+          <w:color w:val="1D2125"/>
+          <w:lang w:eastAsia="es-EC"/>
+        </w:rPr>
+        <w:t>Subir los tres archivos en la carpeta de trabajo en Onedrive y enviar link.</w:t>
       </w:r>
     </w:p>
     <w:p/>

</xml_diff>

<commit_message>
se agrega el proceso final de php
</commit_message>
<xml_diff>
--- a/Desarrollo de proyecto.docx
+++ b/Desarrollo de proyecto.docx
@@ -52,7 +52,25 @@
           <w:color w:val="1D2125"/>
           <w:lang w:eastAsia="es-EC"/>
         </w:rPr>
-        <w:t> Tuesday, 16 de August de 2022, 13:20</w:t>
+        <w:t> </w:t>
+      </w:r>
+      <w:proofErr w:type="spellStart"/>
+      <w:r>
+        <w:rPr>
+          <w:rFonts w:ascii="Segoe UI" w:eastAsia="Times New Roman" w:hAnsi="Segoe UI" w:cs="Segoe UI"/>
+          <w:color w:val="1D2125"/>
+          <w:lang w:eastAsia="es-EC"/>
+        </w:rPr>
+        <w:t>Tuesday</w:t>
+      </w:r>
+      <w:proofErr w:type="spellEnd"/>
+      <w:r>
+        <w:rPr>
+          <w:rFonts w:ascii="Segoe UI" w:eastAsia="Times New Roman" w:hAnsi="Segoe UI" w:cs="Segoe UI"/>
+          <w:color w:val="1D2125"/>
+          <w:lang w:eastAsia="es-EC"/>
+        </w:rPr>
+        <w:t>, 16 de August de 2022, 13:20</w:t>
       </w:r>
     </w:p>
     <w:p>
@@ -81,7 +99,25 @@
           <w:color w:val="1D2125"/>
           <w:lang w:eastAsia="es-EC"/>
         </w:rPr>
-        <w:t> Friday, 9 de September de 2022, 23:59</w:t>
+        <w:t xml:space="preserve"> Friday, 9 de </w:t>
+      </w:r>
+      <w:proofErr w:type="spellStart"/>
+      <w:r>
+        <w:rPr>
+          <w:rFonts w:ascii="Segoe UI" w:eastAsia="Times New Roman" w:hAnsi="Segoe UI" w:cs="Segoe UI"/>
+          <w:color w:val="1D2125"/>
+          <w:lang w:eastAsia="es-EC"/>
+        </w:rPr>
+        <w:t>September</w:t>
+      </w:r>
+      <w:proofErr w:type="spellEnd"/>
+      <w:r>
+        <w:rPr>
+          <w:rFonts w:ascii="Segoe UI" w:eastAsia="Times New Roman" w:hAnsi="Segoe UI" w:cs="Segoe UI"/>
+          <w:color w:val="1D2125"/>
+          <w:lang w:eastAsia="es-EC"/>
+        </w:rPr>
+        <w:t xml:space="preserve"> de 2022, 23:59</w:t>
       </w:r>
     </w:p>
     <w:p>
@@ -128,7 +164,47 @@
           <w:u w:val="single"/>
           <w:lang w:eastAsia="es-EC"/>
         </w:rPr>
-        <w:t>HTML5, estilos css, manipulación de eventos, validaciones javascript, Manejo de estado: cookies y sesiones; </w:t>
+        <w:t xml:space="preserve">HTML5, estilos </w:t>
+      </w:r>
+      <w:proofErr w:type="spellStart"/>
+      <w:r>
+        <w:rPr>
+          <w:rFonts w:ascii="Segoe UI" w:eastAsia="Times New Roman" w:hAnsi="Segoe UI" w:cs="Segoe UI"/>
+          <w:color w:val="1D2125"/>
+          <w:u w:val="single"/>
+          <w:lang w:eastAsia="es-EC"/>
+        </w:rPr>
+        <w:t>css</w:t>
+      </w:r>
+      <w:proofErr w:type="spellEnd"/>
+      <w:r>
+        <w:rPr>
+          <w:rFonts w:ascii="Segoe UI" w:eastAsia="Times New Roman" w:hAnsi="Segoe UI" w:cs="Segoe UI"/>
+          <w:color w:val="1D2125"/>
+          <w:u w:val="single"/>
+          <w:lang w:eastAsia="es-EC"/>
+        </w:rPr>
+        <w:t xml:space="preserve">, manipulación de eventos, validaciones </w:t>
+      </w:r>
+      <w:proofErr w:type="spellStart"/>
+      <w:r>
+        <w:rPr>
+          <w:rFonts w:ascii="Segoe UI" w:eastAsia="Times New Roman" w:hAnsi="Segoe UI" w:cs="Segoe UI"/>
+          <w:color w:val="1D2125"/>
+          <w:u w:val="single"/>
+          <w:lang w:eastAsia="es-EC"/>
+        </w:rPr>
+        <w:t>javascript</w:t>
+      </w:r>
+      <w:proofErr w:type="spellEnd"/>
+      <w:r>
+        <w:rPr>
+          <w:rFonts w:ascii="Segoe UI" w:eastAsia="Times New Roman" w:hAnsi="Segoe UI" w:cs="Segoe UI"/>
+          <w:color w:val="1D2125"/>
+          <w:u w:val="single"/>
+          <w:lang w:eastAsia="es-EC"/>
+        </w:rPr>
+        <w:t>, Manejo de estado: cookies y sesiones; </w:t>
       </w:r>
       <w:hyperlink r:id="rId4" w:tooltip="Interacción con Base de Datos" w:history="1">
         <w:r>
@@ -241,7 +317,25 @@
           <w:lang w:eastAsia="es-EC"/>
         </w:rPr>
         <w:br/>
-        <w:t>- NO se debe utilizar plantillas pre-realizadas y/o descargadas.</w:t>
+        <w:t xml:space="preserve">- NO se debe utilizar plantillas </w:t>
+      </w:r>
+      <w:proofErr w:type="spellStart"/>
+      <w:r>
+        <w:rPr>
+          <w:rFonts w:ascii="Segoe UI" w:eastAsia="Times New Roman" w:hAnsi="Segoe UI" w:cs="Segoe UI"/>
+          <w:color w:val="1D2125"/>
+          <w:lang w:eastAsia="es-EC"/>
+        </w:rPr>
+        <w:t>pre-realizadas</w:t>
+      </w:r>
+      <w:proofErr w:type="spellEnd"/>
+      <w:r>
+        <w:rPr>
+          <w:rFonts w:ascii="Segoe UI" w:eastAsia="Times New Roman" w:hAnsi="Segoe UI" w:cs="Segoe UI"/>
+          <w:color w:val="1D2125"/>
+          <w:lang w:eastAsia="es-EC"/>
+        </w:rPr>
+        <w:t xml:space="preserve"> y/o descargadas.</w:t>
       </w:r>
     </w:p>
     <w:p>
@@ -319,7 +413,127 @@
           <w:color w:val="1D2125"/>
           <w:lang w:eastAsia="es-EC"/>
         </w:rPr>
-        <w:t>Crear el código, con páginas .html o PHP, archivos .css, .js, realizar las capturas del interprete en donde se visualice el código y las pruebas que generan la pagina web. No olvidarse de las observaciones del caso. Tambien es muy importante los script de la base de datos (.sql).</w:t>
+        <w:t>Crear el código, con páginas .</w:t>
+      </w:r>
+      <w:proofErr w:type="spellStart"/>
+      <w:r>
+        <w:rPr>
+          <w:rFonts w:ascii="Segoe UI" w:eastAsia="Times New Roman" w:hAnsi="Segoe UI" w:cs="Segoe UI"/>
+          <w:color w:val="1D2125"/>
+          <w:lang w:eastAsia="es-EC"/>
+        </w:rPr>
+        <w:t>html</w:t>
+      </w:r>
+      <w:proofErr w:type="spellEnd"/>
+      <w:r>
+        <w:rPr>
+          <w:rFonts w:ascii="Segoe UI" w:eastAsia="Times New Roman" w:hAnsi="Segoe UI" w:cs="Segoe UI"/>
+          <w:color w:val="1D2125"/>
+          <w:lang w:eastAsia="es-EC"/>
+        </w:rPr>
+        <w:t xml:space="preserve"> o PHP, archivos .</w:t>
+      </w:r>
+      <w:proofErr w:type="spellStart"/>
+      <w:r>
+        <w:rPr>
+          <w:rFonts w:ascii="Segoe UI" w:eastAsia="Times New Roman" w:hAnsi="Segoe UI" w:cs="Segoe UI"/>
+          <w:color w:val="1D2125"/>
+          <w:lang w:eastAsia="es-EC"/>
+        </w:rPr>
+        <w:t>css</w:t>
+      </w:r>
+      <w:proofErr w:type="spellEnd"/>
+      <w:r>
+        <w:rPr>
+          <w:rFonts w:ascii="Segoe UI" w:eastAsia="Times New Roman" w:hAnsi="Segoe UI" w:cs="Segoe UI"/>
+          <w:color w:val="1D2125"/>
+          <w:lang w:eastAsia="es-EC"/>
+        </w:rPr>
+        <w:t>, .</w:t>
+      </w:r>
+      <w:proofErr w:type="spellStart"/>
+      <w:r>
+        <w:rPr>
+          <w:rFonts w:ascii="Segoe UI" w:eastAsia="Times New Roman" w:hAnsi="Segoe UI" w:cs="Segoe UI"/>
+          <w:color w:val="1D2125"/>
+          <w:lang w:eastAsia="es-EC"/>
+        </w:rPr>
+        <w:t>js</w:t>
+      </w:r>
+      <w:proofErr w:type="spellEnd"/>
+      <w:r>
+        <w:rPr>
+          <w:rFonts w:ascii="Segoe UI" w:eastAsia="Times New Roman" w:hAnsi="Segoe UI" w:cs="Segoe UI"/>
+          <w:color w:val="1D2125"/>
+          <w:lang w:eastAsia="es-EC"/>
+        </w:rPr>
+        <w:t xml:space="preserve">, realizar las capturas del interprete en donde se visualice el código y las pruebas que generan la </w:t>
+      </w:r>
+      <w:r>
+        <w:rPr>
+          <w:rFonts w:ascii="Segoe UI" w:eastAsia="Times New Roman" w:hAnsi="Segoe UI" w:cs="Segoe UI"/>
+          <w:color w:val="1D2125"/>
+          <w:lang w:eastAsia="es-EC"/>
+        </w:rPr>
+        <w:t>página</w:t>
+      </w:r>
+      <w:r>
+        <w:rPr>
+          <w:rFonts w:ascii="Segoe UI" w:eastAsia="Times New Roman" w:hAnsi="Segoe UI" w:cs="Segoe UI"/>
+          <w:color w:val="1D2125"/>
+          <w:lang w:eastAsia="es-EC"/>
+        </w:rPr>
+        <w:t xml:space="preserve"> web. No olvidarse de las observaciones del caso. </w:t>
+      </w:r>
+      <w:r>
+        <w:rPr>
+          <w:rFonts w:ascii="Segoe UI" w:eastAsia="Times New Roman" w:hAnsi="Segoe UI" w:cs="Segoe UI"/>
+          <w:color w:val="1D2125"/>
+          <w:lang w:eastAsia="es-EC"/>
+        </w:rPr>
+        <w:t>También</w:t>
+      </w:r>
+      <w:r>
+        <w:rPr>
+          <w:rFonts w:ascii="Segoe UI" w:eastAsia="Times New Roman" w:hAnsi="Segoe UI" w:cs="Segoe UI"/>
+          <w:color w:val="1D2125"/>
+          <w:lang w:eastAsia="es-EC"/>
+        </w:rPr>
+        <w:t xml:space="preserve"> es muy importante </w:t>
+      </w:r>
+      <w:r>
+        <w:rPr>
+          <w:rFonts w:ascii="Segoe UI" w:eastAsia="Times New Roman" w:hAnsi="Segoe UI" w:cs="Segoe UI"/>
+          <w:color w:val="1D2125"/>
+          <w:lang w:eastAsia="es-EC"/>
+        </w:rPr>
+        <w:t>los scripts</w:t>
+      </w:r>
+      <w:r>
+        <w:rPr>
+          <w:rFonts w:ascii="Segoe UI" w:eastAsia="Times New Roman" w:hAnsi="Segoe UI" w:cs="Segoe UI"/>
+          <w:color w:val="1D2125"/>
+          <w:lang w:eastAsia="es-EC"/>
+        </w:rPr>
+        <w:t xml:space="preserve"> de la base de datos (.</w:t>
+      </w:r>
+      <w:proofErr w:type="spellStart"/>
+      <w:r>
+        <w:rPr>
+          <w:rFonts w:ascii="Segoe UI" w:eastAsia="Times New Roman" w:hAnsi="Segoe UI" w:cs="Segoe UI"/>
+          <w:color w:val="1D2125"/>
+          <w:lang w:eastAsia="es-EC"/>
+        </w:rPr>
+        <w:t>sql</w:t>
+      </w:r>
+      <w:proofErr w:type="spellEnd"/>
+      <w:r>
+        <w:rPr>
+          <w:rFonts w:ascii="Segoe UI" w:eastAsia="Times New Roman" w:hAnsi="Segoe UI" w:cs="Segoe UI"/>
+          <w:color w:val="1D2125"/>
+          <w:lang w:eastAsia="es-EC"/>
+        </w:rPr>
+        <w:t>).</w:t>
       </w:r>
     </w:p>
     <w:p>
@@ -351,31 +565,88 @@
           <w:u w:val="single"/>
           <w:lang w:eastAsia="es-EC"/>
         </w:rPr>
-        <w:t>. (12 paginas con maquetacion y configuraciones de cookies)</w:t>
-      </w:r>
-    </w:p>
-    <w:p>
-      <w:pPr>
-        <w:shd w:val="clear" w:color="auto" w:fill="FFFFFF"/>
-        <w:spacing w:after="100" w:afterAutospacing="1" w:line="240" w:lineRule="auto"/>
-        <w:rPr>
-          <w:rFonts w:ascii="Segoe UI" w:eastAsia="Times New Roman" w:hAnsi="Segoe UI" w:cs="Segoe UI"/>
-          <w:color w:val="1D2125"/>
-          <w:lang w:eastAsia="es-EC"/>
-        </w:rPr>
-      </w:pPr>
-      <w:r>
-        <w:rPr>
-          <w:rFonts w:ascii="Segoe UI" w:eastAsia="Times New Roman" w:hAnsi="Segoe UI" w:cs="Segoe UI"/>
-          <w:color w:val="1D2125"/>
-          <w:lang w:eastAsia="es-EC"/>
-        </w:rPr>
-        <w:t xml:space="preserve">Pagina 1. Igual a </w:t>
-      </w:r>
-      <w:r>
-        <w:rPr>
-          <w:rFonts w:ascii="Segoe UI" w:eastAsia="Times New Roman" w:hAnsi="Segoe UI" w:cs="Segoe UI"/>
-          <w:color w:val="1D2125"/>
+        <w:t xml:space="preserve">. (12 </w:t>
+      </w:r>
+      <w:r>
+        <w:rPr>
+          <w:rFonts w:ascii="Segoe UI" w:eastAsia="Times New Roman" w:hAnsi="Segoe UI" w:cs="Segoe UI"/>
+          <w:b/>
+          <w:bCs/>
+          <w:color w:val="1D2125"/>
+          <w:u w:val="single"/>
+          <w:lang w:eastAsia="es-EC"/>
+        </w:rPr>
+        <w:t>páginas</w:t>
+      </w:r>
+      <w:r>
+        <w:rPr>
+          <w:rFonts w:ascii="Segoe UI" w:eastAsia="Times New Roman" w:hAnsi="Segoe UI" w:cs="Segoe UI"/>
+          <w:b/>
+          <w:bCs/>
+          <w:color w:val="1D2125"/>
+          <w:u w:val="single"/>
+          <w:lang w:eastAsia="es-EC"/>
+        </w:rPr>
+        <w:t xml:space="preserve"> con </w:t>
+      </w:r>
+      <w:r>
+        <w:rPr>
+          <w:rFonts w:ascii="Segoe UI" w:eastAsia="Times New Roman" w:hAnsi="Segoe UI" w:cs="Segoe UI"/>
+          <w:b/>
+          <w:bCs/>
+          <w:color w:val="1D2125"/>
+          <w:u w:val="single"/>
+          <w:lang w:eastAsia="es-EC"/>
+        </w:rPr>
+        <w:t>maquetación</w:t>
+      </w:r>
+      <w:r>
+        <w:rPr>
+          <w:rFonts w:ascii="Segoe UI" w:eastAsia="Times New Roman" w:hAnsi="Segoe UI" w:cs="Segoe UI"/>
+          <w:b/>
+          <w:bCs/>
+          <w:color w:val="1D2125"/>
+          <w:u w:val="single"/>
+          <w:lang w:eastAsia="es-EC"/>
+        </w:rPr>
+        <w:t xml:space="preserve"> y configuraciones de cookies)</w:t>
+      </w:r>
+    </w:p>
+    <w:p>
+      <w:pPr>
+        <w:shd w:val="clear" w:color="auto" w:fill="FFFFFF"/>
+        <w:spacing w:after="100" w:afterAutospacing="1" w:line="240" w:lineRule="auto"/>
+        <w:rPr>
+          <w:rFonts w:ascii="Segoe UI" w:eastAsia="Times New Roman" w:hAnsi="Segoe UI" w:cs="Segoe UI"/>
+          <w:color w:val="1D2125"/>
+          <w:lang w:eastAsia="es-EC"/>
+        </w:rPr>
+      </w:pPr>
+      <w:proofErr w:type="spellStart"/>
+      <w:r>
+        <w:rPr>
+          <w:rFonts w:ascii="Segoe UI" w:eastAsia="Times New Roman" w:hAnsi="Segoe UI" w:cs="Segoe UI"/>
+          <w:color w:val="1D2125"/>
+          <w:highlight w:val="yellow"/>
+          <w:lang w:eastAsia="es-EC"/>
+        </w:rPr>
+        <w:t>Pagina</w:t>
+      </w:r>
+      <w:proofErr w:type="spellEnd"/>
+      <w:r>
+        <w:rPr>
+          <w:rFonts w:ascii="Segoe UI" w:eastAsia="Times New Roman" w:hAnsi="Segoe UI" w:cs="Segoe UI"/>
+          <w:color w:val="1D2125"/>
+          <w:highlight w:val="yellow"/>
+          <w:lang w:eastAsia="es-EC"/>
+        </w:rPr>
+        <w:t xml:space="preserve"> 1. Igual a </w:t>
+      </w:r>
+      <w:r>
+        <w:rPr>
+          <w:rFonts w:ascii="Segoe UI" w:eastAsia="Times New Roman" w:hAnsi="Segoe UI" w:cs="Segoe UI"/>
+          <w:color w:val="1D2125"/>
+          <w:highlight w:val="yellow"/>
           <w:lang w:eastAsia="es-EC"/>
         </w:rPr>
         <w:t>página</w:t>
@@ -384,6 +655,7 @@
         <w:rPr>
           <w:rFonts w:ascii="Segoe UI" w:eastAsia="Times New Roman" w:hAnsi="Segoe UI" w:cs="Segoe UI"/>
           <w:color w:val="1D2125"/>
+          <w:highlight w:val="yellow"/>
           <w:lang w:eastAsia="es-EC"/>
         </w:rPr>
         <w:t xml:space="preserve"> personificada a taller 5.</w:t>
@@ -454,13 +726,25 @@
           <w:lang w:eastAsia="es-EC"/>
         </w:rPr>
       </w:pPr>
-      <w:r>
-        <w:rPr>
-          <w:rFonts w:ascii="Segoe UI" w:eastAsia="Times New Roman" w:hAnsi="Segoe UI" w:cs="Segoe UI"/>
-          <w:color w:val="1D2125"/>
-          <w:lang w:eastAsia="es-EC"/>
-        </w:rPr>
-        <w:t>Pagina 2</w:t>
+      <w:proofErr w:type="spellStart"/>
+      <w:r>
+        <w:rPr>
+          <w:rFonts w:ascii="Segoe UI" w:eastAsia="Times New Roman" w:hAnsi="Segoe UI" w:cs="Segoe UI"/>
+          <w:color w:val="1D2125"/>
+          <w:highlight w:val="yellow"/>
+          <w:lang w:eastAsia="es-EC"/>
+        </w:rPr>
+        <w:t>Pagina</w:t>
+      </w:r>
+      <w:proofErr w:type="spellEnd"/>
+      <w:r>
+        <w:rPr>
+          <w:rFonts w:ascii="Segoe UI" w:eastAsia="Times New Roman" w:hAnsi="Segoe UI" w:cs="Segoe UI"/>
+          <w:color w:val="1D2125"/>
+          <w:highlight w:val="yellow"/>
+          <w:lang w:eastAsia="es-EC"/>
+        </w:rPr>
+        <w:t xml:space="preserve"> 2</w:t>
       </w:r>
       <w:r>
         <w:rPr>
@@ -468,6 +752,7 @@
           <w:b/>
           <w:bCs/>
           <w:color w:val="1D2125"/>
+          <w:highlight w:val="yellow"/>
           <w:lang w:eastAsia="es-EC"/>
         </w:rPr>
         <w:t>. </w:t>
@@ -476,48 +761,182 @@
         <w:rPr>
           <w:rFonts w:ascii="Segoe UI" w:eastAsia="Times New Roman" w:hAnsi="Segoe UI" w:cs="Segoe UI"/>
           <w:color w:val="1D2125"/>
-          <w:lang w:eastAsia="es-EC"/>
-        </w:rPr>
-        <w:t>Colocar informacion de la base de datos y poner la imagen de su diagrama entidad-relacion.</w:t>
-      </w:r>
-    </w:p>
-    <w:p>
-      <w:pPr>
-        <w:shd w:val="clear" w:color="auto" w:fill="FFFFFF"/>
-        <w:spacing w:after="100" w:afterAutospacing="1" w:line="240" w:lineRule="auto"/>
-        <w:rPr>
-          <w:rFonts w:ascii="Segoe UI" w:eastAsia="Times New Roman" w:hAnsi="Segoe UI" w:cs="Segoe UI"/>
-          <w:color w:val="1D2125"/>
-          <w:lang w:eastAsia="es-EC"/>
-        </w:rPr>
-      </w:pPr>
-      <w:r>
-        <w:rPr>
-          <w:rFonts w:ascii="Segoe UI" w:eastAsia="Times New Roman" w:hAnsi="Segoe UI" w:cs="Segoe UI"/>
-          <w:color w:val="1D2125"/>
-          <w:lang w:eastAsia="es-EC"/>
-        </w:rPr>
-        <w:t>Pagina 3. Crear una agenda de negocio como la practica 5, en donde coloque la informacion de las ventas de petroleo de los paises de Ecuador, Colombia, Peru, Brasil y Argentina de los años 2020, 2021, 2022 por mes. Conceptos CRUD.   </w:t>
-      </w:r>
-    </w:p>
-    <w:p>
-      <w:pPr>
-        <w:shd w:val="clear" w:color="auto" w:fill="FFFFFF"/>
-        <w:spacing w:after="100" w:afterAutospacing="1" w:line="240" w:lineRule="auto"/>
-        <w:rPr>
-          <w:rFonts w:ascii="Segoe UI" w:eastAsia="Times New Roman" w:hAnsi="Segoe UI" w:cs="Segoe UI"/>
-          <w:color w:val="1D2125"/>
-          <w:lang w:eastAsia="es-EC"/>
-        </w:rPr>
-      </w:pPr>
-      <w:r>
-        <w:rPr>
-          <w:rFonts w:ascii="Segoe UI" w:eastAsia="Times New Roman" w:hAnsi="Segoe UI" w:cs="Segoe UI"/>
-          <w:color w:val="1D2125"/>
-          <w:highlight w:val="yellow"/>
-          <w:lang w:eastAsia="es-EC"/>
-        </w:rPr>
-        <w:t>Pagina 4</w:t>
+          <w:highlight w:val="yellow"/>
+          <w:lang w:eastAsia="es-EC"/>
+        </w:rPr>
+        <w:t xml:space="preserve">Colocar </w:t>
+      </w:r>
+      <w:proofErr w:type="spellStart"/>
+      <w:r>
+        <w:rPr>
+          <w:rFonts w:ascii="Segoe UI" w:eastAsia="Times New Roman" w:hAnsi="Segoe UI" w:cs="Segoe UI"/>
+          <w:color w:val="1D2125"/>
+          <w:highlight w:val="yellow"/>
+          <w:lang w:eastAsia="es-EC"/>
+        </w:rPr>
+        <w:t>informacion</w:t>
+      </w:r>
+      <w:proofErr w:type="spellEnd"/>
+      <w:r>
+        <w:rPr>
+          <w:rFonts w:ascii="Segoe UI" w:eastAsia="Times New Roman" w:hAnsi="Segoe UI" w:cs="Segoe UI"/>
+          <w:color w:val="1D2125"/>
+          <w:highlight w:val="yellow"/>
+          <w:lang w:eastAsia="es-EC"/>
+        </w:rPr>
+        <w:t xml:space="preserve"> de la base de datos y poner la imagen de su diagrama entidad-</w:t>
+      </w:r>
+      <w:proofErr w:type="spellStart"/>
+      <w:r>
+        <w:rPr>
+          <w:rFonts w:ascii="Segoe UI" w:eastAsia="Times New Roman" w:hAnsi="Segoe UI" w:cs="Segoe UI"/>
+          <w:color w:val="1D2125"/>
+          <w:highlight w:val="yellow"/>
+          <w:lang w:eastAsia="es-EC"/>
+        </w:rPr>
+        <w:t>relacion</w:t>
+      </w:r>
+      <w:proofErr w:type="spellEnd"/>
+      <w:r>
+        <w:rPr>
+          <w:rFonts w:ascii="Segoe UI" w:eastAsia="Times New Roman" w:hAnsi="Segoe UI" w:cs="Segoe UI"/>
+          <w:color w:val="1D2125"/>
+          <w:highlight w:val="yellow"/>
+          <w:lang w:eastAsia="es-EC"/>
+        </w:rPr>
+        <w:t>.</w:t>
+      </w:r>
+    </w:p>
+    <w:p>
+      <w:pPr>
+        <w:shd w:val="clear" w:color="auto" w:fill="FFFFFF"/>
+        <w:spacing w:after="100" w:afterAutospacing="1" w:line="240" w:lineRule="auto"/>
+        <w:rPr>
+          <w:rFonts w:ascii="Segoe UI" w:eastAsia="Times New Roman" w:hAnsi="Segoe UI" w:cs="Segoe UI"/>
+          <w:color w:val="1D2125"/>
+          <w:lang w:eastAsia="es-EC"/>
+        </w:rPr>
+      </w:pPr>
+      <w:proofErr w:type="spellStart"/>
+      <w:r>
+        <w:rPr>
+          <w:rFonts w:ascii="Segoe UI" w:eastAsia="Times New Roman" w:hAnsi="Segoe UI" w:cs="Segoe UI"/>
+          <w:color w:val="1D2125"/>
+          <w:lang w:eastAsia="es-EC"/>
+        </w:rPr>
+        <w:t>Pagina</w:t>
+      </w:r>
+      <w:proofErr w:type="spellEnd"/>
+      <w:r>
+        <w:rPr>
+          <w:rFonts w:ascii="Segoe UI" w:eastAsia="Times New Roman" w:hAnsi="Segoe UI" w:cs="Segoe UI"/>
+          <w:color w:val="1D2125"/>
+          <w:lang w:eastAsia="es-EC"/>
+        </w:rPr>
+        <w:t xml:space="preserve"> 3. Crear una agenda de negocio como la practica 5, en donde coloque la </w:t>
+      </w:r>
+      <w:proofErr w:type="spellStart"/>
+      <w:r>
+        <w:rPr>
+          <w:rFonts w:ascii="Segoe UI" w:eastAsia="Times New Roman" w:hAnsi="Segoe UI" w:cs="Segoe UI"/>
+          <w:color w:val="1D2125"/>
+          <w:lang w:eastAsia="es-EC"/>
+        </w:rPr>
+        <w:t>informacion</w:t>
+      </w:r>
+      <w:proofErr w:type="spellEnd"/>
+      <w:r>
+        <w:rPr>
+          <w:rFonts w:ascii="Segoe UI" w:eastAsia="Times New Roman" w:hAnsi="Segoe UI" w:cs="Segoe UI"/>
+          <w:color w:val="1D2125"/>
+          <w:lang w:eastAsia="es-EC"/>
+        </w:rPr>
+        <w:t xml:space="preserve"> de las ventas de </w:t>
+      </w:r>
+      <w:proofErr w:type="spellStart"/>
+      <w:r>
+        <w:rPr>
+          <w:rFonts w:ascii="Segoe UI" w:eastAsia="Times New Roman" w:hAnsi="Segoe UI" w:cs="Segoe UI"/>
+          <w:color w:val="1D2125"/>
+          <w:lang w:eastAsia="es-EC"/>
+        </w:rPr>
+        <w:t>petroleo</w:t>
+      </w:r>
+      <w:proofErr w:type="spellEnd"/>
+      <w:r>
+        <w:rPr>
+          <w:rFonts w:ascii="Segoe UI" w:eastAsia="Times New Roman" w:hAnsi="Segoe UI" w:cs="Segoe UI"/>
+          <w:color w:val="1D2125"/>
+          <w:lang w:eastAsia="es-EC"/>
+        </w:rPr>
+        <w:t xml:space="preserve"> de los </w:t>
+      </w:r>
+      <w:proofErr w:type="spellStart"/>
+      <w:r>
+        <w:rPr>
+          <w:rFonts w:ascii="Segoe UI" w:eastAsia="Times New Roman" w:hAnsi="Segoe UI" w:cs="Segoe UI"/>
+          <w:color w:val="1D2125"/>
+          <w:lang w:eastAsia="es-EC"/>
+        </w:rPr>
+        <w:t>paises</w:t>
+      </w:r>
+      <w:proofErr w:type="spellEnd"/>
+      <w:r>
+        <w:rPr>
+          <w:rFonts w:ascii="Segoe UI" w:eastAsia="Times New Roman" w:hAnsi="Segoe UI" w:cs="Segoe UI"/>
+          <w:color w:val="1D2125"/>
+          <w:lang w:eastAsia="es-EC"/>
+        </w:rPr>
+        <w:t xml:space="preserve"> de Ecuador, Colombia, </w:t>
+      </w:r>
+      <w:proofErr w:type="spellStart"/>
+      <w:r>
+        <w:rPr>
+          <w:rFonts w:ascii="Segoe UI" w:eastAsia="Times New Roman" w:hAnsi="Segoe UI" w:cs="Segoe UI"/>
+          <w:color w:val="1D2125"/>
+          <w:lang w:eastAsia="es-EC"/>
+        </w:rPr>
+        <w:t>Peru</w:t>
+      </w:r>
+      <w:proofErr w:type="spellEnd"/>
+      <w:r>
+        <w:rPr>
+          <w:rFonts w:ascii="Segoe UI" w:eastAsia="Times New Roman" w:hAnsi="Segoe UI" w:cs="Segoe UI"/>
+          <w:color w:val="1D2125"/>
+          <w:lang w:eastAsia="es-EC"/>
+        </w:rPr>
+        <w:t>, Brasil y Argentina de los años 2020, 2021, 2022 por mes. Conceptos CRUD.   </w:t>
+      </w:r>
+    </w:p>
+    <w:p>
+      <w:pPr>
+        <w:shd w:val="clear" w:color="auto" w:fill="FFFFFF"/>
+        <w:spacing w:after="100" w:afterAutospacing="1" w:line="240" w:lineRule="auto"/>
+        <w:rPr>
+          <w:rFonts w:ascii="Segoe UI" w:eastAsia="Times New Roman" w:hAnsi="Segoe UI" w:cs="Segoe UI"/>
+          <w:color w:val="1D2125"/>
+          <w:lang w:eastAsia="es-EC"/>
+        </w:rPr>
+      </w:pPr>
+      <w:proofErr w:type="spellStart"/>
+      <w:r>
+        <w:rPr>
+          <w:rFonts w:ascii="Segoe UI" w:eastAsia="Times New Roman" w:hAnsi="Segoe UI" w:cs="Segoe UI"/>
+          <w:color w:val="1D2125"/>
+          <w:highlight w:val="yellow"/>
+          <w:lang w:eastAsia="es-EC"/>
+        </w:rPr>
+        <w:t>Pagina</w:t>
+      </w:r>
+      <w:proofErr w:type="spellEnd"/>
+      <w:r>
+        <w:rPr>
+          <w:rFonts w:ascii="Segoe UI" w:eastAsia="Times New Roman" w:hAnsi="Segoe UI" w:cs="Segoe UI"/>
+          <w:color w:val="1D2125"/>
+          <w:highlight w:val="yellow"/>
+          <w:lang w:eastAsia="es-EC"/>
+        </w:rPr>
+        <w:t xml:space="preserve"> 4</w:t>
       </w:r>
       <w:r>
         <w:rPr>
@@ -547,13 +966,55 @@
           <w:lang w:eastAsia="es-EC"/>
         </w:rPr>
       </w:pPr>
-      <w:r>
-        <w:rPr>
-          <w:rFonts w:ascii="Segoe UI" w:eastAsia="Times New Roman" w:hAnsi="Segoe UI" w:cs="Segoe UI"/>
-          <w:color w:val="1D2125"/>
-          <w:lang w:eastAsia="es-EC"/>
-        </w:rPr>
-        <w:t>Pagina 5. Realizar por cada seccion de la maquetacion las siguientes consultas a la base de datos y poner el resultado en una tabla con sus 10 mejores valores.</w:t>
+      <w:proofErr w:type="spellStart"/>
+      <w:r>
+        <w:rPr>
+          <w:rFonts w:ascii="Segoe UI" w:eastAsia="Times New Roman" w:hAnsi="Segoe UI" w:cs="Segoe UI"/>
+          <w:color w:val="1D2125"/>
+          <w:lang w:eastAsia="es-EC"/>
+        </w:rPr>
+        <w:t>Pagina</w:t>
+      </w:r>
+      <w:proofErr w:type="spellEnd"/>
+      <w:r>
+        <w:rPr>
+          <w:rFonts w:ascii="Segoe UI" w:eastAsia="Times New Roman" w:hAnsi="Segoe UI" w:cs="Segoe UI"/>
+          <w:color w:val="1D2125"/>
+          <w:lang w:eastAsia="es-EC"/>
+        </w:rPr>
+        <w:t xml:space="preserve"> 5. Realizar por cada </w:t>
+      </w:r>
+      <w:r>
+        <w:rPr>
+          <w:rFonts w:ascii="Segoe UI" w:eastAsia="Times New Roman" w:hAnsi="Segoe UI" w:cs="Segoe UI"/>
+          <w:color w:val="1D2125"/>
+          <w:lang w:eastAsia="es-EC"/>
+        </w:rPr>
+        <w:t>sección</w:t>
+      </w:r>
+      <w:r>
+        <w:rPr>
+          <w:rFonts w:ascii="Segoe UI" w:eastAsia="Times New Roman" w:hAnsi="Segoe UI" w:cs="Segoe UI"/>
+          <w:color w:val="1D2125"/>
+          <w:lang w:eastAsia="es-EC"/>
+        </w:rPr>
+        <w:t xml:space="preserve"> de la </w:t>
+      </w:r>
+      <w:r>
+        <w:rPr>
+          <w:rFonts w:ascii="Segoe UI" w:eastAsia="Times New Roman" w:hAnsi="Segoe UI" w:cs="Segoe UI"/>
+          <w:color w:val="1D2125"/>
+          <w:lang w:eastAsia="es-EC"/>
+        </w:rPr>
+        <w:t>maquetación</w:t>
+      </w:r>
+      <w:r>
+        <w:rPr>
+          <w:rFonts w:ascii="Segoe UI" w:eastAsia="Times New Roman" w:hAnsi="Segoe UI" w:cs="Segoe UI"/>
+          <w:color w:val="1D2125"/>
+          <w:lang w:eastAsia="es-EC"/>
+        </w:rPr>
+        <w:t xml:space="preserve"> las siguientes consultas a la base de datos y poner el resultado en una tabla con sus 10 mejores valores.</w:t>
       </w:r>
     </w:p>
     <w:p>
@@ -706,13 +1167,41 @@
           <w:lang w:eastAsia="es-EC"/>
         </w:rPr>
       </w:pPr>
-      <w:r>
-        <w:rPr>
-          <w:rFonts w:ascii="Segoe UI" w:eastAsia="Times New Roman" w:hAnsi="Segoe UI" w:cs="Segoe UI"/>
-          <w:color w:val="1D2125"/>
-          <w:lang w:eastAsia="es-EC"/>
-        </w:rPr>
-        <w:t>Analisis de perpectivas:</w:t>
+      <w:proofErr w:type="spellStart"/>
+      <w:r>
+        <w:rPr>
+          <w:rFonts w:ascii="Segoe UI" w:eastAsia="Times New Roman" w:hAnsi="Segoe UI" w:cs="Segoe UI"/>
+          <w:color w:val="1D2125"/>
+          <w:lang w:eastAsia="es-EC"/>
+        </w:rPr>
+        <w:t>Analisis</w:t>
+      </w:r>
+      <w:proofErr w:type="spellEnd"/>
+      <w:r>
+        <w:rPr>
+          <w:rFonts w:ascii="Segoe UI" w:eastAsia="Times New Roman" w:hAnsi="Segoe UI" w:cs="Segoe UI"/>
+          <w:color w:val="1D2125"/>
+          <w:lang w:eastAsia="es-EC"/>
+        </w:rPr>
+        <w:t xml:space="preserve"> de </w:t>
+      </w:r>
+      <w:proofErr w:type="spellStart"/>
+      <w:r>
+        <w:rPr>
+          <w:rFonts w:ascii="Segoe UI" w:eastAsia="Times New Roman" w:hAnsi="Segoe UI" w:cs="Segoe UI"/>
+          <w:color w:val="1D2125"/>
+          <w:lang w:eastAsia="es-EC"/>
+        </w:rPr>
+        <w:t>perpectivas</w:t>
+      </w:r>
+      <w:proofErr w:type="spellEnd"/>
+      <w:r>
+        <w:rPr>
+          <w:rFonts w:ascii="Segoe UI" w:eastAsia="Times New Roman" w:hAnsi="Segoe UI" w:cs="Segoe UI"/>
+          <w:color w:val="1D2125"/>
+          <w:lang w:eastAsia="es-EC"/>
+        </w:rPr>
+        <w:t>:</w:t>
       </w:r>
     </w:p>
     <w:p>
@@ -833,13 +1322,105 @@
           <w:lang w:eastAsia="es-EC"/>
         </w:rPr>
       </w:pPr>
-      <w:r>
-        <w:rPr>
-          <w:rFonts w:ascii="Segoe UI" w:eastAsia="Times New Roman" w:hAnsi="Segoe UI" w:cs="Segoe UI"/>
-          <w:color w:val="1D2125"/>
-          <w:lang w:eastAsia="es-EC"/>
-        </w:rPr>
-        <w:t>Pagina 6. Bajo el contexto de la pagina 5 de interaccion de la base de datos mediante consultas y maquetacion. Constestar las siguientes preguntas:</w:t>
+      <w:proofErr w:type="spellStart"/>
+      <w:r>
+        <w:rPr>
+          <w:rFonts w:ascii="Segoe UI" w:eastAsia="Times New Roman" w:hAnsi="Segoe UI" w:cs="Segoe UI"/>
+          <w:color w:val="1D2125"/>
+          <w:highlight w:val="yellow"/>
+          <w:lang w:eastAsia="es-EC"/>
+        </w:rPr>
+        <w:t>Pagina</w:t>
+      </w:r>
+      <w:proofErr w:type="spellEnd"/>
+      <w:r>
+        <w:rPr>
+          <w:rFonts w:ascii="Segoe UI" w:eastAsia="Times New Roman" w:hAnsi="Segoe UI" w:cs="Segoe UI"/>
+          <w:color w:val="1D2125"/>
+          <w:highlight w:val="yellow"/>
+          <w:lang w:eastAsia="es-EC"/>
+        </w:rPr>
+        <w:t xml:space="preserve"> 6. Bajo el contexto de la </w:t>
+      </w:r>
+      <w:proofErr w:type="spellStart"/>
+      <w:r>
+        <w:rPr>
+          <w:rFonts w:ascii="Segoe UI" w:eastAsia="Times New Roman" w:hAnsi="Segoe UI" w:cs="Segoe UI"/>
+          <w:color w:val="1D2125"/>
+          <w:highlight w:val="yellow"/>
+          <w:lang w:eastAsia="es-EC"/>
+        </w:rPr>
+        <w:t>pagina</w:t>
+      </w:r>
+      <w:proofErr w:type="spellEnd"/>
+      <w:r>
+        <w:rPr>
+          <w:rFonts w:ascii="Segoe UI" w:eastAsia="Times New Roman" w:hAnsi="Segoe UI" w:cs="Segoe UI"/>
+          <w:color w:val="1D2125"/>
+          <w:highlight w:val="yellow"/>
+          <w:lang w:eastAsia="es-EC"/>
+        </w:rPr>
+        <w:t xml:space="preserve"> 5 de </w:t>
+      </w:r>
+      <w:proofErr w:type="spellStart"/>
+      <w:r>
+        <w:rPr>
+          <w:rFonts w:ascii="Segoe UI" w:eastAsia="Times New Roman" w:hAnsi="Segoe UI" w:cs="Segoe UI"/>
+          <w:color w:val="1D2125"/>
+          <w:highlight w:val="yellow"/>
+          <w:lang w:eastAsia="es-EC"/>
+        </w:rPr>
+        <w:t>interaccion</w:t>
+      </w:r>
+      <w:proofErr w:type="spellEnd"/>
+      <w:r>
+        <w:rPr>
+          <w:rFonts w:ascii="Segoe UI" w:eastAsia="Times New Roman" w:hAnsi="Segoe UI" w:cs="Segoe UI"/>
+          <w:color w:val="1D2125"/>
+          <w:highlight w:val="yellow"/>
+          <w:lang w:eastAsia="es-EC"/>
+        </w:rPr>
+        <w:t xml:space="preserve"> de la base de datos mediante consultas y </w:t>
+      </w:r>
+      <w:proofErr w:type="spellStart"/>
+      <w:r>
+        <w:rPr>
+          <w:rFonts w:ascii="Segoe UI" w:eastAsia="Times New Roman" w:hAnsi="Segoe UI" w:cs="Segoe UI"/>
+          <w:color w:val="1D2125"/>
+          <w:highlight w:val="yellow"/>
+          <w:lang w:eastAsia="es-EC"/>
+        </w:rPr>
+        <w:t>maquetacion</w:t>
+      </w:r>
+      <w:proofErr w:type="spellEnd"/>
+      <w:r>
+        <w:rPr>
+          <w:rFonts w:ascii="Segoe UI" w:eastAsia="Times New Roman" w:hAnsi="Segoe UI" w:cs="Segoe UI"/>
+          <w:color w:val="1D2125"/>
+          <w:highlight w:val="yellow"/>
+          <w:lang w:eastAsia="es-EC"/>
+        </w:rPr>
+        <w:t xml:space="preserve">. </w:t>
+      </w:r>
+      <w:proofErr w:type="spellStart"/>
+      <w:r>
+        <w:rPr>
+          <w:rFonts w:ascii="Segoe UI" w:eastAsia="Times New Roman" w:hAnsi="Segoe UI" w:cs="Segoe UI"/>
+          <w:color w:val="1D2125"/>
+          <w:highlight w:val="yellow"/>
+          <w:lang w:eastAsia="es-EC"/>
+        </w:rPr>
+        <w:t>Constestar</w:t>
+      </w:r>
+      <w:proofErr w:type="spellEnd"/>
+      <w:r>
+        <w:rPr>
+          <w:rFonts w:ascii="Segoe UI" w:eastAsia="Times New Roman" w:hAnsi="Segoe UI" w:cs="Segoe UI"/>
+          <w:color w:val="1D2125"/>
+          <w:highlight w:val="yellow"/>
+          <w:lang w:eastAsia="es-EC"/>
+        </w:rPr>
+        <w:t xml:space="preserve"> las siguientes preguntas:</w:t>
       </w:r>
     </w:p>
     <w:p>
@@ -906,13 +1487,41 @@
           <w:lang w:eastAsia="es-EC"/>
         </w:rPr>
       </w:pPr>
-      <w:r>
-        <w:rPr>
-          <w:rFonts w:ascii="Segoe UI" w:eastAsia="Times New Roman" w:hAnsi="Segoe UI" w:cs="Segoe UI"/>
-          <w:color w:val="1D2125"/>
-          <w:lang w:eastAsia="es-EC"/>
-        </w:rPr>
-        <w:t>Pagina 7. Nuevas consultas mara esta maquetacion.</w:t>
+      <w:proofErr w:type="spellStart"/>
+      <w:r>
+        <w:rPr>
+          <w:rFonts w:ascii="Segoe UI" w:eastAsia="Times New Roman" w:hAnsi="Segoe UI" w:cs="Segoe UI"/>
+          <w:color w:val="1D2125"/>
+          <w:lang w:eastAsia="es-EC"/>
+        </w:rPr>
+        <w:t>Pagina</w:t>
+      </w:r>
+      <w:proofErr w:type="spellEnd"/>
+      <w:r>
+        <w:rPr>
+          <w:rFonts w:ascii="Segoe UI" w:eastAsia="Times New Roman" w:hAnsi="Segoe UI" w:cs="Segoe UI"/>
+          <w:color w:val="1D2125"/>
+          <w:lang w:eastAsia="es-EC"/>
+        </w:rPr>
+        <w:t xml:space="preserve"> 7. Nuevas consultas mara esta </w:t>
+      </w:r>
+      <w:proofErr w:type="spellStart"/>
+      <w:r>
+        <w:rPr>
+          <w:rFonts w:ascii="Segoe UI" w:eastAsia="Times New Roman" w:hAnsi="Segoe UI" w:cs="Segoe UI"/>
+          <w:color w:val="1D2125"/>
+          <w:lang w:eastAsia="es-EC"/>
+        </w:rPr>
+        <w:t>maquetacion</w:t>
+      </w:r>
+      <w:proofErr w:type="spellEnd"/>
+      <w:r>
+        <w:rPr>
+          <w:rFonts w:ascii="Segoe UI" w:eastAsia="Times New Roman" w:hAnsi="Segoe UI" w:cs="Segoe UI"/>
+          <w:color w:val="1D2125"/>
+          <w:lang w:eastAsia="es-EC"/>
+        </w:rPr>
+        <w:t>.</w:t>
       </w:r>
     </w:p>
     <w:p>
@@ -1156,9 +1765,97 @@
         <w:rPr>
           <w:rFonts w:ascii="Segoe UI" w:eastAsia="Times New Roman" w:hAnsi="Segoe UI" w:cs="Segoe UI"/>
           <w:color w:val="1D2125"/>
-          <w:lang w:eastAsia="es-EC"/>
-        </w:rPr>
-        <w:t>Pagina 8. Crear la siguiente suscripcion pero con datos energeticos de su proyecto. Sin duda podra utilizar el taller 4 para la culminar esta pagina.</w:t>
+          <w:highlight w:val="yellow"/>
+          <w:lang w:eastAsia="es-EC"/>
+        </w:rPr>
+        <w:t>Página</w:t>
+      </w:r>
+      <w:r>
+        <w:rPr>
+          <w:rFonts w:ascii="Segoe UI" w:eastAsia="Times New Roman" w:hAnsi="Segoe UI" w:cs="Segoe UI"/>
+          <w:color w:val="1D2125"/>
+          <w:highlight w:val="yellow"/>
+          <w:lang w:eastAsia="es-EC"/>
+        </w:rPr>
+        <w:t xml:space="preserve"> 8. Crear la siguiente </w:t>
+      </w:r>
+      <w:proofErr w:type="gramStart"/>
+      <w:r>
+        <w:rPr>
+          <w:rFonts w:ascii="Segoe UI" w:eastAsia="Times New Roman" w:hAnsi="Segoe UI" w:cs="Segoe UI"/>
+          <w:color w:val="1D2125"/>
+          <w:highlight w:val="yellow"/>
+          <w:lang w:eastAsia="es-EC"/>
+        </w:rPr>
+        <w:t>suscripción</w:t>
+      </w:r>
+      <w:proofErr w:type="gramEnd"/>
+      <w:r>
+        <w:rPr>
+          <w:rFonts w:ascii="Segoe UI" w:eastAsia="Times New Roman" w:hAnsi="Segoe UI" w:cs="Segoe UI"/>
+          <w:color w:val="1D2125"/>
+          <w:highlight w:val="yellow"/>
+          <w:lang w:eastAsia="es-EC"/>
+        </w:rPr>
+        <w:t xml:space="preserve"> pero con datos </w:t>
+      </w:r>
+      <w:proofErr w:type="spellStart"/>
+      <w:r>
+        <w:rPr>
+          <w:rFonts w:ascii="Segoe UI" w:eastAsia="Times New Roman" w:hAnsi="Segoe UI" w:cs="Segoe UI"/>
+          <w:color w:val="1D2125"/>
+          <w:highlight w:val="yellow"/>
+          <w:lang w:eastAsia="es-EC"/>
+        </w:rPr>
+        <w:t>energeticos</w:t>
+      </w:r>
+      <w:proofErr w:type="spellEnd"/>
+      <w:r>
+        <w:rPr>
+          <w:rFonts w:ascii="Segoe UI" w:eastAsia="Times New Roman" w:hAnsi="Segoe UI" w:cs="Segoe UI"/>
+          <w:color w:val="1D2125"/>
+          <w:highlight w:val="yellow"/>
+          <w:lang w:eastAsia="es-EC"/>
+        </w:rPr>
+        <w:t xml:space="preserve"> de su proyecto. Sin duda </w:t>
+      </w:r>
+      <w:proofErr w:type="spellStart"/>
+      <w:r>
+        <w:rPr>
+          <w:rFonts w:ascii="Segoe UI" w:eastAsia="Times New Roman" w:hAnsi="Segoe UI" w:cs="Segoe UI"/>
+          <w:color w:val="1D2125"/>
+          <w:highlight w:val="yellow"/>
+          <w:lang w:eastAsia="es-EC"/>
+        </w:rPr>
+        <w:t>podra</w:t>
+      </w:r>
+      <w:proofErr w:type="spellEnd"/>
+      <w:r>
+        <w:rPr>
+          <w:rFonts w:ascii="Segoe UI" w:eastAsia="Times New Roman" w:hAnsi="Segoe UI" w:cs="Segoe UI"/>
+          <w:color w:val="1D2125"/>
+          <w:highlight w:val="yellow"/>
+          <w:lang w:eastAsia="es-EC"/>
+        </w:rPr>
+        <w:t xml:space="preserve"> utilizar el taller 4 para la culminar esta </w:t>
+      </w:r>
+      <w:r>
+        <w:rPr>
+          <w:rFonts w:ascii="Segoe UI" w:eastAsia="Times New Roman" w:hAnsi="Segoe UI" w:cs="Segoe UI"/>
+          <w:color w:val="1D2125"/>
+          <w:highlight w:val="yellow"/>
+          <w:lang w:eastAsia="es-EC"/>
+        </w:rPr>
+        <w:t>página</w:t>
+      </w:r>
+      <w:r>
+        <w:rPr>
+          <w:rFonts w:ascii="Segoe UI" w:eastAsia="Times New Roman" w:hAnsi="Segoe UI" w:cs="Segoe UI"/>
+          <w:color w:val="1D2125"/>
+          <w:highlight w:val="yellow"/>
+          <w:lang w:eastAsia="es-EC"/>
+        </w:rPr>
+        <w:t>.</w:t>
       </w:r>
     </w:p>
     <w:p>
@@ -1282,14 +1979,25 @@
           <w:lang w:eastAsia="es-EC"/>
         </w:rPr>
       </w:pPr>
-      <w:r>
-        <w:rPr>
-          <w:rFonts w:ascii="Segoe UI" w:eastAsia="Times New Roman" w:hAnsi="Segoe UI" w:cs="Segoe UI"/>
-          <w:color w:val="1D2125"/>
-          <w:highlight w:val="yellow"/>
-          <w:lang w:eastAsia="es-EC"/>
-        </w:rPr>
-        <w:t>Pagina 9.</w:t>
+      <w:proofErr w:type="spellStart"/>
+      <w:r>
+        <w:rPr>
+          <w:rFonts w:ascii="Segoe UI" w:eastAsia="Times New Roman" w:hAnsi="Segoe UI" w:cs="Segoe UI"/>
+          <w:color w:val="1D2125"/>
+          <w:highlight w:val="yellow"/>
+          <w:lang w:eastAsia="es-EC"/>
+        </w:rPr>
+        <w:t>Pagina</w:t>
+      </w:r>
+      <w:proofErr w:type="spellEnd"/>
+      <w:r>
+        <w:rPr>
+          <w:rFonts w:ascii="Segoe UI" w:eastAsia="Times New Roman" w:hAnsi="Segoe UI" w:cs="Segoe UI"/>
+          <w:color w:val="1D2125"/>
+          <w:highlight w:val="yellow"/>
+          <w:lang w:eastAsia="es-EC"/>
+        </w:rPr>
+        <w:t xml:space="preserve"> 9.</w:t>
       </w:r>
       <w:r>
         <w:rPr>
@@ -1311,39 +2019,63 @@
           <w:lang w:eastAsia="es-EC"/>
         </w:rPr>
       </w:pPr>
-      <w:r>
-        <w:rPr>
-          <w:rFonts w:ascii="Segoe UI" w:eastAsia="Times New Roman" w:hAnsi="Segoe UI" w:cs="Segoe UI"/>
-          <w:color w:val="1D2125"/>
-          <w:highlight w:val="yellow"/>
-          <w:lang w:eastAsia="es-EC"/>
-        </w:rPr>
-        <w:t>Pagina 10.</w:t>
-      </w:r>
-    </w:p>
-    <w:p>
-      <w:pPr>
-        <w:shd w:val="clear" w:color="auto" w:fill="FFFFFF"/>
-        <w:spacing w:after="100" w:afterAutospacing="1" w:line="240" w:lineRule="auto"/>
-        <w:rPr>
-          <w:rFonts w:ascii="Segoe UI" w:eastAsia="Times New Roman" w:hAnsi="Segoe UI" w:cs="Segoe UI"/>
-          <w:color w:val="1D2125"/>
-          <w:lang w:eastAsia="es-EC"/>
-        </w:rPr>
-      </w:pPr>
-      <w:r>
-        <w:rPr>
-          <w:rFonts w:ascii="Segoe UI" w:eastAsia="Times New Roman" w:hAnsi="Segoe UI" w:cs="Segoe UI"/>
-          <w:color w:val="1D2125"/>
-          <w:lang w:eastAsia="es-EC"/>
-        </w:rPr>
-        <w:t>Pagina 11. </w:t>
+      <w:proofErr w:type="spellStart"/>
+      <w:r>
+        <w:rPr>
+          <w:rFonts w:ascii="Segoe UI" w:eastAsia="Times New Roman" w:hAnsi="Segoe UI" w:cs="Segoe UI"/>
+          <w:color w:val="1D2125"/>
+          <w:highlight w:val="yellow"/>
+          <w:lang w:eastAsia="es-EC"/>
+        </w:rPr>
+        <w:t>Pagina</w:t>
+      </w:r>
+      <w:proofErr w:type="spellEnd"/>
+      <w:r>
+        <w:rPr>
+          <w:rFonts w:ascii="Segoe UI" w:eastAsia="Times New Roman" w:hAnsi="Segoe UI" w:cs="Segoe UI"/>
+          <w:color w:val="1D2125"/>
+          <w:highlight w:val="yellow"/>
+          <w:lang w:eastAsia="es-EC"/>
+        </w:rPr>
+        <w:t xml:space="preserve"> 10.</w:t>
+      </w:r>
+    </w:p>
+    <w:p>
+      <w:pPr>
+        <w:shd w:val="clear" w:color="auto" w:fill="FFFFFF"/>
+        <w:spacing w:after="100" w:afterAutospacing="1" w:line="240" w:lineRule="auto"/>
+        <w:rPr>
+          <w:rFonts w:ascii="Segoe UI" w:eastAsia="Times New Roman" w:hAnsi="Segoe UI" w:cs="Segoe UI"/>
+          <w:color w:val="1D2125"/>
+          <w:lang w:eastAsia="es-EC"/>
+        </w:rPr>
+      </w:pPr>
+      <w:proofErr w:type="spellStart"/>
+      <w:r>
+        <w:rPr>
+          <w:rFonts w:ascii="Segoe UI" w:eastAsia="Times New Roman" w:hAnsi="Segoe UI" w:cs="Segoe UI"/>
+          <w:color w:val="1D2125"/>
+          <w:highlight w:val="yellow"/>
+          <w:lang w:eastAsia="es-EC"/>
+        </w:rPr>
+        <w:t>Pagina</w:t>
+      </w:r>
+      <w:proofErr w:type="spellEnd"/>
+      <w:r>
+        <w:rPr>
+          <w:rFonts w:ascii="Segoe UI" w:eastAsia="Times New Roman" w:hAnsi="Segoe UI" w:cs="Segoe UI"/>
+          <w:color w:val="1D2125"/>
+          <w:highlight w:val="yellow"/>
+          <w:lang w:eastAsia="es-EC"/>
+        </w:rPr>
+        <w:t xml:space="preserve"> 11. </w:t>
       </w:r>
       <w:hyperlink r:id="rId15" w:tooltip="MVC" w:history="1">
         <w:r>
           <w:rPr>
             <w:rFonts w:ascii="Segoe UI" w:eastAsia="Times New Roman" w:hAnsi="Segoe UI" w:cs="Segoe UI"/>
             <w:color w:val="0F6CBF"/>
+            <w:highlight w:val="yellow"/>
             <w:u w:val="single"/>
             <w:lang w:eastAsia="es-EC"/>
           </w:rPr>
@@ -1354,6 +2086,7 @@
         <w:rPr>
           <w:rFonts w:ascii="Segoe UI" w:eastAsia="Times New Roman" w:hAnsi="Segoe UI" w:cs="Segoe UI"/>
           <w:color w:val="1D2125"/>
+          <w:highlight w:val="yellow"/>
           <w:lang w:eastAsia="es-EC"/>
         </w:rPr>
         <w:t> con PHP con taller 6.</w:t>
@@ -1424,13 +2157,41 @@
           <w:lang w:eastAsia="es-EC"/>
         </w:rPr>
       </w:pPr>
-      <w:r>
-        <w:rPr>
-          <w:rFonts w:ascii="Segoe UI" w:eastAsia="Times New Roman" w:hAnsi="Segoe UI" w:cs="Segoe UI"/>
-          <w:color w:val="1D2125"/>
-          <w:lang w:eastAsia="es-EC"/>
-        </w:rPr>
-        <w:t>Pagina 12. Dashboard de datos con taller 7.</w:t>
+      <w:proofErr w:type="spellStart"/>
+      <w:r>
+        <w:rPr>
+          <w:rFonts w:ascii="Segoe UI" w:eastAsia="Times New Roman" w:hAnsi="Segoe UI" w:cs="Segoe UI"/>
+          <w:color w:val="1D2125"/>
+          <w:lang w:eastAsia="es-EC"/>
+        </w:rPr>
+        <w:t>Pagina</w:t>
+      </w:r>
+      <w:proofErr w:type="spellEnd"/>
+      <w:r>
+        <w:rPr>
+          <w:rFonts w:ascii="Segoe UI" w:eastAsia="Times New Roman" w:hAnsi="Segoe UI" w:cs="Segoe UI"/>
+          <w:color w:val="1D2125"/>
+          <w:lang w:eastAsia="es-EC"/>
+        </w:rPr>
+        <w:t xml:space="preserve"> 12. </w:t>
+      </w:r>
+      <w:proofErr w:type="spellStart"/>
+      <w:r>
+        <w:rPr>
+          <w:rFonts w:ascii="Segoe UI" w:eastAsia="Times New Roman" w:hAnsi="Segoe UI" w:cs="Segoe UI"/>
+          <w:color w:val="1D2125"/>
+          <w:lang w:eastAsia="es-EC"/>
+        </w:rPr>
+        <w:t>Dashboard</w:t>
+      </w:r>
+      <w:proofErr w:type="spellEnd"/>
+      <w:r>
+        <w:rPr>
+          <w:rFonts w:ascii="Segoe UI" w:eastAsia="Times New Roman" w:hAnsi="Segoe UI" w:cs="Segoe UI"/>
+          <w:color w:val="1D2125"/>
+          <w:lang w:eastAsia="es-EC"/>
+        </w:rPr>
+        <w:t xml:space="preserve"> de datos con taller 7.</w:t>
       </w:r>
     </w:p>
     <w:p>
@@ -1496,64 +2257,208 @@
           <w:lang w:eastAsia="es-EC"/>
         </w:rPr>
         <w:br/>
-        <w:t>1.-Realizar un documento en word, no escatimar en el numero de hojas con tal de discernir bien el tema. </w:t>
-      </w:r>
-    </w:p>
-    <w:p>
-      <w:pPr>
-        <w:shd w:val="clear" w:color="auto" w:fill="FFFFFF"/>
-        <w:spacing w:after="100" w:afterAutospacing="1" w:line="240" w:lineRule="auto"/>
-        <w:rPr>
-          <w:rFonts w:ascii="Segoe UI" w:eastAsia="Times New Roman" w:hAnsi="Segoe UI" w:cs="Segoe UI"/>
-          <w:color w:val="1D2125"/>
-          <w:lang w:eastAsia="es-EC"/>
-        </w:rPr>
-      </w:pPr>
-      <w:r>
-        <w:rPr>
-          <w:rFonts w:ascii="Segoe UI" w:eastAsia="Times New Roman" w:hAnsi="Segoe UI" w:cs="Segoe UI"/>
-          <w:color w:val="1D2125"/>
-          <w:lang w:eastAsia="es-EC"/>
-        </w:rPr>
-        <w:t>2.- Pasar el documento word a pdf.</w:t>
-      </w:r>
-    </w:p>
-    <w:p>
-      <w:pPr>
-        <w:shd w:val="clear" w:color="auto" w:fill="FFFFFF"/>
-        <w:spacing w:after="100" w:afterAutospacing="1" w:line="240" w:lineRule="auto"/>
-        <w:rPr>
-          <w:rFonts w:ascii="Segoe UI" w:eastAsia="Times New Roman" w:hAnsi="Segoe UI" w:cs="Segoe UI"/>
-          <w:color w:val="1D2125"/>
-          <w:lang w:eastAsia="es-EC"/>
-        </w:rPr>
-      </w:pPr>
-      <w:r>
-        <w:rPr>
-          <w:rFonts w:ascii="Segoe UI" w:eastAsia="Times New Roman" w:hAnsi="Segoe UI" w:cs="Segoe UI"/>
-          <w:color w:val="1D2125"/>
-          <w:lang w:eastAsia="es-EC"/>
-        </w:rPr>
-        <w:t>3.-Elaborar una presentación de power point del tema.</w:t>
-      </w:r>
-    </w:p>
-    <w:p>
-      <w:pPr>
-        <w:shd w:val="clear" w:color="auto" w:fill="FFFFFF"/>
-        <w:spacing w:after="100" w:afterAutospacing="1" w:line="240" w:lineRule="auto"/>
-        <w:rPr>
-          <w:rFonts w:ascii="Segoe UI" w:eastAsia="Times New Roman" w:hAnsi="Segoe UI" w:cs="Segoe UI"/>
-          <w:color w:val="1D2125"/>
-          <w:lang w:eastAsia="es-EC"/>
-        </w:rPr>
-      </w:pPr>
-      <w:r>
-        <w:rPr>
-          <w:rFonts w:ascii="Segoe UI" w:eastAsia="Times New Roman" w:hAnsi="Segoe UI" w:cs="Segoe UI"/>
-          <w:color w:val="1D2125"/>
-          <w:lang w:eastAsia="es-EC"/>
-        </w:rPr>
-        <w:t>Subir los tres archivos en la carpeta de trabajo en Onedrive y enviar link.</w:t>
+        <w:t xml:space="preserve">1.-Realizar un documento en </w:t>
+      </w:r>
+      <w:proofErr w:type="spellStart"/>
+      <w:r>
+        <w:rPr>
+          <w:rFonts w:ascii="Segoe UI" w:eastAsia="Times New Roman" w:hAnsi="Segoe UI" w:cs="Segoe UI"/>
+          <w:color w:val="1D2125"/>
+          <w:lang w:eastAsia="es-EC"/>
+        </w:rPr>
+        <w:t>word</w:t>
+      </w:r>
+      <w:proofErr w:type="spellEnd"/>
+      <w:r>
+        <w:rPr>
+          <w:rFonts w:ascii="Segoe UI" w:eastAsia="Times New Roman" w:hAnsi="Segoe UI" w:cs="Segoe UI"/>
+          <w:color w:val="1D2125"/>
+          <w:lang w:eastAsia="es-EC"/>
+        </w:rPr>
+        <w:t xml:space="preserve">, no escatimar en el </w:t>
+      </w:r>
+      <w:proofErr w:type="spellStart"/>
+      <w:r>
+        <w:rPr>
+          <w:rFonts w:ascii="Segoe UI" w:eastAsia="Times New Roman" w:hAnsi="Segoe UI" w:cs="Segoe UI"/>
+          <w:color w:val="1D2125"/>
+          <w:lang w:eastAsia="es-EC"/>
+        </w:rPr>
+        <w:t>numero</w:t>
+      </w:r>
+      <w:proofErr w:type="spellEnd"/>
+      <w:r>
+        <w:rPr>
+          <w:rFonts w:ascii="Segoe UI" w:eastAsia="Times New Roman" w:hAnsi="Segoe UI" w:cs="Segoe UI"/>
+          <w:color w:val="1D2125"/>
+          <w:lang w:eastAsia="es-EC"/>
+        </w:rPr>
+        <w:t xml:space="preserve"> de hojas con tal de discernir bien el tema. </w:t>
+      </w:r>
+    </w:p>
+    <w:p>
+      <w:pPr>
+        <w:shd w:val="clear" w:color="auto" w:fill="FFFFFF"/>
+        <w:spacing w:after="100" w:afterAutospacing="1" w:line="240" w:lineRule="auto"/>
+        <w:rPr>
+          <w:rFonts w:ascii="Segoe UI" w:eastAsia="Times New Roman" w:hAnsi="Segoe UI" w:cs="Segoe UI"/>
+          <w:color w:val="1D2125"/>
+          <w:lang w:eastAsia="es-EC"/>
+        </w:rPr>
+      </w:pPr>
+      <w:r>
+        <w:rPr>
+          <w:rFonts w:ascii="Segoe UI" w:eastAsia="Times New Roman" w:hAnsi="Segoe UI" w:cs="Segoe UI"/>
+          <w:color w:val="1D2125"/>
+          <w:lang w:eastAsia="es-EC"/>
+        </w:rPr>
+        <w:t xml:space="preserve">2.- Pasar el documento </w:t>
+      </w:r>
+      <w:proofErr w:type="spellStart"/>
+      <w:r>
+        <w:rPr>
+          <w:rFonts w:ascii="Segoe UI" w:eastAsia="Times New Roman" w:hAnsi="Segoe UI" w:cs="Segoe UI"/>
+          <w:color w:val="1D2125"/>
+          <w:lang w:eastAsia="es-EC"/>
+        </w:rPr>
+        <w:t>word</w:t>
+      </w:r>
+      <w:proofErr w:type="spellEnd"/>
+      <w:r>
+        <w:rPr>
+          <w:rFonts w:ascii="Segoe UI" w:eastAsia="Times New Roman" w:hAnsi="Segoe UI" w:cs="Segoe UI"/>
+          <w:color w:val="1D2125"/>
+          <w:lang w:eastAsia="es-EC"/>
+        </w:rPr>
+        <w:t xml:space="preserve"> a </w:t>
+      </w:r>
+      <w:proofErr w:type="spellStart"/>
+      <w:r>
+        <w:rPr>
+          <w:rFonts w:ascii="Segoe UI" w:eastAsia="Times New Roman" w:hAnsi="Segoe UI" w:cs="Segoe UI"/>
+          <w:color w:val="1D2125"/>
+          <w:lang w:eastAsia="es-EC"/>
+        </w:rPr>
+        <w:t>pdf</w:t>
+      </w:r>
+      <w:proofErr w:type="spellEnd"/>
+      <w:r>
+        <w:rPr>
+          <w:rFonts w:ascii="Segoe UI" w:eastAsia="Times New Roman" w:hAnsi="Segoe UI" w:cs="Segoe UI"/>
+          <w:color w:val="1D2125"/>
+          <w:lang w:eastAsia="es-EC"/>
+        </w:rPr>
+        <w:t>.</w:t>
+      </w:r>
+    </w:p>
+    <w:p>
+      <w:pPr>
+        <w:shd w:val="clear" w:color="auto" w:fill="FFFFFF"/>
+        <w:spacing w:after="100" w:afterAutospacing="1" w:line="240" w:lineRule="auto"/>
+        <w:rPr>
+          <w:rFonts w:ascii="Segoe UI" w:eastAsia="Times New Roman" w:hAnsi="Segoe UI" w:cs="Segoe UI"/>
+          <w:color w:val="1D2125"/>
+          <w:lang w:eastAsia="es-EC"/>
+        </w:rPr>
+      </w:pPr>
+      <w:r>
+        <w:rPr>
+          <w:rFonts w:ascii="Segoe UI" w:eastAsia="Times New Roman" w:hAnsi="Segoe UI" w:cs="Segoe UI"/>
+          <w:color w:val="1D2125"/>
+          <w:lang w:eastAsia="es-EC"/>
+        </w:rPr>
+        <w:t xml:space="preserve">3.-Elaborar una presentación de </w:t>
+      </w:r>
+      <w:proofErr w:type="spellStart"/>
+      <w:r>
+        <w:rPr>
+          <w:rFonts w:ascii="Segoe UI" w:eastAsia="Times New Roman" w:hAnsi="Segoe UI" w:cs="Segoe UI"/>
+          <w:color w:val="1D2125"/>
+          <w:lang w:eastAsia="es-EC"/>
+        </w:rPr>
+        <w:t>power</w:t>
+      </w:r>
+      <w:proofErr w:type="spellEnd"/>
+      <w:r>
+        <w:rPr>
+          <w:rFonts w:ascii="Segoe UI" w:eastAsia="Times New Roman" w:hAnsi="Segoe UI" w:cs="Segoe UI"/>
+          <w:color w:val="1D2125"/>
+          <w:lang w:eastAsia="es-EC"/>
+        </w:rPr>
+        <w:t xml:space="preserve"> </w:t>
+      </w:r>
+      <w:proofErr w:type="spellStart"/>
+      <w:r>
+        <w:rPr>
+          <w:rFonts w:ascii="Segoe UI" w:eastAsia="Times New Roman" w:hAnsi="Segoe UI" w:cs="Segoe UI"/>
+          <w:color w:val="1D2125"/>
+          <w:lang w:eastAsia="es-EC"/>
+        </w:rPr>
+        <w:t>point</w:t>
+      </w:r>
+      <w:proofErr w:type="spellEnd"/>
+      <w:r>
+        <w:rPr>
+          <w:rFonts w:ascii="Segoe UI" w:eastAsia="Times New Roman" w:hAnsi="Segoe UI" w:cs="Segoe UI"/>
+          <w:color w:val="1D2125"/>
+          <w:lang w:eastAsia="es-EC"/>
+        </w:rPr>
+        <w:t xml:space="preserve"> del tema.</w:t>
+      </w:r>
+    </w:p>
+    <w:p>
+      <w:pPr>
+        <w:shd w:val="clear" w:color="auto" w:fill="FFFFFF"/>
+        <w:spacing w:after="100" w:afterAutospacing="1" w:line="240" w:lineRule="auto"/>
+        <w:rPr>
+          <w:rFonts w:ascii="Segoe UI" w:eastAsia="Times New Roman" w:hAnsi="Segoe UI" w:cs="Segoe UI"/>
+          <w:color w:val="1D2125"/>
+          <w:lang w:eastAsia="es-EC"/>
+        </w:rPr>
+      </w:pPr>
+      <w:r>
+        <w:rPr>
+          <w:rFonts w:ascii="Segoe UI" w:eastAsia="Times New Roman" w:hAnsi="Segoe UI" w:cs="Segoe UI"/>
+          <w:color w:val="1D2125"/>
+          <w:lang w:eastAsia="es-EC"/>
+        </w:rPr>
+        <w:t xml:space="preserve">Subir los tres archivos en la carpeta de trabajo en </w:t>
+      </w:r>
+      <w:proofErr w:type="spellStart"/>
+      <w:r>
+        <w:rPr>
+          <w:rFonts w:ascii="Segoe UI" w:eastAsia="Times New Roman" w:hAnsi="Segoe UI" w:cs="Segoe UI"/>
+          <w:color w:val="1D2125"/>
+          <w:lang w:eastAsia="es-EC"/>
+        </w:rPr>
+        <w:t>Onedrive</w:t>
+      </w:r>
+      <w:proofErr w:type="spellEnd"/>
+      <w:r>
+        <w:rPr>
+          <w:rFonts w:ascii="Segoe UI" w:eastAsia="Times New Roman" w:hAnsi="Segoe UI" w:cs="Segoe UI"/>
+          <w:color w:val="1D2125"/>
+          <w:lang w:eastAsia="es-EC"/>
+        </w:rPr>
+        <w:t xml:space="preserve"> y enviar </w:t>
+      </w:r>
+      <w:proofErr w:type="gramStart"/>
+      <w:r>
+        <w:rPr>
+          <w:rFonts w:ascii="Segoe UI" w:eastAsia="Times New Roman" w:hAnsi="Segoe UI" w:cs="Segoe UI"/>
+          <w:color w:val="1D2125"/>
+          <w:lang w:eastAsia="es-EC"/>
+        </w:rPr>
+        <w:t>link</w:t>
+      </w:r>
+      <w:proofErr w:type="gramEnd"/>
+      <w:r>
+        <w:rPr>
+          <w:rFonts w:ascii="Segoe UI" w:eastAsia="Times New Roman" w:hAnsi="Segoe UI" w:cs="Segoe UI"/>
+          <w:color w:val="1D2125"/>
+          <w:lang w:eastAsia="es-EC"/>
+        </w:rPr>
+        <w:t>.</w:t>
       </w:r>
     </w:p>
     <w:p/>

</xml_diff>

<commit_message>
se agregna las cookies
</commit_message>
<xml_diff>
--- a/Desarrollo de proyecto.docx
+++ b/Desarrollo de proyecto.docx
@@ -822,6 +822,7 @@
         <w:rPr>
           <w:rFonts w:ascii="Segoe UI" w:eastAsia="Times New Roman" w:hAnsi="Segoe UI" w:cs="Segoe UI"/>
           <w:color w:val="1D2125"/>
+          <w:highlight w:val="yellow"/>
           <w:lang w:eastAsia="es-EC"/>
         </w:rPr>
         <w:t>Pagina</w:t>
@@ -831,9 +832,18 @@
         <w:rPr>
           <w:rFonts w:ascii="Segoe UI" w:eastAsia="Times New Roman" w:hAnsi="Segoe UI" w:cs="Segoe UI"/>
           <w:color w:val="1D2125"/>
-          <w:lang w:eastAsia="es-EC"/>
-        </w:rPr>
-        <w:t xml:space="preserve"> 3. Crear una agenda de negocio como la practica 5, en donde coloque la </w:t>
+          <w:highlight w:val="yellow"/>
+          <w:lang w:eastAsia="es-EC"/>
+        </w:rPr>
+        <w:t xml:space="preserve"> 3.</w:t>
+      </w:r>
+      <w:r>
+        <w:rPr>
+          <w:rFonts w:ascii="Segoe UI" w:eastAsia="Times New Roman" w:hAnsi="Segoe UI" w:cs="Segoe UI"/>
+          <w:color w:val="1D2125"/>
+          <w:lang w:eastAsia="es-EC"/>
+        </w:rPr>
+        <w:t xml:space="preserve"> Crear una agenda de negocio como la practica 5, en donde coloque la </w:t>
       </w:r>
       <w:proofErr w:type="spellStart"/>
       <w:r>

</xml_diff>

<commit_message>
archivos faltantes antes de hacer publico
</commit_message>
<xml_diff>
--- a/Desarrollo de proyecto.docx
+++ b/Desarrollo de proyecto.docx
@@ -52,25 +52,7 @@
           <w:color w:val="1D2125"/>
           <w:lang w:eastAsia="es-EC"/>
         </w:rPr>
-        <w:t> </w:t>
-      </w:r>
-      <w:proofErr w:type="spellStart"/>
-      <w:r>
-        <w:rPr>
-          <w:rFonts w:ascii="Segoe UI" w:eastAsia="Times New Roman" w:hAnsi="Segoe UI" w:cs="Segoe UI"/>
-          <w:color w:val="1D2125"/>
-          <w:lang w:eastAsia="es-EC"/>
-        </w:rPr>
-        <w:t>Tuesday</w:t>
-      </w:r>
-      <w:proofErr w:type="spellEnd"/>
-      <w:r>
-        <w:rPr>
-          <w:rFonts w:ascii="Segoe UI" w:eastAsia="Times New Roman" w:hAnsi="Segoe UI" w:cs="Segoe UI"/>
-          <w:color w:val="1D2125"/>
-          <w:lang w:eastAsia="es-EC"/>
-        </w:rPr>
-        <w:t>, 16 de August de 2022, 13:20</w:t>
+        <w:t> Tuesday, 16 de August de 2022, 13:20</w:t>
       </w:r>
     </w:p>
     <w:p>
@@ -99,25 +81,7 @@
           <w:color w:val="1D2125"/>
           <w:lang w:eastAsia="es-EC"/>
         </w:rPr>
-        <w:t xml:space="preserve"> Friday, 9 de </w:t>
-      </w:r>
-      <w:proofErr w:type="spellStart"/>
-      <w:r>
-        <w:rPr>
-          <w:rFonts w:ascii="Segoe UI" w:eastAsia="Times New Roman" w:hAnsi="Segoe UI" w:cs="Segoe UI"/>
-          <w:color w:val="1D2125"/>
-          <w:lang w:eastAsia="es-EC"/>
-        </w:rPr>
-        <w:t>September</w:t>
-      </w:r>
-      <w:proofErr w:type="spellEnd"/>
-      <w:r>
-        <w:rPr>
-          <w:rFonts w:ascii="Segoe UI" w:eastAsia="Times New Roman" w:hAnsi="Segoe UI" w:cs="Segoe UI"/>
-          <w:color w:val="1D2125"/>
-          <w:lang w:eastAsia="es-EC"/>
-        </w:rPr>
-        <w:t xml:space="preserve"> de 2022, 23:59</w:t>
+        <w:t> Friday, 9 de September de 2022, 23:59</w:t>
       </w:r>
     </w:p>
     <w:p>
@@ -164,47 +128,7 @@
           <w:u w:val="single"/>
           <w:lang w:eastAsia="es-EC"/>
         </w:rPr>
-        <w:t xml:space="preserve">HTML5, estilos </w:t>
-      </w:r>
-      <w:proofErr w:type="spellStart"/>
-      <w:r>
-        <w:rPr>
-          <w:rFonts w:ascii="Segoe UI" w:eastAsia="Times New Roman" w:hAnsi="Segoe UI" w:cs="Segoe UI"/>
-          <w:color w:val="1D2125"/>
-          <w:u w:val="single"/>
-          <w:lang w:eastAsia="es-EC"/>
-        </w:rPr>
-        <w:t>css</w:t>
-      </w:r>
-      <w:proofErr w:type="spellEnd"/>
-      <w:r>
-        <w:rPr>
-          <w:rFonts w:ascii="Segoe UI" w:eastAsia="Times New Roman" w:hAnsi="Segoe UI" w:cs="Segoe UI"/>
-          <w:color w:val="1D2125"/>
-          <w:u w:val="single"/>
-          <w:lang w:eastAsia="es-EC"/>
-        </w:rPr>
-        <w:t xml:space="preserve">, manipulación de eventos, validaciones </w:t>
-      </w:r>
-      <w:proofErr w:type="spellStart"/>
-      <w:r>
-        <w:rPr>
-          <w:rFonts w:ascii="Segoe UI" w:eastAsia="Times New Roman" w:hAnsi="Segoe UI" w:cs="Segoe UI"/>
-          <w:color w:val="1D2125"/>
-          <w:u w:val="single"/>
-          <w:lang w:eastAsia="es-EC"/>
-        </w:rPr>
-        <w:t>javascript</w:t>
-      </w:r>
-      <w:proofErr w:type="spellEnd"/>
-      <w:r>
-        <w:rPr>
-          <w:rFonts w:ascii="Segoe UI" w:eastAsia="Times New Roman" w:hAnsi="Segoe UI" w:cs="Segoe UI"/>
-          <w:color w:val="1D2125"/>
-          <w:u w:val="single"/>
-          <w:lang w:eastAsia="es-EC"/>
-        </w:rPr>
-        <w:t>, Manejo de estado: cookies y sesiones; </w:t>
+        <w:t>HTML5, estilos css, manipulación de eventos, validaciones javascript, Manejo de estado: cookies y sesiones; </w:t>
       </w:r>
       <w:hyperlink r:id="rId4" w:tooltip="Interacción con Base de Datos" w:history="1">
         <w:r>
@@ -317,25 +241,7 @@
           <w:lang w:eastAsia="es-EC"/>
         </w:rPr>
         <w:br/>
-        <w:t xml:space="preserve">- NO se debe utilizar plantillas </w:t>
-      </w:r>
-      <w:proofErr w:type="spellStart"/>
-      <w:r>
-        <w:rPr>
-          <w:rFonts w:ascii="Segoe UI" w:eastAsia="Times New Roman" w:hAnsi="Segoe UI" w:cs="Segoe UI"/>
-          <w:color w:val="1D2125"/>
-          <w:lang w:eastAsia="es-EC"/>
-        </w:rPr>
-        <w:t>pre-realizadas</w:t>
-      </w:r>
-      <w:proofErr w:type="spellEnd"/>
-      <w:r>
-        <w:rPr>
-          <w:rFonts w:ascii="Segoe UI" w:eastAsia="Times New Roman" w:hAnsi="Segoe UI" w:cs="Segoe UI"/>
-          <w:color w:val="1D2125"/>
-          <w:lang w:eastAsia="es-EC"/>
-        </w:rPr>
-        <w:t xml:space="preserve"> y/o descargadas.</w:t>
+        <w:t>- NO se debe utilizar plantillas pre-realizadas y/o descargadas.</w:t>
       </w:r>
     </w:p>
     <w:p>
@@ -413,61 +319,7 @@
           <w:color w:val="1D2125"/>
           <w:lang w:eastAsia="es-EC"/>
         </w:rPr>
-        <w:t>Crear el código, con páginas .</w:t>
-      </w:r>
-      <w:proofErr w:type="spellStart"/>
-      <w:r>
-        <w:rPr>
-          <w:rFonts w:ascii="Segoe UI" w:eastAsia="Times New Roman" w:hAnsi="Segoe UI" w:cs="Segoe UI"/>
-          <w:color w:val="1D2125"/>
-          <w:lang w:eastAsia="es-EC"/>
-        </w:rPr>
-        <w:t>html</w:t>
-      </w:r>
-      <w:proofErr w:type="spellEnd"/>
-      <w:r>
-        <w:rPr>
-          <w:rFonts w:ascii="Segoe UI" w:eastAsia="Times New Roman" w:hAnsi="Segoe UI" w:cs="Segoe UI"/>
-          <w:color w:val="1D2125"/>
-          <w:lang w:eastAsia="es-EC"/>
-        </w:rPr>
-        <w:t xml:space="preserve"> o PHP, archivos .</w:t>
-      </w:r>
-      <w:proofErr w:type="spellStart"/>
-      <w:r>
-        <w:rPr>
-          <w:rFonts w:ascii="Segoe UI" w:eastAsia="Times New Roman" w:hAnsi="Segoe UI" w:cs="Segoe UI"/>
-          <w:color w:val="1D2125"/>
-          <w:lang w:eastAsia="es-EC"/>
-        </w:rPr>
-        <w:t>css</w:t>
-      </w:r>
-      <w:proofErr w:type="spellEnd"/>
-      <w:r>
-        <w:rPr>
-          <w:rFonts w:ascii="Segoe UI" w:eastAsia="Times New Roman" w:hAnsi="Segoe UI" w:cs="Segoe UI"/>
-          <w:color w:val="1D2125"/>
-          <w:lang w:eastAsia="es-EC"/>
-        </w:rPr>
-        <w:t>, .</w:t>
-      </w:r>
-      <w:proofErr w:type="spellStart"/>
-      <w:r>
-        <w:rPr>
-          <w:rFonts w:ascii="Segoe UI" w:eastAsia="Times New Roman" w:hAnsi="Segoe UI" w:cs="Segoe UI"/>
-          <w:color w:val="1D2125"/>
-          <w:lang w:eastAsia="es-EC"/>
-        </w:rPr>
-        <w:t>js</w:t>
-      </w:r>
-      <w:proofErr w:type="spellEnd"/>
-      <w:r>
-        <w:rPr>
-          <w:rFonts w:ascii="Segoe UI" w:eastAsia="Times New Roman" w:hAnsi="Segoe UI" w:cs="Segoe UI"/>
-          <w:color w:val="1D2125"/>
-          <w:lang w:eastAsia="es-EC"/>
-        </w:rPr>
-        <w:t xml:space="preserve">, realizar las capturas del interprete en donde se visualice el código y las pruebas que generan la </w:t>
+        <w:t xml:space="preserve">Crear el código, con páginas .html o PHP, archivos .css, .js, realizar las capturas del interprete en donde se visualice el código y las pruebas que generan la </w:t>
       </w:r>
       <w:r>
         <w:rPr>
@@ -515,25 +367,7 @@
           <w:color w:val="1D2125"/>
           <w:lang w:eastAsia="es-EC"/>
         </w:rPr>
-        <w:t xml:space="preserve"> de la base de datos (.</w:t>
-      </w:r>
-      <w:proofErr w:type="spellStart"/>
-      <w:r>
-        <w:rPr>
-          <w:rFonts w:ascii="Segoe UI" w:eastAsia="Times New Roman" w:hAnsi="Segoe UI" w:cs="Segoe UI"/>
-          <w:color w:val="1D2125"/>
-          <w:lang w:eastAsia="es-EC"/>
-        </w:rPr>
-        <w:t>sql</w:t>
-      </w:r>
-      <w:proofErr w:type="spellEnd"/>
-      <w:r>
-        <w:rPr>
-          <w:rFonts w:ascii="Segoe UI" w:eastAsia="Times New Roman" w:hAnsi="Segoe UI" w:cs="Segoe UI"/>
-          <w:color w:val="1D2125"/>
-          <w:lang w:eastAsia="es-EC"/>
-        </w:rPr>
-        <w:t>).</w:t>
+        <w:t xml:space="preserve"> de la base de datos (.sql).</w:t>
       </w:r>
     </w:p>
     <w:p>
@@ -622,25 +456,14 @@
           <w:lang w:eastAsia="es-EC"/>
         </w:rPr>
       </w:pPr>
-      <w:proofErr w:type="spellStart"/>
-      <w:r>
-        <w:rPr>
-          <w:rFonts w:ascii="Segoe UI" w:eastAsia="Times New Roman" w:hAnsi="Segoe UI" w:cs="Segoe UI"/>
-          <w:color w:val="1D2125"/>
-          <w:highlight w:val="yellow"/>
-          <w:lang w:eastAsia="es-EC"/>
-        </w:rPr>
-        <w:t>Pagina</w:t>
-      </w:r>
-      <w:proofErr w:type="spellEnd"/>
-      <w:r>
-        <w:rPr>
-          <w:rFonts w:ascii="Segoe UI" w:eastAsia="Times New Roman" w:hAnsi="Segoe UI" w:cs="Segoe UI"/>
-          <w:color w:val="1D2125"/>
-          <w:highlight w:val="yellow"/>
-          <w:lang w:eastAsia="es-EC"/>
-        </w:rPr>
-        <w:t xml:space="preserve"> 1. Igual a </w:t>
+      <w:r>
+        <w:rPr>
+          <w:rFonts w:ascii="Segoe UI" w:eastAsia="Times New Roman" w:hAnsi="Segoe UI" w:cs="Segoe UI"/>
+          <w:color w:val="1D2125"/>
+          <w:highlight w:val="yellow"/>
+          <w:lang w:eastAsia="es-EC"/>
+        </w:rPr>
+        <w:t xml:space="preserve">Pagina 1. Igual a </w:t>
       </w:r>
       <w:r>
         <w:rPr>
@@ -726,25 +549,14 @@
           <w:lang w:eastAsia="es-EC"/>
         </w:rPr>
       </w:pPr>
-      <w:proofErr w:type="spellStart"/>
-      <w:r>
-        <w:rPr>
-          <w:rFonts w:ascii="Segoe UI" w:eastAsia="Times New Roman" w:hAnsi="Segoe UI" w:cs="Segoe UI"/>
-          <w:color w:val="1D2125"/>
-          <w:highlight w:val="yellow"/>
-          <w:lang w:eastAsia="es-EC"/>
-        </w:rPr>
-        <w:t>Pagina</w:t>
-      </w:r>
-      <w:proofErr w:type="spellEnd"/>
-      <w:r>
-        <w:rPr>
-          <w:rFonts w:ascii="Segoe UI" w:eastAsia="Times New Roman" w:hAnsi="Segoe UI" w:cs="Segoe UI"/>
-          <w:color w:val="1D2125"/>
-          <w:highlight w:val="yellow"/>
-          <w:lang w:eastAsia="es-EC"/>
-        </w:rPr>
-        <w:t xml:space="preserve"> 2</w:t>
+      <w:r>
+        <w:rPr>
+          <w:rFonts w:ascii="Segoe UI" w:eastAsia="Times New Roman" w:hAnsi="Segoe UI" w:cs="Segoe UI"/>
+          <w:color w:val="1D2125"/>
+          <w:highlight w:val="yellow"/>
+          <w:lang w:eastAsia="es-EC"/>
+        </w:rPr>
+        <w:t>Pagina 2</w:t>
       </w:r>
       <w:r>
         <w:rPr>
@@ -764,189 +576,55 @@
           <w:highlight w:val="yellow"/>
           <w:lang w:eastAsia="es-EC"/>
         </w:rPr>
-        <w:t xml:space="preserve">Colocar </w:t>
-      </w:r>
-      <w:proofErr w:type="spellStart"/>
-      <w:r>
-        <w:rPr>
-          <w:rFonts w:ascii="Segoe UI" w:eastAsia="Times New Roman" w:hAnsi="Segoe UI" w:cs="Segoe UI"/>
-          <w:color w:val="1D2125"/>
-          <w:highlight w:val="yellow"/>
-          <w:lang w:eastAsia="es-EC"/>
-        </w:rPr>
-        <w:t>informacion</w:t>
-      </w:r>
-      <w:proofErr w:type="spellEnd"/>
-      <w:r>
-        <w:rPr>
-          <w:rFonts w:ascii="Segoe UI" w:eastAsia="Times New Roman" w:hAnsi="Segoe UI" w:cs="Segoe UI"/>
-          <w:color w:val="1D2125"/>
-          <w:highlight w:val="yellow"/>
-          <w:lang w:eastAsia="es-EC"/>
-        </w:rPr>
-        <w:t xml:space="preserve"> de la base de datos y poner la imagen de su diagrama entidad-</w:t>
-      </w:r>
-      <w:proofErr w:type="spellStart"/>
-      <w:r>
-        <w:rPr>
-          <w:rFonts w:ascii="Segoe UI" w:eastAsia="Times New Roman" w:hAnsi="Segoe UI" w:cs="Segoe UI"/>
-          <w:color w:val="1D2125"/>
-          <w:highlight w:val="yellow"/>
-          <w:lang w:eastAsia="es-EC"/>
-        </w:rPr>
-        <w:t>relacion</w:t>
-      </w:r>
-      <w:proofErr w:type="spellEnd"/>
-      <w:r>
-        <w:rPr>
-          <w:rFonts w:ascii="Segoe UI" w:eastAsia="Times New Roman" w:hAnsi="Segoe UI" w:cs="Segoe UI"/>
-          <w:color w:val="1D2125"/>
-          <w:highlight w:val="yellow"/>
-          <w:lang w:eastAsia="es-EC"/>
-        </w:rPr>
-        <w:t>.</w:t>
-      </w:r>
-    </w:p>
-    <w:p>
-      <w:pPr>
-        <w:shd w:val="clear" w:color="auto" w:fill="FFFFFF"/>
-        <w:spacing w:after="100" w:afterAutospacing="1" w:line="240" w:lineRule="auto"/>
-        <w:rPr>
-          <w:rFonts w:ascii="Segoe UI" w:eastAsia="Times New Roman" w:hAnsi="Segoe UI" w:cs="Segoe UI"/>
-          <w:color w:val="1D2125"/>
-          <w:lang w:eastAsia="es-EC"/>
-        </w:rPr>
-      </w:pPr>
-      <w:proofErr w:type="spellStart"/>
-      <w:r>
-        <w:rPr>
-          <w:rFonts w:ascii="Segoe UI" w:eastAsia="Times New Roman" w:hAnsi="Segoe UI" w:cs="Segoe UI"/>
-          <w:color w:val="1D2125"/>
-          <w:highlight w:val="yellow"/>
-          <w:lang w:eastAsia="es-EC"/>
-        </w:rPr>
-        <w:t>Pagina</w:t>
-      </w:r>
-      <w:proofErr w:type="spellEnd"/>
-      <w:r>
-        <w:rPr>
-          <w:rFonts w:ascii="Segoe UI" w:eastAsia="Times New Roman" w:hAnsi="Segoe UI" w:cs="Segoe UI"/>
-          <w:color w:val="1D2125"/>
-          <w:highlight w:val="yellow"/>
-          <w:lang w:eastAsia="es-EC"/>
-        </w:rPr>
-        <w:t xml:space="preserve"> 3.</w:t>
-      </w:r>
-      <w:r>
-        <w:rPr>
-          <w:rFonts w:ascii="Segoe UI" w:eastAsia="Times New Roman" w:hAnsi="Segoe UI" w:cs="Segoe UI"/>
-          <w:color w:val="1D2125"/>
-          <w:lang w:eastAsia="es-EC"/>
-        </w:rPr>
-        <w:t xml:space="preserve"> Crear una agenda de negocio como la practica 5, en donde coloque la </w:t>
-      </w:r>
-      <w:proofErr w:type="spellStart"/>
-      <w:r>
-        <w:rPr>
-          <w:rFonts w:ascii="Segoe UI" w:eastAsia="Times New Roman" w:hAnsi="Segoe UI" w:cs="Segoe UI"/>
-          <w:color w:val="1D2125"/>
-          <w:lang w:eastAsia="es-EC"/>
-        </w:rPr>
-        <w:t>informacion</w:t>
-      </w:r>
-      <w:proofErr w:type="spellEnd"/>
-      <w:r>
-        <w:rPr>
-          <w:rFonts w:ascii="Segoe UI" w:eastAsia="Times New Roman" w:hAnsi="Segoe UI" w:cs="Segoe UI"/>
-          <w:color w:val="1D2125"/>
-          <w:lang w:eastAsia="es-EC"/>
-        </w:rPr>
-        <w:t xml:space="preserve"> de las ventas de </w:t>
-      </w:r>
-      <w:proofErr w:type="spellStart"/>
-      <w:r>
-        <w:rPr>
-          <w:rFonts w:ascii="Segoe UI" w:eastAsia="Times New Roman" w:hAnsi="Segoe UI" w:cs="Segoe UI"/>
-          <w:color w:val="1D2125"/>
-          <w:lang w:eastAsia="es-EC"/>
-        </w:rPr>
-        <w:t>petroleo</w:t>
-      </w:r>
-      <w:proofErr w:type="spellEnd"/>
-      <w:r>
-        <w:rPr>
-          <w:rFonts w:ascii="Segoe UI" w:eastAsia="Times New Roman" w:hAnsi="Segoe UI" w:cs="Segoe UI"/>
-          <w:color w:val="1D2125"/>
-          <w:lang w:eastAsia="es-EC"/>
-        </w:rPr>
-        <w:t xml:space="preserve"> de los </w:t>
-      </w:r>
-      <w:proofErr w:type="spellStart"/>
-      <w:r>
-        <w:rPr>
-          <w:rFonts w:ascii="Segoe UI" w:eastAsia="Times New Roman" w:hAnsi="Segoe UI" w:cs="Segoe UI"/>
-          <w:color w:val="1D2125"/>
-          <w:lang w:eastAsia="es-EC"/>
-        </w:rPr>
-        <w:t>paises</w:t>
-      </w:r>
-      <w:proofErr w:type="spellEnd"/>
-      <w:r>
-        <w:rPr>
-          <w:rFonts w:ascii="Segoe UI" w:eastAsia="Times New Roman" w:hAnsi="Segoe UI" w:cs="Segoe UI"/>
-          <w:color w:val="1D2125"/>
-          <w:lang w:eastAsia="es-EC"/>
-        </w:rPr>
-        <w:t xml:space="preserve"> de Ecuador, Colombia, </w:t>
-      </w:r>
-      <w:proofErr w:type="spellStart"/>
-      <w:r>
-        <w:rPr>
-          <w:rFonts w:ascii="Segoe UI" w:eastAsia="Times New Roman" w:hAnsi="Segoe UI" w:cs="Segoe UI"/>
-          <w:color w:val="1D2125"/>
-          <w:lang w:eastAsia="es-EC"/>
-        </w:rPr>
-        <w:t>Peru</w:t>
-      </w:r>
-      <w:proofErr w:type="spellEnd"/>
-      <w:r>
-        <w:rPr>
-          <w:rFonts w:ascii="Segoe UI" w:eastAsia="Times New Roman" w:hAnsi="Segoe UI" w:cs="Segoe UI"/>
-          <w:color w:val="1D2125"/>
-          <w:lang w:eastAsia="es-EC"/>
-        </w:rPr>
-        <w:t>, Brasil y Argentina de los años 2020, 2021, 2022 por mes. Conceptos CRUD.   </w:t>
-      </w:r>
-    </w:p>
-    <w:p>
-      <w:pPr>
-        <w:shd w:val="clear" w:color="auto" w:fill="FFFFFF"/>
-        <w:spacing w:after="100" w:afterAutospacing="1" w:line="240" w:lineRule="auto"/>
-        <w:rPr>
-          <w:rFonts w:ascii="Segoe UI" w:eastAsia="Times New Roman" w:hAnsi="Segoe UI" w:cs="Segoe UI"/>
-          <w:color w:val="1D2125"/>
-          <w:lang w:eastAsia="es-EC"/>
-        </w:rPr>
-      </w:pPr>
-      <w:proofErr w:type="spellStart"/>
-      <w:r>
-        <w:rPr>
-          <w:rFonts w:ascii="Segoe UI" w:eastAsia="Times New Roman" w:hAnsi="Segoe UI" w:cs="Segoe UI"/>
-          <w:color w:val="1D2125"/>
-          <w:highlight w:val="yellow"/>
-          <w:lang w:eastAsia="es-EC"/>
-        </w:rPr>
-        <w:t>Pagina</w:t>
-      </w:r>
-      <w:proofErr w:type="spellEnd"/>
-      <w:r>
-        <w:rPr>
-          <w:rFonts w:ascii="Segoe UI" w:eastAsia="Times New Roman" w:hAnsi="Segoe UI" w:cs="Segoe UI"/>
-          <w:color w:val="1D2125"/>
-          <w:highlight w:val="yellow"/>
-          <w:lang w:eastAsia="es-EC"/>
-        </w:rPr>
-        <w:t xml:space="preserve"> 4</w:t>
+        <w:t>Colocar informacion de la base de datos y poner la imagen de su diagrama entidad-relacion.</w:t>
+      </w:r>
+    </w:p>
+    <w:p>
+      <w:pPr>
+        <w:shd w:val="clear" w:color="auto" w:fill="FFFFFF"/>
+        <w:spacing w:after="100" w:afterAutospacing="1" w:line="240" w:lineRule="auto"/>
+        <w:rPr>
+          <w:rFonts w:ascii="Segoe UI" w:eastAsia="Times New Roman" w:hAnsi="Segoe UI" w:cs="Segoe UI"/>
+          <w:color w:val="1D2125"/>
+          <w:lang w:eastAsia="es-EC"/>
+        </w:rPr>
+      </w:pPr>
+      <w:r>
+        <w:rPr>
+          <w:rFonts w:ascii="Segoe UI" w:eastAsia="Times New Roman" w:hAnsi="Segoe UI" w:cs="Segoe UI"/>
+          <w:color w:val="1D2125"/>
+          <w:highlight w:val="yellow"/>
+          <w:lang w:eastAsia="es-EC"/>
+        </w:rPr>
+        <w:t>Pagina 3.</w:t>
+      </w:r>
+      <w:r>
+        <w:rPr>
+          <w:rFonts w:ascii="Segoe UI" w:eastAsia="Times New Roman" w:hAnsi="Segoe UI" w:cs="Segoe UI"/>
+          <w:color w:val="1D2125"/>
+          <w:lang w:eastAsia="es-EC"/>
+        </w:rPr>
+        <w:t xml:space="preserve"> Crear una agenda de negocio como la practica 5, en donde coloque la informacion de las ventas de petroleo de los paises de Ecuador, Colombia, Peru, Brasil y Argentina de los años 2020, 2021, 2022 por mes. Conceptos CRUD.   </w:t>
+      </w:r>
+    </w:p>
+    <w:p>
+      <w:pPr>
+        <w:shd w:val="clear" w:color="auto" w:fill="FFFFFF"/>
+        <w:spacing w:after="100" w:afterAutospacing="1" w:line="240" w:lineRule="auto"/>
+        <w:rPr>
+          <w:rFonts w:ascii="Segoe UI" w:eastAsia="Times New Roman" w:hAnsi="Segoe UI" w:cs="Segoe UI"/>
+          <w:color w:val="1D2125"/>
+          <w:lang w:eastAsia="es-EC"/>
+        </w:rPr>
+      </w:pPr>
+      <w:r>
+        <w:rPr>
+          <w:rFonts w:ascii="Segoe UI" w:eastAsia="Times New Roman" w:hAnsi="Segoe UI" w:cs="Segoe UI"/>
+          <w:color w:val="1D2125"/>
+          <w:highlight w:val="yellow"/>
+          <w:lang w:eastAsia="es-EC"/>
+        </w:rPr>
+        <w:t>Pagina 4</w:t>
       </w:r>
       <w:r>
         <w:rPr>
@@ -976,28 +654,20 @@
           <w:lang w:eastAsia="es-EC"/>
         </w:rPr>
       </w:pPr>
-      <w:proofErr w:type="spellStart"/>
-      <w:r>
-        <w:rPr>
-          <w:rFonts w:ascii="Segoe UI" w:eastAsia="Times New Roman" w:hAnsi="Segoe UI" w:cs="Segoe UI"/>
-          <w:color w:val="1D2125"/>
-          <w:lang w:eastAsia="es-EC"/>
-        </w:rPr>
-        <w:t>Pagina</w:t>
-      </w:r>
-      <w:proofErr w:type="spellEnd"/>
-      <w:r>
-        <w:rPr>
-          <w:rFonts w:ascii="Segoe UI" w:eastAsia="Times New Roman" w:hAnsi="Segoe UI" w:cs="Segoe UI"/>
-          <w:color w:val="1D2125"/>
-          <w:lang w:eastAsia="es-EC"/>
-        </w:rPr>
-        <w:t xml:space="preserve"> 5. Realizar por cada </w:t>
-      </w:r>
-      <w:r>
-        <w:rPr>
-          <w:rFonts w:ascii="Segoe UI" w:eastAsia="Times New Roman" w:hAnsi="Segoe UI" w:cs="Segoe UI"/>
-          <w:color w:val="1D2125"/>
+      <w:r>
+        <w:rPr>
+          <w:rFonts w:ascii="Segoe UI" w:eastAsia="Times New Roman" w:hAnsi="Segoe UI" w:cs="Segoe UI"/>
+          <w:color w:val="1D2125"/>
+          <w:highlight w:val="yellow"/>
+          <w:lang w:eastAsia="es-EC"/>
+        </w:rPr>
+        <w:t xml:space="preserve">Pagina 5. Realizar por cada </w:t>
+      </w:r>
+      <w:r>
+        <w:rPr>
+          <w:rFonts w:ascii="Segoe UI" w:eastAsia="Times New Roman" w:hAnsi="Segoe UI" w:cs="Segoe UI"/>
+          <w:color w:val="1D2125"/>
+          <w:highlight w:val="yellow"/>
           <w:lang w:eastAsia="es-EC"/>
         </w:rPr>
         <w:t>sección</w:t>
@@ -1006,6 +676,7 @@
         <w:rPr>
           <w:rFonts w:ascii="Segoe UI" w:eastAsia="Times New Roman" w:hAnsi="Segoe UI" w:cs="Segoe UI"/>
           <w:color w:val="1D2125"/>
+          <w:highlight w:val="yellow"/>
           <w:lang w:eastAsia="es-EC"/>
         </w:rPr>
         <w:t xml:space="preserve"> de la </w:t>
@@ -1014,6 +685,7 @@
         <w:rPr>
           <w:rFonts w:ascii="Segoe UI" w:eastAsia="Times New Roman" w:hAnsi="Segoe UI" w:cs="Segoe UI"/>
           <w:color w:val="1D2125"/>
+          <w:highlight w:val="yellow"/>
           <w:lang w:eastAsia="es-EC"/>
         </w:rPr>
         <w:t>maquetación</w:t>
@@ -1022,6 +694,7 @@
         <w:rPr>
           <w:rFonts w:ascii="Segoe UI" w:eastAsia="Times New Roman" w:hAnsi="Segoe UI" w:cs="Segoe UI"/>
           <w:color w:val="1D2125"/>
+          <w:highlight w:val="yellow"/>
           <w:lang w:eastAsia="es-EC"/>
         </w:rPr>
         <w:t xml:space="preserve"> las siguientes consultas a la base de datos y poner el resultado en una tabla con sus 10 mejores valores.</w:t>
@@ -1094,124 +767,35 @@
       </w:pPr>
       <w:r>
         <w:rPr>
-          <w:rFonts w:ascii="Segoe UI" w:eastAsia="Times New Roman" w:hAnsi="Segoe UI" w:cs="Segoe UI"/>
           <w:noProof/>
-          <w:color w:val="1D2125"/>
-          <w:lang w:eastAsia="es-EC"/>
-        </w:rPr>
-        <mc:AlternateContent>
-          <mc:Choice Requires="wps">
-            <w:drawing>
-              <wp:inline distT="0" distB="0" distL="0" distR="0" wp14:anchorId="19B83972" wp14:editId="21B9BC4E">
-                <wp:extent cx="304800" cy="304800"/>
-                <wp:effectExtent l="0" t="0" r="0" b="0"/>
-                <wp:docPr id="3" name="Rectángulo 3"/>
-                <wp:cNvGraphicFramePr>
-                  <a:graphicFrameLocks xmlns:a="http://schemas.openxmlformats.org/drawingml/2006/main" noChangeAspect="1"/>
-                </wp:cNvGraphicFramePr>
-                <a:graphic xmlns:a="http://schemas.openxmlformats.org/drawingml/2006/main">
-                  <a:graphicData uri="http://schemas.microsoft.com/office/word/2010/wordprocessingShape">
-                    <wps:wsp>
-                      <wps:cNvSpPr>
-                        <a:spLocks noChangeAspect="1" noChangeArrowheads="1"/>
-                      </wps:cNvSpPr>
-                      <wps:spPr bwMode="auto">
-                        <a:xfrm>
-                          <a:off x="0" y="0"/>
-                          <a:ext cx="304800" cy="304800"/>
-                        </a:xfrm>
-                        <a:prstGeom prst="rect">
-                          <a:avLst/>
-                        </a:prstGeom>
-                        <a:noFill/>
-                        <a:ln>
-                          <a:noFill/>
-                        </a:ln>
-                        <a:extLst>
-                          <a:ext uri="{909E8E84-426E-40DD-AFC4-6F175D3DCCD1}">
-                            <a14:hiddenFill xmlns:a14="http://schemas.microsoft.com/office/drawing/2010/main">
-                              <a:solidFill>
-                                <a:srgbClr val="FFFFFF"/>
-                              </a:solidFill>
-                            </a14:hiddenFill>
-                          </a:ext>
-                          <a:ext uri="{91240B29-F687-4F45-9708-019B960494DF}">
-                            <a14:hiddenLine xmlns:a14="http://schemas.microsoft.com/office/drawing/2010/main" w="9525">
-                              <a:solidFill>
-                                <a:srgbClr val="000000"/>
-                              </a:solidFill>
-                              <a:miter lim="800000"/>
-                              <a:headEnd/>
-                              <a:tailEnd/>
-                            </a14:hiddenLine>
-                          </a:ext>
-                        </a:extLst>
-                      </wps:spPr>
-                      <wps:bodyPr rot="0" vert="horz" wrap="square" lIns="91440" tIns="45720" rIns="91440" bIns="45720" anchor="t" anchorCtr="0" upright="1">
-                        <a:noAutofit/>
-                      </wps:bodyPr>
-                    </wps:wsp>
-                  </a:graphicData>
-                </a:graphic>
-              </wp:inline>
-            </w:drawing>
-          </mc:Choice>
-          <mc:Fallback>
-            <w:pict>
-              <v:rect w14:anchorId="20C2FE1F" id="Rectángulo 3" o:spid="_x0000_s1026" style="width:24pt;height:24pt;visibility:visible;mso-wrap-style:square;mso-left-percent:-10001;mso-top-percent:-10001;mso-position-horizontal:absolute;mso-position-horizontal-relative:char;mso-position-vertical:absolute;mso-position-vertical-relative:line;mso-left-percent:-10001;mso-top-percent:-10001;v-text-anchor:top" o:gfxdata="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" filled="f" stroked="f">
-                <o:lock v:ext="edit" aspectratio="t"/>
-                <w10:anchorlock/>
-              </v:rect>
-            </w:pict>
-          </mc:Fallback>
-        </mc:AlternateContent>
-      </w:r>
-    </w:p>
-    <w:p>
-      <w:pPr>
-        <w:shd w:val="clear" w:color="auto" w:fill="FFFFFF"/>
-        <w:spacing w:after="100" w:afterAutospacing="1" w:line="240" w:lineRule="auto"/>
-        <w:rPr>
-          <w:rFonts w:ascii="Segoe UI" w:eastAsia="Times New Roman" w:hAnsi="Segoe UI" w:cs="Segoe UI"/>
-          <w:color w:val="1D2125"/>
-          <w:lang w:eastAsia="es-EC"/>
-        </w:rPr>
-      </w:pPr>
-      <w:proofErr w:type="spellStart"/>
-      <w:r>
-        <w:rPr>
-          <w:rFonts w:ascii="Segoe UI" w:eastAsia="Times New Roman" w:hAnsi="Segoe UI" w:cs="Segoe UI"/>
-          <w:color w:val="1D2125"/>
-          <w:lang w:eastAsia="es-EC"/>
-        </w:rPr>
-        <w:t>Analisis</w:t>
-      </w:r>
-      <w:proofErr w:type="spellEnd"/>
-      <w:r>
-        <w:rPr>
-          <w:rFonts w:ascii="Segoe UI" w:eastAsia="Times New Roman" w:hAnsi="Segoe UI" w:cs="Segoe UI"/>
-          <w:color w:val="1D2125"/>
-          <w:lang w:eastAsia="es-EC"/>
-        </w:rPr>
-        <w:t xml:space="preserve"> de </w:t>
-      </w:r>
-      <w:proofErr w:type="spellStart"/>
-      <w:r>
-        <w:rPr>
-          <w:rFonts w:ascii="Segoe UI" w:eastAsia="Times New Roman" w:hAnsi="Segoe UI" w:cs="Segoe UI"/>
-          <w:color w:val="1D2125"/>
-          <w:lang w:eastAsia="es-EC"/>
-        </w:rPr>
-        <w:t>perpectivas</w:t>
-      </w:r>
-      <w:proofErr w:type="spellEnd"/>
-      <w:r>
-        <w:rPr>
-          <w:rFonts w:ascii="Segoe UI" w:eastAsia="Times New Roman" w:hAnsi="Segoe UI" w:cs="Segoe UI"/>
-          <w:color w:val="1D2125"/>
-          <w:lang w:eastAsia="es-EC"/>
-        </w:rPr>
-        <w:t>:</w:t>
+        </w:rPr>
+      </w:r>
+      <w:r>
+        <w:pict w14:anchorId="6B517792">
+          <v:rect id="Rectángulo 3" o:spid="_x0000_s1027" style="width:24pt;height:24pt;visibility:visible;mso-wrap-style:square;mso-left-percent:-10001;mso-top-percent:-10001;mso-position-horizontal:absolute;mso-position-horizontal-relative:char;mso-position-vertical:absolute;mso-position-vertical-relative:line;mso-left-percent:-10001;mso-top-percent:-10001;v-text-anchor:top" o:gfxdata="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" filled="f" stroked="f">
+            <o:lock v:ext="edit" aspectratio="t"/>
+            <w10:anchorlock/>
+          </v:rect>
+        </w:pict>
+      </w:r>
+    </w:p>
+    <w:p>
+      <w:pPr>
+        <w:shd w:val="clear" w:color="auto" w:fill="FFFFFF"/>
+        <w:spacing w:after="100" w:afterAutospacing="1" w:line="240" w:lineRule="auto"/>
+        <w:rPr>
+          <w:rFonts w:ascii="Segoe UI" w:eastAsia="Times New Roman" w:hAnsi="Segoe UI" w:cs="Segoe UI"/>
+          <w:color w:val="1D2125"/>
+          <w:lang w:eastAsia="es-EC"/>
+        </w:rPr>
+      </w:pPr>
+      <w:r>
+        <w:rPr>
+          <w:rFonts w:ascii="Segoe UI" w:eastAsia="Times New Roman" w:hAnsi="Segoe UI" w:cs="Segoe UI"/>
+          <w:color w:val="1D2125"/>
+          <w:lang w:eastAsia="es-EC"/>
+        </w:rPr>
+        <w:t>Analisis de perpectivas:</w:t>
       </w:r>
     </w:p>
     <w:p>
@@ -1332,105 +916,14 @@
           <w:lang w:eastAsia="es-EC"/>
         </w:rPr>
       </w:pPr>
-      <w:proofErr w:type="spellStart"/>
-      <w:r>
-        <w:rPr>
-          <w:rFonts w:ascii="Segoe UI" w:eastAsia="Times New Roman" w:hAnsi="Segoe UI" w:cs="Segoe UI"/>
-          <w:color w:val="1D2125"/>
-          <w:highlight w:val="yellow"/>
-          <w:lang w:eastAsia="es-EC"/>
-        </w:rPr>
-        <w:t>Pagina</w:t>
-      </w:r>
-      <w:proofErr w:type="spellEnd"/>
-      <w:r>
-        <w:rPr>
-          <w:rFonts w:ascii="Segoe UI" w:eastAsia="Times New Roman" w:hAnsi="Segoe UI" w:cs="Segoe UI"/>
-          <w:color w:val="1D2125"/>
-          <w:highlight w:val="yellow"/>
-          <w:lang w:eastAsia="es-EC"/>
-        </w:rPr>
-        <w:t xml:space="preserve"> 6. Bajo el contexto de la </w:t>
-      </w:r>
-      <w:proofErr w:type="spellStart"/>
-      <w:r>
-        <w:rPr>
-          <w:rFonts w:ascii="Segoe UI" w:eastAsia="Times New Roman" w:hAnsi="Segoe UI" w:cs="Segoe UI"/>
-          <w:color w:val="1D2125"/>
-          <w:highlight w:val="yellow"/>
-          <w:lang w:eastAsia="es-EC"/>
-        </w:rPr>
-        <w:t>pagina</w:t>
-      </w:r>
-      <w:proofErr w:type="spellEnd"/>
-      <w:r>
-        <w:rPr>
-          <w:rFonts w:ascii="Segoe UI" w:eastAsia="Times New Roman" w:hAnsi="Segoe UI" w:cs="Segoe UI"/>
-          <w:color w:val="1D2125"/>
-          <w:highlight w:val="yellow"/>
-          <w:lang w:eastAsia="es-EC"/>
-        </w:rPr>
-        <w:t xml:space="preserve"> 5 de </w:t>
-      </w:r>
-      <w:proofErr w:type="spellStart"/>
-      <w:r>
-        <w:rPr>
-          <w:rFonts w:ascii="Segoe UI" w:eastAsia="Times New Roman" w:hAnsi="Segoe UI" w:cs="Segoe UI"/>
-          <w:color w:val="1D2125"/>
-          <w:highlight w:val="yellow"/>
-          <w:lang w:eastAsia="es-EC"/>
-        </w:rPr>
-        <w:t>interaccion</w:t>
-      </w:r>
-      <w:proofErr w:type="spellEnd"/>
-      <w:r>
-        <w:rPr>
-          <w:rFonts w:ascii="Segoe UI" w:eastAsia="Times New Roman" w:hAnsi="Segoe UI" w:cs="Segoe UI"/>
-          <w:color w:val="1D2125"/>
-          <w:highlight w:val="yellow"/>
-          <w:lang w:eastAsia="es-EC"/>
-        </w:rPr>
-        <w:t xml:space="preserve"> de la base de datos mediante consultas y </w:t>
-      </w:r>
-      <w:proofErr w:type="spellStart"/>
-      <w:r>
-        <w:rPr>
-          <w:rFonts w:ascii="Segoe UI" w:eastAsia="Times New Roman" w:hAnsi="Segoe UI" w:cs="Segoe UI"/>
-          <w:color w:val="1D2125"/>
-          <w:highlight w:val="yellow"/>
-          <w:lang w:eastAsia="es-EC"/>
-        </w:rPr>
-        <w:t>maquetacion</w:t>
-      </w:r>
-      <w:proofErr w:type="spellEnd"/>
-      <w:r>
-        <w:rPr>
-          <w:rFonts w:ascii="Segoe UI" w:eastAsia="Times New Roman" w:hAnsi="Segoe UI" w:cs="Segoe UI"/>
-          <w:color w:val="1D2125"/>
-          <w:highlight w:val="yellow"/>
-          <w:lang w:eastAsia="es-EC"/>
-        </w:rPr>
-        <w:t xml:space="preserve">. </w:t>
-      </w:r>
-      <w:proofErr w:type="spellStart"/>
-      <w:r>
-        <w:rPr>
-          <w:rFonts w:ascii="Segoe UI" w:eastAsia="Times New Roman" w:hAnsi="Segoe UI" w:cs="Segoe UI"/>
-          <w:color w:val="1D2125"/>
-          <w:highlight w:val="yellow"/>
-          <w:lang w:eastAsia="es-EC"/>
-        </w:rPr>
-        <w:t>Constestar</w:t>
-      </w:r>
-      <w:proofErr w:type="spellEnd"/>
-      <w:r>
-        <w:rPr>
-          <w:rFonts w:ascii="Segoe UI" w:eastAsia="Times New Roman" w:hAnsi="Segoe UI" w:cs="Segoe UI"/>
-          <w:color w:val="1D2125"/>
-          <w:highlight w:val="yellow"/>
-          <w:lang w:eastAsia="es-EC"/>
-        </w:rPr>
-        <w:t xml:space="preserve"> las siguientes preguntas:</w:t>
+      <w:r>
+        <w:rPr>
+          <w:rFonts w:ascii="Segoe UI" w:eastAsia="Times New Roman" w:hAnsi="Segoe UI" w:cs="Segoe UI"/>
+          <w:color w:val="1D2125"/>
+          <w:highlight w:val="yellow"/>
+          <w:lang w:eastAsia="es-EC"/>
+        </w:rPr>
+        <w:t>Pagina 6. Bajo el contexto de la pagina 5 de interaccion de la base de datos mediante consultas y maquetacion. Constestar las siguientes preguntas:</w:t>
       </w:r>
     </w:p>
     <w:p>
@@ -1497,127 +990,37 @@
           <w:lang w:eastAsia="es-EC"/>
         </w:rPr>
       </w:pPr>
-      <w:proofErr w:type="spellStart"/>
-      <w:r>
-        <w:rPr>
-          <w:rFonts w:ascii="Segoe UI" w:eastAsia="Times New Roman" w:hAnsi="Segoe UI" w:cs="Segoe UI"/>
-          <w:color w:val="1D2125"/>
-          <w:lang w:eastAsia="es-EC"/>
-        </w:rPr>
-        <w:t>Pagina</w:t>
-      </w:r>
-      <w:proofErr w:type="spellEnd"/>
-      <w:r>
-        <w:rPr>
-          <w:rFonts w:ascii="Segoe UI" w:eastAsia="Times New Roman" w:hAnsi="Segoe UI" w:cs="Segoe UI"/>
-          <w:color w:val="1D2125"/>
-          <w:lang w:eastAsia="es-EC"/>
-        </w:rPr>
-        <w:t xml:space="preserve"> 7. Nuevas consultas mara esta </w:t>
-      </w:r>
-      <w:proofErr w:type="spellStart"/>
-      <w:r>
-        <w:rPr>
-          <w:rFonts w:ascii="Segoe UI" w:eastAsia="Times New Roman" w:hAnsi="Segoe UI" w:cs="Segoe UI"/>
-          <w:color w:val="1D2125"/>
-          <w:lang w:eastAsia="es-EC"/>
-        </w:rPr>
-        <w:t>maquetacion</w:t>
-      </w:r>
-      <w:proofErr w:type="spellEnd"/>
-      <w:r>
-        <w:rPr>
-          <w:rFonts w:ascii="Segoe UI" w:eastAsia="Times New Roman" w:hAnsi="Segoe UI" w:cs="Segoe UI"/>
-          <w:color w:val="1D2125"/>
-          <w:lang w:eastAsia="es-EC"/>
-        </w:rPr>
-        <w:t>.</w:t>
-      </w:r>
-    </w:p>
-    <w:p>
-      <w:pPr>
-        <w:shd w:val="clear" w:color="auto" w:fill="FFFFFF"/>
-        <w:spacing w:after="100" w:afterAutospacing="1" w:line="240" w:lineRule="auto"/>
-        <w:rPr>
-          <w:rFonts w:ascii="Segoe UI" w:eastAsia="Times New Roman" w:hAnsi="Segoe UI" w:cs="Segoe UI"/>
-          <w:color w:val="1D2125"/>
-          <w:lang w:eastAsia="es-EC"/>
-        </w:rPr>
-      </w:pPr>
-      <w:r>
-        <w:rPr>
-          <w:rFonts w:ascii="Segoe UI" w:eastAsia="Times New Roman" w:hAnsi="Segoe UI" w:cs="Segoe UI"/>
+      <w:r>
+        <w:rPr>
+          <w:rFonts w:ascii="Segoe UI" w:eastAsia="Times New Roman" w:hAnsi="Segoe UI" w:cs="Segoe UI"/>
+          <w:color w:val="1D2125"/>
+          <w:lang w:eastAsia="es-EC"/>
+        </w:rPr>
+        <w:t>Pagina 7. Nuevas consultas mara esta maquetacion.</w:t>
+      </w:r>
+    </w:p>
+    <w:p>
+      <w:pPr>
+        <w:shd w:val="clear" w:color="auto" w:fill="FFFFFF"/>
+        <w:spacing w:after="100" w:afterAutospacing="1" w:line="240" w:lineRule="auto"/>
+        <w:rPr>
+          <w:rFonts w:ascii="Segoe UI" w:eastAsia="Times New Roman" w:hAnsi="Segoe UI" w:cs="Segoe UI"/>
+          <w:color w:val="1D2125"/>
+          <w:lang w:eastAsia="es-EC"/>
+        </w:rPr>
+      </w:pPr>
+      <w:r>
+        <w:rPr>
           <w:noProof/>
-          <w:color w:val="1D2125"/>
-          <w:lang w:eastAsia="es-EC"/>
-        </w:rPr>
-        <w:lastRenderedPageBreak/>
-        <mc:AlternateContent>
-          <mc:Choice Requires="wps">
-            <w:drawing>
-              <wp:inline distT="0" distB="0" distL="0" distR="0" wp14:anchorId="1DA94BA3" wp14:editId="01343FA6">
-                <wp:extent cx="304800" cy="304800"/>
-                <wp:effectExtent l="0" t="0" r="0" b="0"/>
-                <wp:docPr id="1" name="Rectángulo 1"/>
-                <wp:cNvGraphicFramePr>
-                  <a:graphicFrameLocks xmlns:a="http://schemas.openxmlformats.org/drawingml/2006/main" noChangeAspect="1"/>
-                </wp:cNvGraphicFramePr>
-                <a:graphic xmlns:a="http://schemas.openxmlformats.org/drawingml/2006/main">
-                  <a:graphicData uri="http://schemas.microsoft.com/office/word/2010/wordprocessingShape">
-                    <wps:wsp>
-                      <wps:cNvSpPr>
-                        <a:spLocks noChangeAspect="1" noChangeArrowheads="1"/>
-                      </wps:cNvSpPr>
-                      <wps:spPr bwMode="auto">
-                        <a:xfrm>
-                          <a:off x="0" y="0"/>
-                          <a:ext cx="304800" cy="304800"/>
-                        </a:xfrm>
-                        <a:prstGeom prst="rect">
-                          <a:avLst/>
-                        </a:prstGeom>
-                        <a:noFill/>
-                        <a:ln>
-                          <a:noFill/>
-                        </a:ln>
-                        <a:extLst>
-                          <a:ext uri="{909E8E84-426E-40DD-AFC4-6F175D3DCCD1}">
-                            <a14:hiddenFill xmlns:a14="http://schemas.microsoft.com/office/drawing/2010/main">
-                              <a:solidFill>
-                                <a:srgbClr val="FFFFFF"/>
-                              </a:solidFill>
-                            </a14:hiddenFill>
-                          </a:ext>
-                          <a:ext uri="{91240B29-F687-4F45-9708-019B960494DF}">
-                            <a14:hiddenLine xmlns:a14="http://schemas.microsoft.com/office/drawing/2010/main" w="9525">
-                              <a:solidFill>
-                                <a:srgbClr val="000000"/>
-                              </a:solidFill>
-                              <a:miter lim="800000"/>
-                              <a:headEnd/>
-                              <a:tailEnd/>
-                            </a14:hiddenLine>
-                          </a:ext>
-                        </a:extLst>
-                      </wps:spPr>
-                      <wps:bodyPr rot="0" vert="horz" wrap="square" lIns="91440" tIns="45720" rIns="91440" bIns="45720" anchor="t" anchorCtr="0" upright="1">
-                        <a:noAutofit/>
-                      </wps:bodyPr>
-                    </wps:wsp>
-                  </a:graphicData>
-                </a:graphic>
-              </wp:inline>
-            </w:drawing>
-          </mc:Choice>
-          <mc:Fallback>
-            <w:pict>
-              <v:rect w14:anchorId="39A63E9B" id="Rectángulo 1" o:spid="_x0000_s1026" style="width:24pt;height:24pt;visibility:visible;mso-wrap-style:square;mso-left-percent:-10001;mso-top-percent:-10001;mso-position-horizontal:absolute;mso-position-horizontal-relative:char;mso-position-vertical:absolute;mso-position-vertical-relative:line;mso-left-percent:-10001;mso-top-percent:-10001;v-text-anchor:top" o:gfxdata="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" filled="f" stroked="f">
-                <o:lock v:ext="edit" aspectratio="t"/>
-                <w10:anchorlock/>
-              </v:rect>
-            </w:pict>
-          </mc:Fallback>
-        </mc:AlternateContent>
+        </w:rPr>
+      </w:r>
+      <w:r>
+        <w:pict w14:anchorId="69ABD099">
+          <v:rect id="Rectángulo 1" o:spid="_x0000_s1026" style="width:24pt;height:24pt;visibility:visible;mso-wrap-style:square;mso-left-percent:-10001;mso-top-percent:-10001;mso-position-horizontal:absolute;mso-position-horizontal-relative:char;mso-position-vertical:absolute;mso-position-vertical-relative:line;mso-left-percent:-10001;mso-top-percent:-10001;v-text-anchor:top" o:gfxdata="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" filled="f" stroked="f">
+            <o:lock v:ext="edit" aspectratio="t"/>
+            <w10:anchorlock/>
+          </v:rect>
+        </w:pict>
       </w:r>
       <w:r>
         <w:rPr>
@@ -1789,7 +1192,6 @@
         </w:rPr>
         <w:t xml:space="preserve"> 8. Crear la siguiente </w:t>
       </w:r>
-      <w:proofErr w:type="gramStart"/>
       <w:r>
         <w:rPr>
           <w:rFonts w:ascii="Segoe UI" w:eastAsia="Times New Roman" w:hAnsi="Segoe UI" w:cs="Segoe UI"/>
@@ -1799,55 +1201,14 @@
         </w:rPr>
         <w:t>suscripción</w:t>
       </w:r>
-      <w:proofErr w:type="gramEnd"/>
-      <w:r>
-        <w:rPr>
-          <w:rFonts w:ascii="Segoe UI" w:eastAsia="Times New Roman" w:hAnsi="Segoe UI" w:cs="Segoe UI"/>
-          <w:color w:val="1D2125"/>
-          <w:highlight w:val="yellow"/>
-          <w:lang w:eastAsia="es-EC"/>
-        </w:rPr>
-        <w:t xml:space="preserve"> pero con datos </w:t>
-      </w:r>
-      <w:proofErr w:type="spellStart"/>
-      <w:r>
-        <w:rPr>
-          <w:rFonts w:ascii="Segoe UI" w:eastAsia="Times New Roman" w:hAnsi="Segoe UI" w:cs="Segoe UI"/>
-          <w:color w:val="1D2125"/>
-          <w:highlight w:val="yellow"/>
-          <w:lang w:eastAsia="es-EC"/>
-        </w:rPr>
-        <w:t>energeticos</w:t>
-      </w:r>
-      <w:proofErr w:type="spellEnd"/>
-      <w:r>
-        <w:rPr>
-          <w:rFonts w:ascii="Segoe UI" w:eastAsia="Times New Roman" w:hAnsi="Segoe UI" w:cs="Segoe UI"/>
-          <w:color w:val="1D2125"/>
-          <w:highlight w:val="yellow"/>
-          <w:lang w:eastAsia="es-EC"/>
-        </w:rPr>
-        <w:t xml:space="preserve"> de su proyecto. Sin duda </w:t>
-      </w:r>
-      <w:proofErr w:type="spellStart"/>
-      <w:r>
-        <w:rPr>
-          <w:rFonts w:ascii="Segoe UI" w:eastAsia="Times New Roman" w:hAnsi="Segoe UI" w:cs="Segoe UI"/>
-          <w:color w:val="1D2125"/>
-          <w:highlight w:val="yellow"/>
-          <w:lang w:eastAsia="es-EC"/>
-        </w:rPr>
-        <w:t>podra</w:t>
-      </w:r>
-      <w:proofErr w:type="spellEnd"/>
-      <w:r>
-        <w:rPr>
-          <w:rFonts w:ascii="Segoe UI" w:eastAsia="Times New Roman" w:hAnsi="Segoe UI" w:cs="Segoe UI"/>
-          <w:color w:val="1D2125"/>
-          <w:highlight w:val="yellow"/>
-          <w:lang w:eastAsia="es-EC"/>
-        </w:rPr>
-        <w:t xml:space="preserve"> utilizar el taller 4 para la culminar esta </w:t>
+      <w:r>
+        <w:rPr>
+          <w:rFonts w:ascii="Segoe UI" w:eastAsia="Times New Roman" w:hAnsi="Segoe UI" w:cs="Segoe UI"/>
+          <w:color w:val="1D2125"/>
+          <w:highlight w:val="yellow"/>
+          <w:lang w:eastAsia="es-EC"/>
+        </w:rPr>
+        <w:t xml:space="preserve"> pero con datos energeticos de su proyecto. Sin duda podra utilizar el taller 4 para la culminar esta </w:t>
       </w:r>
       <w:r>
         <w:rPr>
@@ -1989,25 +1350,14 @@
           <w:lang w:eastAsia="es-EC"/>
         </w:rPr>
       </w:pPr>
-      <w:proofErr w:type="spellStart"/>
-      <w:r>
-        <w:rPr>
-          <w:rFonts w:ascii="Segoe UI" w:eastAsia="Times New Roman" w:hAnsi="Segoe UI" w:cs="Segoe UI"/>
-          <w:color w:val="1D2125"/>
-          <w:highlight w:val="yellow"/>
-          <w:lang w:eastAsia="es-EC"/>
-        </w:rPr>
-        <w:t>Pagina</w:t>
-      </w:r>
-      <w:proofErr w:type="spellEnd"/>
-      <w:r>
-        <w:rPr>
-          <w:rFonts w:ascii="Segoe UI" w:eastAsia="Times New Roman" w:hAnsi="Segoe UI" w:cs="Segoe UI"/>
-          <w:color w:val="1D2125"/>
-          <w:highlight w:val="yellow"/>
-          <w:lang w:eastAsia="es-EC"/>
-        </w:rPr>
-        <w:t xml:space="preserve"> 9.</w:t>
+      <w:r>
+        <w:rPr>
+          <w:rFonts w:ascii="Segoe UI" w:eastAsia="Times New Roman" w:hAnsi="Segoe UI" w:cs="Segoe UI"/>
+          <w:color w:val="1D2125"/>
+          <w:highlight w:val="yellow"/>
+          <w:lang w:eastAsia="es-EC"/>
+        </w:rPr>
+        <w:t>Pagina 9.</w:t>
       </w:r>
       <w:r>
         <w:rPr>
@@ -2029,56 +1379,34 @@
           <w:lang w:eastAsia="es-EC"/>
         </w:rPr>
       </w:pPr>
-      <w:proofErr w:type="spellStart"/>
-      <w:r>
-        <w:rPr>
-          <w:rFonts w:ascii="Segoe UI" w:eastAsia="Times New Roman" w:hAnsi="Segoe UI" w:cs="Segoe UI"/>
-          <w:color w:val="1D2125"/>
-          <w:highlight w:val="yellow"/>
-          <w:lang w:eastAsia="es-EC"/>
-        </w:rPr>
-        <w:t>Pagina</w:t>
-      </w:r>
-      <w:proofErr w:type="spellEnd"/>
-      <w:r>
-        <w:rPr>
-          <w:rFonts w:ascii="Segoe UI" w:eastAsia="Times New Roman" w:hAnsi="Segoe UI" w:cs="Segoe UI"/>
-          <w:color w:val="1D2125"/>
-          <w:highlight w:val="yellow"/>
-          <w:lang w:eastAsia="es-EC"/>
-        </w:rPr>
-        <w:t xml:space="preserve"> 10.</w:t>
-      </w:r>
-    </w:p>
-    <w:p>
-      <w:pPr>
-        <w:shd w:val="clear" w:color="auto" w:fill="FFFFFF"/>
-        <w:spacing w:after="100" w:afterAutospacing="1" w:line="240" w:lineRule="auto"/>
-        <w:rPr>
-          <w:rFonts w:ascii="Segoe UI" w:eastAsia="Times New Roman" w:hAnsi="Segoe UI" w:cs="Segoe UI"/>
-          <w:color w:val="1D2125"/>
-          <w:lang w:eastAsia="es-EC"/>
-        </w:rPr>
-      </w:pPr>
-      <w:proofErr w:type="spellStart"/>
-      <w:r>
-        <w:rPr>
-          <w:rFonts w:ascii="Segoe UI" w:eastAsia="Times New Roman" w:hAnsi="Segoe UI" w:cs="Segoe UI"/>
-          <w:color w:val="1D2125"/>
-          <w:highlight w:val="yellow"/>
-          <w:lang w:eastAsia="es-EC"/>
-        </w:rPr>
-        <w:t>Pagina</w:t>
-      </w:r>
-      <w:proofErr w:type="spellEnd"/>
-      <w:r>
-        <w:rPr>
-          <w:rFonts w:ascii="Segoe UI" w:eastAsia="Times New Roman" w:hAnsi="Segoe UI" w:cs="Segoe UI"/>
-          <w:color w:val="1D2125"/>
-          <w:highlight w:val="yellow"/>
-          <w:lang w:eastAsia="es-EC"/>
-        </w:rPr>
-        <w:t xml:space="preserve"> 11. </w:t>
+      <w:r>
+        <w:rPr>
+          <w:rFonts w:ascii="Segoe UI" w:eastAsia="Times New Roman" w:hAnsi="Segoe UI" w:cs="Segoe UI"/>
+          <w:color w:val="1D2125"/>
+          <w:highlight w:val="yellow"/>
+          <w:lang w:eastAsia="es-EC"/>
+        </w:rPr>
+        <w:t>Pagina 10.</w:t>
+      </w:r>
+    </w:p>
+    <w:p>
+      <w:pPr>
+        <w:shd w:val="clear" w:color="auto" w:fill="FFFFFF"/>
+        <w:spacing w:after="100" w:afterAutospacing="1" w:line="240" w:lineRule="auto"/>
+        <w:rPr>
+          <w:rFonts w:ascii="Segoe UI" w:eastAsia="Times New Roman" w:hAnsi="Segoe UI" w:cs="Segoe UI"/>
+          <w:color w:val="1D2125"/>
+          <w:lang w:eastAsia="es-EC"/>
+        </w:rPr>
+      </w:pPr>
+      <w:r>
+        <w:rPr>
+          <w:rFonts w:ascii="Segoe UI" w:eastAsia="Times New Roman" w:hAnsi="Segoe UI" w:cs="Segoe UI"/>
+          <w:color w:val="1D2125"/>
+          <w:highlight w:val="yellow"/>
+          <w:lang w:eastAsia="es-EC"/>
+        </w:rPr>
+        <w:t>Pagina 11. </w:t>
       </w:r>
       <w:hyperlink r:id="rId15" w:tooltip="MVC" w:history="1">
         <w:r>
@@ -2167,41 +1495,13 @@
           <w:lang w:eastAsia="es-EC"/>
         </w:rPr>
       </w:pPr>
-      <w:proofErr w:type="spellStart"/>
-      <w:r>
-        <w:rPr>
-          <w:rFonts w:ascii="Segoe UI" w:eastAsia="Times New Roman" w:hAnsi="Segoe UI" w:cs="Segoe UI"/>
-          <w:color w:val="1D2125"/>
-          <w:lang w:eastAsia="es-EC"/>
-        </w:rPr>
-        <w:t>Pagina</w:t>
-      </w:r>
-      <w:proofErr w:type="spellEnd"/>
-      <w:r>
-        <w:rPr>
-          <w:rFonts w:ascii="Segoe UI" w:eastAsia="Times New Roman" w:hAnsi="Segoe UI" w:cs="Segoe UI"/>
-          <w:color w:val="1D2125"/>
-          <w:lang w:eastAsia="es-EC"/>
-        </w:rPr>
-        <w:t xml:space="preserve"> 12. </w:t>
-      </w:r>
-      <w:proofErr w:type="spellStart"/>
-      <w:r>
-        <w:rPr>
-          <w:rFonts w:ascii="Segoe UI" w:eastAsia="Times New Roman" w:hAnsi="Segoe UI" w:cs="Segoe UI"/>
-          <w:color w:val="1D2125"/>
-          <w:lang w:eastAsia="es-EC"/>
-        </w:rPr>
-        <w:t>Dashboard</w:t>
-      </w:r>
-      <w:proofErr w:type="spellEnd"/>
-      <w:r>
-        <w:rPr>
-          <w:rFonts w:ascii="Segoe UI" w:eastAsia="Times New Roman" w:hAnsi="Segoe UI" w:cs="Segoe UI"/>
-          <w:color w:val="1D2125"/>
-          <w:lang w:eastAsia="es-EC"/>
-        </w:rPr>
-        <w:t xml:space="preserve"> de datos con taller 7.</w:t>
+      <w:r>
+        <w:rPr>
+          <w:rFonts w:ascii="Segoe UI" w:eastAsia="Times New Roman" w:hAnsi="Segoe UI" w:cs="Segoe UI"/>
+          <w:color w:val="1D2125"/>
+          <w:lang w:eastAsia="es-EC"/>
+        </w:rPr>
+        <w:t>Pagina 12. Dashboard de datos con taller 7.</w:t>
       </w:r>
     </w:p>
     <w:p>
@@ -2267,208 +1567,64 @@
           <w:lang w:eastAsia="es-EC"/>
         </w:rPr>
         <w:br/>
-        <w:t xml:space="preserve">1.-Realizar un documento en </w:t>
-      </w:r>
-      <w:proofErr w:type="spellStart"/>
-      <w:r>
-        <w:rPr>
-          <w:rFonts w:ascii="Segoe UI" w:eastAsia="Times New Roman" w:hAnsi="Segoe UI" w:cs="Segoe UI"/>
-          <w:color w:val="1D2125"/>
-          <w:lang w:eastAsia="es-EC"/>
-        </w:rPr>
-        <w:t>word</w:t>
-      </w:r>
-      <w:proofErr w:type="spellEnd"/>
-      <w:r>
-        <w:rPr>
-          <w:rFonts w:ascii="Segoe UI" w:eastAsia="Times New Roman" w:hAnsi="Segoe UI" w:cs="Segoe UI"/>
-          <w:color w:val="1D2125"/>
-          <w:lang w:eastAsia="es-EC"/>
-        </w:rPr>
-        <w:t xml:space="preserve">, no escatimar en el </w:t>
-      </w:r>
-      <w:proofErr w:type="spellStart"/>
-      <w:r>
-        <w:rPr>
-          <w:rFonts w:ascii="Segoe UI" w:eastAsia="Times New Roman" w:hAnsi="Segoe UI" w:cs="Segoe UI"/>
-          <w:color w:val="1D2125"/>
-          <w:lang w:eastAsia="es-EC"/>
-        </w:rPr>
-        <w:t>numero</w:t>
-      </w:r>
-      <w:proofErr w:type="spellEnd"/>
-      <w:r>
-        <w:rPr>
-          <w:rFonts w:ascii="Segoe UI" w:eastAsia="Times New Roman" w:hAnsi="Segoe UI" w:cs="Segoe UI"/>
-          <w:color w:val="1D2125"/>
-          <w:lang w:eastAsia="es-EC"/>
-        </w:rPr>
-        <w:t xml:space="preserve"> de hojas con tal de discernir bien el tema. </w:t>
-      </w:r>
-    </w:p>
-    <w:p>
-      <w:pPr>
-        <w:shd w:val="clear" w:color="auto" w:fill="FFFFFF"/>
-        <w:spacing w:after="100" w:afterAutospacing="1" w:line="240" w:lineRule="auto"/>
-        <w:rPr>
-          <w:rFonts w:ascii="Segoe UI" w:eastAsia="Times New Roman" w:hAnsi="Segoe UI" w:cs="Segoe UI"/>
-          <w:color w:val="1D2125"/>
-          <w:lang w:eastAsia="es-EC"/>
-        </w:rPr>
-      </w:pPr>
-      <w:r>
-        <w:rPr>
-          <w:rFonts w:ascii="Segoe UI" w:eastAsia="Times New Roman" w:hAnsi="Segoe UI" w:cs="Segoe UI"/>
-          <w:color w:val="1D2125"/>
-          <w:lang w:eastAsia="es-EC"/>
-        </w:rPr>
-        <w:t xml:space="preserve">2.- Pasar el documento </w:t>
-      </w:r>
-      <w:proofErr w:type="spellStart"/>
-      <w:r>
-        <w:rPr>
-          <w:rFonts w:ascii="Segoe UI" w:eastAsia="Times New Roman" w:hAnsi="Segoe UI" w:cs="Segoe UI"/>
-          <w:color w:val="1D2125"/>
-          <w:lang w:eastAsia="es-EC"/>
-        </w:rPr>
-        <w:t>word</w:t>
-      </w:r>
-      <w:proofErr w:type="spellEnd"/>
-      <w:r>
-        <w:rPr>
-          <w:rFonts w:ascii="Segoe UI" w:eastAsia="Times New Roman" w:hAnsi="Segoe UI" w:cs="Segoe UI"/>
-          <w:color w:val="1D2125"/>
-          <w:lang w:eastAsia="es-EC"/>
-        </w:rPr>
-        <w:t xml:space="preserve"> a </w:t>
-      </w:r>
-      <w:proofErr w:type="spellStart"/>
-      <w:r>
-        <w:rPr>
-          <w:rFonts w:ascii="Segoe UI" w:eastAsia="Times New Roman" w:hAnsi="Segoe UI" w:cs="Segoe UI"/>
-          <w:color w:val="1D2125"/>
-          <w:lang w:eastAsia="es-EC"/>
-        </w:rPr>
-        <w:t>pdf</w:t>
-      </w:r>
-      <w:proofErr w:type="spellEnd"/>
-      <w:r>
-        <w:rPr>
-          <w:rFonts w:ascii="Segoe UI" w:eastAsia="Times New Roman" w:hAnsi="Segoe UI" w:cs="Segoe UI"/>
-          <w:color w:val="1D2125"/>
-          <w:lang w:eastAsia="es-EC"/>
-        </w:rPr>
-        <w:t>.</w:t>
-      </w:r>
-    </w:p>
-    <w:p>
-      <w:pPr>
-        <w:shd w:val="clear" w:color="auto" w:fill="FFFFFF"/>
-        <w:spacing w:after="100" w:afterAutospacing="1" w:line="240" w:lineRule="auto"/>
-        <w:rPr>
-          <w:rFonts w:ascii="Segoe UI" w:eastAsia="Times New Roman" w:hAnsi="Segoe UI" w:cs="Segoe UI"/>
-          <w:color w:val="1D2125"/>
-          <w:lang w:eastAsia="es-EC"/>
-        </w:rPr>
-      </w:pPr>
-      <w:r>
-        <w:rPr>
-          <w:rFonts w:ascii="Segoe UI" w:eastAsia="Times New Roman" w:hAnsi="Segoe UI" w:cs="Segoe UI"/>
-          <w:color w:val="1D2125"/>
-          <w:lang w:eastAsia="es-EC"/>
-        </w:rPr>
-        <w:t xml:space="preserve">3.-Elaborar una presentación de </w:t>
-      </w:r>
-      <w:proofErr w:type="spellStart"/>
-      <w:r>
-        <w:rPr>
-          <w:rFonts w:ascii="Segoe UI" w:eastAsia="Times New Roman" w:hAnsi="Segoe UI" w:cs="Segoe UI"/>
-          <w:color w:val="1D2125"/>
-          <w:lang w:eastAsia="es-EC"/>
-        </w:rPr>
-        <w:t>power</w:t>
-      </w:r>
-      <w:proofErr w:type="spellEnd"/>
-      <w:r>
-        <w:rPr>
-          <w:rFonts w:ascii="Segoe UI" w:eastAsia="Times New Roman" w:hAnsi="Segoe UI" w:cs="Segoe UI"/>
-          <w:color w:val="1D2125"/>
-          <w:lang w:eastAsia="es-EC"/>
-        </w:rPr>
-        <w:t xml:space="preserve"> </w:t>
-      </w:r>
-      <w:proofErr w:type="spellStart"/>
-      <w:r>
-        <w:rPr>
-          <w:rFonts w:ascii="Segoe UI" w:eastAsia="Times New Roman" w:hAnsi="Segoe UI" w:cs="Segoe UI"/>
-          <w:color w:val="1D2125"/>
-          <w:lang w:eastAsia="es-EC"/>
-        </w:rPr>
-        <w:t>point</w:t>
-      </w:r>
-      <w:proofErr w:type="spellEnd"/>
-      <w:r>
-        <w:rPr>
-          <w:rFonts w:ascii="Segoe UI" w:eastAsia="Times New Roman" w:hAnsi="Segoe UI" w:cs="Segoe UI"/>
-          <w:color w:val="1D2125"/>
-          <w:lang w:eastAsia="es-EC"/>
-        </w:rPr>
-        <w:t xml:space="preserve"> del tema.</w:t>
-      </w:r>
-    </w:p>
-    <w:p>
-      <w:pPr>
-        <w:shd w:val="clear" w:color="auto" w:fill="FFFFFF"/>
-        <w:spacing w:after="100" w:afterAutospacing="1" w:line="240" w:lineRule="auto"/>
-        <w:rPr>
-          <w:rFonts w:ascii="Segoe UI" w:eastAsia="Times New Roman" w:hAnsi="Segoe UI" w:cs="Segoe UI"/>
-          <w:color w:val="1D2125"/>
-          <w:lang w:eastAsia="es-EC"/>
-        </w:rPr>
-      </w:pPr>
-      <w:r>
-        <w:rPr>
-          <w:rFonts w:ascii="Segoe UI" w:eastAsia="Times New Roman" w:hAnsi="Segoe UI" w:cs="Segoe UI"/>
-          <w:color w:val="1D2125"/>
-          <w:lang w:eastAsia="es-EC"/>
-        </w:rPr>
-        <w:t xml:space="preserve">Subir los tres archivos en la carpeta de trabajo en </w:t>
-      </w:r>
-      <w:proofErr w:type="spellStart"/>
-      <w:r>
-        <w:rPr>
-          <w:rFonts w:ascii="Segoe UI" w:eastAsia="Times New Roman" w:hAnsi="Segoe UI" w:cs="Segoe UI"/>
-          <w:color w:val="1D2125"/>
-          <w:lang w:eastAsia="es-EC"/>
-        </w:rPr>
-        <w:t>Onedrive</w:t>
-      </w:r>
-      <w:proofErr w:type="spellEnd"/>
-      <w:r>
-        <w:rPr>
-          <w:rFonts w:ascii="Segoe UI" w:eastAsia="Times New Roman" w:hAnsi="Segoe UI" w:cs="Segoe UI"/>
-          <w:color w:val="1D2125"/>
-          <w:lang w:eastAsia="es-EC"/>
-        </w:rPr>
-        <w:t xml:space="preserve"> y enviar </w:t>
-      </w:r>
-      <w:proofErr w:type="gramStart"/>
-      <w:r>
-        <w:rPr>
-          <w:rFonts w:ascii="Segoe UI" w:eastAsia="Times New Roman" w:hAnsi="Segoe UI" w:cs="Segoe UI"/>
-          <w:color w:val="1D2125"/>
-          <w:lang w:eastAsia="es-EC"/>
-        </w:rPr>
-        <w:t>link</w:t>
-      </w:r>
-      <w:proofErr w:type="gramEnd"/>
-      <w:r>
-        <w:rPr>
-          <w:rFonts w:ascii="Segoe UI" w:eastAsia="Times New Roman" w:hAnsi="Segoe UI" w:cs="Segoe UI"/>
-          <w:color w:val="1D2125"/>
-          <w:lang w:eastAsia="es-EC"/>
-        </w:rPr>
-        <w:t>.</w:t>
+        <w:t>1.-Realizar un documento en word, no escatimar en el numero de hojas con tal de discernir bien el tema. </w:t>
+      </w:r>
+    </w:p>
+    <w:p>
+      <w:pPr>
+        <w:shd w:val="clear" w:color="auto" w:fill="FFFFFF"/>
+        <w:spacing w:after="100" w:afterAutospacing="1" w:line="240" w:lineRule="auto"/>
+        <w:rPr>
+          <w:rFonts w:ascii="Segoe UI" w:eastAsia="Times New Roman" w:hAnsi="Segoe UI" w:cs="Segoe UI"/>
+          <w:color w:val="1D2125"/>
+          <w:lang w:eastAsia="es-EC"/>
+        </w:rPr>
+      </w:pPr>
+      <w:r>
+        <w:rPr>
+          <w:rFonts w:ascii="Segoe UI" w:eastAsia="Times New Roman" w:hAnsi="Segoe UI" w:cs="Segoe UI"/>
+          <w:color w:val="1D2125"/>
+          <w:lang w:eastAsia="es-EC"/>
+        </w:rPr>
+        <w:t>2.- Pasar el documento word a pdf.</w:t>
+      </w:r>
+    </w:p>
+    <w:p>
+      <w:pPr>
+        <w:shd w:val="clear" w:color="auto" w:fill="FFFFFF"/>
+        <w:spacing w:after="100" w:afterAutospacing="1" w:line="240" w:lineRule="auto"/>
+        <w:rPr>
+          <w:rFonts w:ascii="Segoe UI" w:eastAsia="Times New Roman" w:hAnsi="Segoe UI" w:cs="Segoe UI"/>
+          <w:color w:val="1D2125"/>
+          <w:lang w:eastAsia="es-EC"/>
+        </w:rPr>
+      </w:pPr>
+      <w:r>
+        <w:rPr>
+          <w:rFonts w:ascii="Segoe UI" w:eastAsia="Times New Roman" w:hAnsi="Segoe UI" w:cs="Segoe UI"/>
+          <w:color w:val="1D2125"/>
+          <w:lang w:eastAsia="es-EC"/>
+        </w:rPr>
+        <w:t>3.-Elaborar una presentación de power point del tema.</w:t>
+      </w:r>
+    </w:p>
+    <w:p>
+      <w:pPr>
+        <w:shd w:val="clear" w:color="auto" w:fill="FFFFFF"/>
+        <w:spacing w:after="100" w:afterAutospacing="1" w:line="240" w:lineRule="auto"/>
+        <w:rPr>
+          <w:rFonts w:ascii="Segoe UI" w:eastAsia="Times New Roman" w:hAnsi="Segoe UI" w:cs="Segoe UI"/>
+          <w:color w:val="1D2125"/>
+          <w:lang w:eastAsia="es-EC"/>
+        </w:rPr>
+      </w:pPr>
+      <w:r>
+        <w:rPr>
+          <w:rFonts w:ascii="Segoe UI" w:eastAsia="Times New Roman" w:hAnsi="Segoe UI" w:cs="Segoe UI"/>
+          <w:color w:val="1D2125"/>
+          <w:lang w:eastAsia="es-EC"/>
+        </w:rPr>
+        <w:t>Subir los tres archivos en la carpeta de trabajo en Onedrive y enviar link.</w:t>
       </w:r>
     </w:p>
     <w:p/>

</xml_diff>